<commit_message>
Add server to store data, add store data window in app
</commit_message>
<xml_diff>
--- a/Диплом.docx
+++ b/Диплом.docx
@@ -1207,7 +1207,7 @@
                 <w:noProof/>
                 <w:webHidden/>
               </w:rPr>
-              <w:t>13</w:t>
+              <w:t>14</w:t>
             </w:r>
             <w:r>
               <w:rPr>
@@ -1278,7 +1278,7 @@
                 <w:noProof/>
                 <w:webHidden/>
               </w:rPr>
-              <w:t>13</w:t>
+              <w:t>14</w:t>
             </w:r>
             <w:r>
               <w:rPr>
@@ -1349,7 +1349,7 @@
                 <w:noProof/>
                 <w:webHidden/>
               </w:rPr>
-              <w:t>13</w:t>
+              <w:t>14</w:t>
             </w:r>
             <w:r>
               <w:rPr>
@@ -1420,7 +1420,7 @@
                 <w:noProof/>
                 <w:webHidden/>
               </w:rPr>
-              <w:t>15</w:t>
+              <w:t>17</w:t>
             </w:r>
             <w:r>
               <w:rPr>
@@ -1491,7 +1491,7 @@
                 <w:noProof/>
                 <w:webHidden/>
               </w:rPr>
-              <w:t>15</w:t>
+              <w:t>17</w:t>
             </w:r>
             <w:r>
               <w:rPr>
@@ -1562,7 +1562,7 @@
                 <w:noProof/>
                 <w:webHidden/>
               </w:rPr>
-              <w:t>16</w:t>
+              <w:t>19</w:t>
             </w:r>
             <w:r>
               <w:rPr>
@@ -1633,7 +1633,7 @@
                 <w:noProof/>
                 <w:webHidden/>
               </w:rPr>
-              <w:t>17</w:t>
+              <w:t>20</w:t>
             </w:r>
             <w:r>
               <w:rPr>
@@ -1704,7 +1704,7 @@
                 <w:noProof/>
                 <w:webHidden/>
               </w:rPr>
-              <w:t>18</w:t>
+              <w:t>21</w:t>
             </w:r>
             <w:r>
               <w:rPr>
@@ -1775,7 +1775,7 @@
                 <w:noProof/>
                 <w:webHidden/>
               </w:rPr>
-              <w:t>19</w:t>
+              <w:t>22</w:t>
             </w:r>
             <w:r>
               <w:rPr>
@@ -3345,13 +3345,18 @@
       </w:pPr>
       <w:bookmarkStart w:id="16" w:name="_Toc164363918"/>
       <w:r>
-        <w:t>Идея решения</w:t>
+        <w:t>Идея</w:t>
       </w:r>
       <w:bookmarkEnd w:id="16"/>
     </w:p>
     <w:p>
       <w:r>
-        <w:t>В первую очередь необходимо определить тело человека и ключевые точки на видео. Под ключевыми точками подразумеваются части тела: локти, стопы, нос и т.д. Для отслеживания правильности выполнения упражнения необходимо рассчитать угол между ключевыми точками, соответствующими текущему упражнению.</w:t>
+        <w:t>Основная идея приложения заключается в том, чтобы предоставить пользователям удобный инструмент для отслеживания и учета выполненных повторений упражнений во время тренировок. Это приложение предназначено для людей, которым важно держать себя в форме.</w:t>
+      </w:r>
+    </w:p>
+    <w:p>
+      <w:r>
+        <w:t>Пользователи могут выбирать упражнения из списка. Для начала тренировки необходимо выбрать количество желаемых повторений или выбрать заранее сохраненный комплекс упражнений. Приложение сохраняет информацию о проведенной тренировке и предоставляет пользователю возможность просматривать свой прогресс в удобном графическом виде.</w:t>
       </w:r>
     </w:p>
     <w:p>
@@ -3389,7 +3394,7 @@
       </w:r>
       <w:proofErr w:type="spellEnd"/>
       <w:r>
-        <w:t>,</w:t>
+        <w:t xml:space="preserve"> и</w:t>
       </w:r>
       <w:r>
         <w:t xml:space="preserve"> </w:t>
@@ -3403,629 +3408,1953 @@
         <w:t xml:space="preserve"> </w:t>
       </w:r>
       <w:r>
+        <w:t xml:space="preserve">для работы с изображениями и камерой, </w:t>
+      </w:r>
+      <w:proofErr w:type="spellStart"/>
+      <w:r>
+        <w:rPr>
+          <w:lang w:val="en-US"/>
+        </w:rPr>
+        <w:t>PyQt</w:t>
+      </w:r>
+      <w:proofErr w:type="spellEnd"/>
+      <w:r>
+        <w:t xml:space="preserve"> для разработки интерфейса, </w:t>
+      </w:r>
+      <w:r>
+        <w:rPr>
+          <w:lang w:val="en-US"/>
+        </w:rPr>
+        <w:t>Matplotlib</w:t>
+      </w:r>
+      <w:r>
+        <w:t xml:space="preserve"> </w:t>
+      </w:r>
+      <w:r>
         <w:t xml:space="preserve">и </w:t>
       </w:r>
+      <w:r>
+        <w:rPr>
+          <w:lang w:val="en-US"/>
+        </w:rPr>
+        <w:t>Pandas</w:t>
+      </w:r>
+      <w:r>
+        <w:t xml:space="preserve"> </w:t>
+      </w:r>
+      <w:r>
+        <w:t>для работы со статистикой</w:t>
+      </w:r>
+      <w:r>
+        <w:t>.</w:t>
+      </w:r>
+    </w:p>
+    <w:p>
+      <w:pPr>
+        <w:ind w:left="360"/>
+      </w:pPr>
+      <w:r>
+        <w:t xml:space="preserve">Суть алгоритма заключается в том, что его на </w:t>
+      </w:r>
+      <w:r>
+        <w:t xml:space="preserve">вход </w:t>
+      </w:r>
+      <w:r>
+        <w:t xml:space="preserve">подается </w:t>
+      </w:r>
+      <w:r>
+        <w:t>и</w:t>
+      </w:r>
+      <w:r>
+        <w:t xml:space="preserve">зображение, полученное с </w:t>
+      </w:r>
+      <w:r>
+        <w:t>веб</w:t>
+      </w:r>
+      <w:r>
+        <w:t>-</w:t>
+      </w:r>
+      <w:r>
+        <w:t>камеры</w:t>
+      </w:r>
+      <w:r>
+        <w:t xml:space="preserve"> пользователя</w:t>
+      </w:r>
+      <w:r>
+        <w:t>.</w:t>
+      </w:r>
+      <w:r>
+        <w:t xml:space="preserve"> </w:t>
+      </w:r>
       <w:proofErr w:type="spellStart"/>
       <w:r>
         <w:rPr>
           <w:lang w:val="en-US"/>
         </w:rPr>
+        <w:t>MediaPipe</w:t>
+      </w:r>
+      <w:proofErr w:type="spellEnd"/>
+      <w:r>
+        <w:t xml:space="preserve"> </w:t>
+      </w:r>
+      <w:r>
+        <w:t>обрабатывает данное изображение.</w:t>
+      </w:r>
+      <w:r>
+        <w:t xml:space="preserve"> </w:t>
+      </w:r>
+      <w:r>
+        <w:t xml:space="preserve">В результате </w:t>
+      </w:r>
+      <w:r>
+        <w:t>получаются</w:t>
+      </w:r>
+      <w:r>
+        <w:t xml:space="preserve"> координаты</w:t>
+      </w:r>
+      <w:r>
+        <w:t xml:space="preserve"> ключевых</w:t>
+      </w:r>
+      <w:r>
+        <w:t xml:space="preserve"> точек и коэффициенты их видимости. Формат, в котором </w:t>
+      </w:r>
+      <w:proofErr w:type="spellStart"/>
+      <w:r>
+        <w:rPr>
+          <w:lang w:val="en-US"/>
+        </w:rPr>
+        <w:t>Mediapipe</w:t>
+      </w:r>
+      <w:proofErr w:type="spellEnd"/>
+      <w:r>
+        <w:t xml:space="preserve"> </w:t>
+      </w:r>
+      <w:r>
+        <w:t>предоставляет данные, не очень удобен для дальнейшей работы. В связи с этим был создан класс</w:t>
+      </w:r>
+      <w:r>
+        <w:t xml:space="preserve"> </w:t>
+      </w:r>
+      <w:r>
+        <w:rPr>
+          <w:lang w:val="en-US"/>
+        </w:rPr>
+        <w:t>Workout</w:t>
+      </w:r>
+      <w:r>
+        <w:t xml:space="preserve">, </w:t>
+      </w:r>
+      <w:r>
+        <w:t xml:space="preserve">в котором </w:t>
+      </w:r>
+      <w:r>
+        <w:t>используется</w:t>
+      </w:r>
+      <w:r>
+        <w:t xml:space="preserve"> словарь</w:t>
+      </w:r>
+      <w:r>
+        <w:t xml:space="preserve"> </w:t>
+      </w:r>
+      <w:r>
+        <w:t xml:space="preserve">в формате </w:t>
+      </w:r>
+      <w:r>
+        <w:rPr>
+          <w:lang w:val="en-US"/>
+        </w:rPr>
+        <w:t>string</w:t>
+      </w:r>
+      <w:r>
+        <w:t>:</w:t>
+      </w:r>
+      <w:r>
+        <w:rPr>
+          <w:lang w:val="en-US"/>
+        </w:rPr>
+        <w:t>Point</w:t>
+      </w:r>
+      <w:r>
+        <w:t>. Ключом здесь является название части тела, а значением – точка, содержащая координаты расположения этой части тела</w:t>
+      </w:r>
+      <w:r>
+        <w:t xml:space="preserve"> и коэффициенты видимости</w:t>
+      </w:r>
+      <w:r>
+        <w:t>.</w:t>
+      </w:r>
+      <w:r>
+        <w:t xml:space="preserve"> </w:t>
+      </w:r>
+      <w:r>
+        <w:t xml:space="preserve">Данный класс также содержит методы для определения выполнения упражнений и </w:t>
+      </w:r>
+      <w:r>
+        <w:t xml:space="preserve">вспомогательный </w:t>
+      </w:r>
+      <w:r>
+        <w:t xml:space="preserve">метод, отвечающий за то, что </w:t>
+      </w:r>
+      <w:r>
+        <w:t>необходимые для выполнения части тела</w:t>
+      </w:r>
+      <w:r>
+        <w:t xml:space="preserve"> наход</w:t>
+      </w:r>
+      <w:r>
+        <w:t>я</w:t>
+      </w:r>
+      <w:r>
+        <w:t>тся в кадре целиком.</w:t>
+      </w:r>
+      <w:r>
+        <w:t xml:space="preserve"> Для удобства понимания стадии выполнения упражнения был создан </w:t>
+      </w:r>
+      <w:r>
+        <w:rPr>
+          <w:lang w:val="en-US"/>
+        </w:rPr>
+        <w:t>Enum</w:t>
+      </w:r>
+      <w:r>
+        <w:t xml:space="preserve"> </w:t>
+      </w:r>
+      <w:r>
+        <w:lastRenderedPageBreak/>
+        <w:t>класс или класс с перечислением. В нем содержатся такие фазы выполнения упражнения как начальная, в процессе выполнения и законченная.</w:t>
+      </w:r>
+    </w:p>
+    <w:p>
+      <w:pPr>
+        <w:ind w:left="360"/>
+      </w:pPr>
+      <w:r>
+        <w:t xml:space="preserve">Основная логика алгоритма находится в функции </w:t>
+      </w:r>
+      <w:r>
+        <w:rPr>
+          <w:lang w:val="en-US"/>
+        </w:rPr>
+        <w:t>display</w:t>
+      </w:r>
+      <w:r>
+        <w:t>_</w:t>
+      </w:r>
+      <w:r>
+        <w:rPr>
+          <w:lang w:val="en-US"/>
+        </w:rPr>
+        <w:t>frame</w:t>
+      </w:r>
+      <w:r>
+        <w:t xml:space="preserve"> класса </w:t>
+      </w:r>
+      <w:proofErr w:type="spellStart"/>
+      <w:r>
+        <w:rPr>
+          <w:lang w:val="en-US"/>
+        </w:rPr>
+        <w:t>VideoWindow</w:t>
+      </w:r>
+      <w:proofErr w:type="spellEnd"/>
+      <w:r>
+        <w:t>.</w:t>
+      </w:r>
+      <w:r>
+        <w:t xml:space="preserve"> Данная функция отвечает за отображение изображения с камеры.</w:t>
+      </w:r>
+      <w:r>
+        <w:t xml:space="preserve"> В качестве параметра данному методу передается словарь упражнений.</w:t>
+      </w:r>
+      <w:r>
+        <w:t xml:space="preserve"> В первую очередь необходимо проверить, остались ли невыполненные упражнения. Если таковых нет, то выводится сообщение о том, что комплекс выполнен, и окно можно закрывать. Также в конце происходит подсчет выполненных повторений для каждого упражнения, и эта информация записывается в файл </w:t>
+      </w:r>
+      <w:r>
+        <w:rPr>
+          <w:lang w:val="en-US"/>
+        </w:rPr>
+        <w:t>data</w:t>
+      </w:r>
+      <w:r>
+        <w:t>.</w:t>
+      </w:r>
+      <w:r>
+        <w:rPr>
+          <w:lang w:val="en-US"/>
+        </w:rPr>
+        <w:t>csv</w:t>
+      </w:r>
+      <w:r>
+        <w:t xml:space="preserve"> </w:t>
+      </w:r>
+      <w:r>
+        <w:t xml:space="preserve">для статистики. Если упражнения еще остались, то изображение с камеры преобразуется и происходит поиск ключевых точек. На данном этапе необходимо убедиться, что </w:t>
+      </w:r>
+      <w:r>
+        <w:t>часть тела, соответствующая выполняемому упражнению,</w:t>
+      </w:r>
+      <w:r>
+        <w:t xml:space="preserve"> полностью находится в кадре, иначе возникает исключение и выводится сообщение о том, что необходимо сместиться. Если все в порядке, то на экран выводится список оставшихся к выполнению упражнений. Происходит проверка фазы выполнения, и если она имеет значение законченной, то из словаря с упражнениями вычитается </w:t>
+      </w:r>
+      <w:r>
+        <w:t>одно повторение для текущего упражнения. В случае если количество оставшихся повторений равно нулю, то данное упражнение из словаря убирается.</w:t>
+      </w:r>
+    </w:p>
+    <w:p>
+      <w:pPr>
+        <w:pStyle w:val="Heading2"/>
+      </w:pPr>
+      <w:r>
+        <w:t>Упражнения</w:t>
+      </w:r>
+    </w:p>
+    <w:p>
+      <w:r>
+        <w:t>Упражнения можно разделить на две группы. К первой относятся те, для которых признак завершения – это угол между ключевыми точками. Ко второй группе относятся те, которые завершаются при определенном положении частей тела относительно друг друга.</w:t>
+      </w:r>
+    </w:p>
+    <w:p>
+      <w:r>
+        <w:t>Для отслеживания выполнения каждого упражнени</w:t>
+      </w:r>
+      <w:r>
+        <w:t>я из первой группы</w:t>
+      </w:r>
+      <w:r>
+        <w:t xml:space="preserve"> необходимо выделить ключевые точки, по которым будут определяться углы</w:t>
+      </w:r>
+      <w:r>
+        <w:t xml:space="preserve"> выполнения</w:t>
+      </w:r>
+      <w:r>
+        <w:t xml:space="preserve">. По этим углам можно понять, если повторение уже выполнено </w:t>
+      </w:r>
+      <w:r>
+        <w:lastRenderedPageBreak/>
+        <w:t xml:space="preserve">или еще выполняется. Для начала выполнения упражнения угол должен быть из колонки </w:t>
+      </w:r>
+      <w:r>
+        <w:t>“</w:t>
+      </w:r>
+      <w:r>
+        <w:t>Угол начала</w:t>
+      </w:r>
+      <w:r>
+        <w:t>”</w:t>
+      </w:r>
+      <w:r>
+        <w:t>, а для завершения</w:t>
+      </w:r>
+      <w:r>
+        <w:t xml:space="preserve"> –</w:t>
+      </w:r>
+      <w:r>
+        <w:t xml:space="preserve"> из колонки </w:t>
+      </w:r>
+      <w:r>
+        <w:t>“</w:t>
+      </w:r>
+      <w:r>
+        <w:t>Угол завершения</w:t>
+      </w:r>
+      <w:r>
+        <w:t>”</w:t>
+      </w:r>
+      <w:r>
+        <w:t>.</w:t>
+      </w:r>
+    </w:p>
+    <w:tbl>
+      <w:tblPr>
+        <w:tblStyle w:val="GridTable1Light"/>
+        <w:tblW w:w="10707" w:type="dxa"/>
+        <w:tblInd w:w="-990" w:type="dxa"/>
+        <w:tblLook w:val="0420" w:firstRow="1" w:lastRow="0" w:firstColumn="0" w:lastColumn="0" w:noHBand="0" w:noVBand="1"/>
+      </w:tblPr>
+      <w:tblGrid>
+        <w:gridCol w:w="3586"/>
+        <w:gridCol w:w="2593"/>
+        <w:gridCol w:w="1953"/>
+        <w:gridCol w:w="2575"/>
+      </w:tblGrid>
+      <w:tr>
+        <w:trPr>
+          <w:cnfStyle w:val="100000000000" w:firstRow="1" w:lastRow="0" w:firstColumn="0" w:lastColumn="0" w:oddVBand="0" w:evenVBand="0" w:oddHBand="0" w:evenHBand="0" w:firstRowFirstColumn="0" w:firstRowLastColumn="0" w:lastRowFirstColumn="0" w:lastRowLastColumn="0"/>
+          <w:trHeight w:val="677"/>
+        </w:trPr>
+        <w:tc>
+          <w:tcPr>
+            <w:tcW w:w="3586" w:type="dxa"/>
+          </w:tcPr>
+          <w:p>
+            <w:pPr>
+              <w:ind w:firstLine="0"/>
+            </w:pPr>
+            <w:r>
+              <w:t>Название</w:t>
+            </w:r>
+          </w:p>
+        </w:tc>
+        <w:tc>
+          <w:tcPr>
+            <w:tcW w:w="2593" w:type="dxa"/>
+          </w:tcPr>
+          <w:p>
+            <w:pPr>
+              <w:ind w:firstLine="0"/>
+            </w:pPr>
+            <w:r>
+              <w:t>Ключевые точки</w:t>
+            </w:r>
+          </w:p>
+        </w:tc>
+        <w:tc>
+          <w:tcPr>
+            <w:tcW w:w="1953" w:type="dxa"/>
+          </w:tcPr>
+          <w:p>
+            <w:pPr>
+              <w:ind w:firstLine="0"/>
+            </w:pPr>
+            <w:r>
+              <w:t>Угол</w:t>
+            </w:r>
+            <w:r>
+              <w:t xml:space="preserve"> начала</w:t>
+            </w:r>
+          </w:p>
+        </w:tc>
+        <w:tc>
+          <w:tcPr>
+            <w:tcW w:w="2575" w:type="dxa"/>
+          </w:tcPr>
+          <w:p>
+            <w:pPr>
+              <w:ind w:firstLine="0"/>
+            </w:pPr>
+            <w:r>
+              <w:t>Угол</w:t>
+            </w:r>
+            <w:r>
+              <w:t xml:space="preserve"> </w:t>
+            </w:r>
+            <w:r>
+              <w:t>завершения</w:t>
+            </w:r>
+          </w:p>
+        </w:tc>
+      </w:tr>
+      <w:tr>
+        <w:tc>
+          <w:tcPr>
+            <w:tcW w:w="3586" w:type="dxa"/>
+          </w:tcPr>
+          <w:p>
+            <w:pPr>
+              <w:ind w:firstLine="0"/>
+              <w:rPr>
+                <w:lang w:val="en-US"/>
+              </w:rPr>
+            </w:pPr>
+            <w:r>
+              <w:t>Приседания</w:t>
+            </w:r>
+          </w:p>
+        </w:tc>
+        <w:tc>
+          <w:tcPr>
+            <w:tcW w:w="2593" w:type="dxa"/>
+          </w:tcPr>
+          <w:p>
+            <w:pPr>
+              <w:ind w:firstLine="0"/>
+            </w:pPr>
+            <w:r>
+              <w:t>Бедра</w:t>
+            </w:r>
+          </w:p>
+          <w:p>
+            <w:pPr>
+              <w:ind w:firstLine="0"/>
+            </w:pPr>
+            <w:r>
+              <w:t>К</w:t>
+            </w:r>
+            <w:r>
+              <w:t>олени</w:t>
+            </w:r>
+          </w:p>
+          <w:p>
+            <w:pPr>
+              <w:ind w:firstLine="0"/>
+            </w:pPr>
+            <w:r>
+              <w:t>Л</w:t>
+            </w:r>
+            <w:r>
+              <w:t>одыжки</w:t>
+            </w:r>
+          </w:p>
+        </w:tc>
+        <w:tc>
+          <w:tcPr>
+            <w:tcW w:w="1953" w:type="dxa"/>
+          </w:tcPr>
+          <w:p>
+            <w:pPr>
+              <w:ind w:firstLine="0"/>
+            </w:pPr>
+            <w:r>
+              <w:t>170</w:t>
+            </w:r>
+          </w:p>
+        </w:tc>
+        <w:tc>
+          <w:tcPr>
+            <w:tcW w:w="2575" w:type="dxa"/>
+          </w:tcPr>
+          <w:p>
+            <w:pPr>
+              <w:ind w:firstLine="0"/>
+            </w:pPr>
+            <w:r>
+              <w:t>80</w:t>
+            </w:r>
+          </w:p>
+        </w:tc>
+      </w:tr>
+      <w:tr>
+        <w:tc>
+          <w:tcPr>
+            <w:tcW w:w="3586" w:type="dxa"/>
+          </w:tcPr>
+          <w:p>
+            <w:pPr>
+              <w:ind w:firstLine="0"/>
+            </w:pPr>
+            <w:r>
+              <w:t>Наклоны шеи</w:t>
+            </w:r>
+          </w:p>
+        </w:tc>
+        <w:tc>
+          <w:tcPr>
+            <w:tcW w:w="2593" w:type="dxa"/>
+          </w:tcPr>
+          <w:p>
+            <w:pPr>
+              <w:ind w:firstLine="0"/>
+              <w:jc w:val="left"/>
+            </w:pPr>
+            <w:r>
+              <w:t>Нос</w:t>
+            </w:r>
+          </w:p>
+          <w:p>
+            <w:pPr>
+              <w:ind w:firstLine="0"/>
+              <w:jc w:val="left"/>
+            </w:pPr>
+            <w:r>
+              <w:t>Ухо</w:t>
+            </w:r>
+          </w:p>
+          <w:p>
+            <w:pPr>
+              <w:ind w:firstLine="0"/>
+              <w:jc w:val="left"/>
+            </w:pPr>
+            <w:r>
+              <w:t>Плечо</w:t>
+            </w:r>
+          </w:p>
+        </w:tc>
+        <w:tc>
+          <w:tcPr>
+            <w:tcW w:w="1953" w:type="dxa"/>
+          </w:tcPr>
+          <w:p>
+            <w:pPr>
+              <w:ind w:firstLine="0"/>
+            </w:pPr>
+            <w:r>
+              <w:t>110</w:t>
+            </w:r>
+          </w:p>
+        </w:tc>
+        <w:tc>
+          <w:tcPr>
+            <w:tcW w:w="2575" w:type="dxa"/>
+          </w:tcPr>
+          <w:p>
+            <w:pPr>
+              <w:ind w:firstLine="0"/>
+            </w:pPr>
+            <w:r>
+              <w:t>80</w:t>
+            </w:r>
+          </w:p>
+        </w:tc>
+      </w:tr>
+      <w:tr>
+        <w:tc>
+          <w:tcPr>
+            <w:tcW w:w="3586" w:type="dxa"/>
+          </w:tcPr>
+          <w:p>
+            <w:pPr>
+              <w:ind w:firstLine="0"/>
+            </w:pPr>
+            <w:r>
+              <w:t>Сгибания в локтя</w:t>
+            </w:r>
+            <w:r>
+              <w:t>х</w:t>
+            </w:r>
+          </w:p>
+        </w:tc>
+        <w:tc>
+          <w:tcPr>
+            <w:tcW w:w="2593" w:type="dxa"/>
+          </w:tcPr>
+          <w:p>
+            <w:pPr>
+              <w:ind w:firstLine="0"/>
+            </w:pPr>
+            <w:r>
+              <w:t>Плечо</w:t>
+            </w:r>
+          </w:p>
+          <w:p>
+            <w:pPr>
+              <w:ind w:firstLine="0"/>
+            </w:pPr>
+            <w:r>
+              <w:t>Локоть</w:t>
+            </w:r>
+          </w:p>
+          <w:p>
+            <w:pPr>
+              <w:ind w:firstLine="0"/>
+            </w:pPr>
+            <w:r>
+              <w:t>Запястье</w:t>
+            </w:r>
+          </w:p>
+        </w:tc>
+        <w:tc>
+          <w:tcPr>
+            <w:tcW w:w="1953" w:type="dxa"/>
+          </w:tcPr>
+          <w:p>
+            <w:pPr>
+              <w:ind w:firstLine="0"/>
+            </w:pPr>
+            <w:r>
+              <w:t>140</w:t>
+            </w:r>
+          </w:p>
+        </w:tc>
+        <w:tc>
+          <w:tcPr>
+            <w:tcW w:w="2575" w:type="dxa"/>
+          </w:tcPr>
+          <w:p>
+            <w:pPr>
+              <w:ind w:firstLine="0"/>
+            </w:pPr>
+            <w:r>
+              <w:t>50</w:t>
+            </w:r>
+          </w:p>
+        </w:tc>
+      </w:tr>
+      <w:tr>
+        <w:tc>
+          <w:tcPr>
+            <w:tcW w:w="3586" w:type="dxa"/>
+          </w:tcPr>
+          <w:p>
+            <w:pPr>
+              <w:ind w:firstLine="0"/>
+            </w:pPr>
+            <w:r>
+              <w:t>Разгибания из-за головы</w:t>
+            </w:r>
+          </w:p>
+        </w:tc>
+        <w:tc>
+          <w:tcPr>
+            <w:tcW w:w="2593" w:type="dxa"/>
+          </w:tcPr>
+          <w:p>
+            <w:pPr>
+              <w:ind w:firstLine="0"/>
+            </w:pPr>
+            <w:r>
+              <w:t>Плечо</w:t>
+            </w:r>
+          </w:p>
+          <w:p>
+            <w:pPr>
+              <w:ind w:firstLine="0"/>
+            </w:pPr>
+            <w:r>
+              <w:t>Локоть</w:t>
+            </w:r>
+          </w:p>
+          <w:p>
+            <w:pPr>
+              <w:ind w:firstLine="0"/>
+            </w:pPr>
+            <w:r>
+              <w:t>Кисть</w:t>
+            </w:r>
+          </w:p>
+        </w:tc>
+        <w:tc>
+          <w:tcPr>
+            <w:tcW w:w="1953" w:type="dxa"/>
+          </w:tcPr>
+          <w:p>
+            <w:pPr>
+              <w:ind w:firstLine="0"/>
+            </w:pPr>
+            <w:r>
+              <w:t>50</w:t>
+            </w:r>
+          </w:p>
+        </w:tc>
+        <w:tc>
+          <w:tcPr>
+            <w:tcW w:w="2575" w:type="dxa"/>
+          </w:tcPr>
+          <w:p>
+            <w:pPr>
+              <w:ind w:firstLine="0"/>
+            </w:pPr>
+            <w:r>
+              <w:t>140</w:t>
+            </w:r>
+          </w:p>
+        </w:tc>
+      </w:tr>
+      <w:tr>
+        <w:tc>
+          <w:tcPr>
+            <w:tcW w:w="3586" w:type="dxa"/>
+          </w:tcPr>
+          <w:p>
+            <w:pPr>
+              <w:ind w:firstLine="0"/>
+            </w:pPr>
+            <w:r>
+              <w:t>Наклоны корпуса вперед</w:t>
+            </w:r>
+          </w:p>
+        </w:tc>
+        <w:tc>
+          <w:tcPr>
+            <w:tcW w:w="2593" w:type="dxa"/>
+          </w:tcPr>
+          <w:p>
+            <w:pPr>
+              <w:ind w:firstLine="0"/>
+            </w:pPr>
+            <w:r>
+              <w:t>Нос</w:t>
+            </w:r>
+          </w:p>
+          <w:p>
+            <w:pPr>
+              <w:ind w:firstLine="0"/>
+            </w:pPr>
+            <w:r>
+              <w:t>Бедра</w:t>
+            </w:r>
+          </w:p>
+          <w:p>
+            <w:pPr>
+              <w:ind w:firstLine="0"/>
+            </w:pPr>
+            <w:r>
+              <w:t>Колени</w:t>
+            </w:r>
+          </w:p>
+        </w:tc>
+        <w:tc>
+          <w:tcPr>
+            <w:tcW w:w="1953" w:type="dxa"/>
+          </w:tcPr>
+          <w:p>
+            <w:pPr>
+              <w:ind w:firstLine="0"/>
+            </w:pPr>
+            <w:r>
+              <w:t>150</w:t>
+            </w:r>
+          </w:p>
+        </w:tc>
+        <w:tc>
+          <w:tcPr>
+            <w:tcW w:w="2575" w:type="dxa"/>
+          </w:tcPr>
+          <w:p>
+            <w:pPr>
+              <w:ind w:firstLine="0"/>
+            </w:pPr>
+            <w:r>
+              <w:t>100</w:t>
+            </w:r>
+          </w:p>
+        </w:tc>
+      </w:tr>
+      <w:tr>
+        <w:tc>
+          <w:tcPr>
+            <w:tcW w:w="3586" w:type="dxa"/>
+          </w:tcPr>
+          <w:p>
+            <w:pPr>
+              <w:ind w:firstLine="0"/>
+            </w:pPr>
+            <w:r>
+              <w:t xml:space="preserve">Наклоны корпуса </w:t>
+            </w:r>
+            <w:r>
+              <w:t>в стороны</w:t>
+            </w:r>
+          </w:p>
+        </w:tc>
+        <w:tc>
+          <w:tcPr>
+            <w:tcW w:w="2593" w:type="dxa"/>
+          </w:tcPr>
+          <w:p>
+            <w:pPr>
+              <w:ind w:firstLine="0"/>
+            </w:pPr>
+            <w:r>
+              <w:t>Плечо</w:t>
+            </w:r>
+          </w:p>
+          <w:p>
+            <w:pPr>
+              <w:ind w:firstLine="0"/>
+            </w:pPr>
+            <w:r>
+              <w:t>Бедро</w:t>
+            </w:r>
+          </w:p>
+          <w:p>
+            <w:pPr>
+              <w:ind w:firstLine="0"/>
+            </w:pPr>
+            <w:r>
+              <w:t>Колено</w:t>
+            </w:r>
+          </w:p>
+        </w:tc>
+        <w:tc>
+          <w:tcPr>
+            <w:tcW w:w="1953" w:type="dxa"/>
+          </w:tcPr>
+          <w:p>
+            <w:pPr>
+              <w:ind w:firstLine="0"/>
+            </w:pPr>
+            <w:r>
+              <w:t>170</w:t>
+            </w:r>
+          </w:p>
+        </w:tc>
+        <w:tc>
+          <w:tcPr>
+            <w:tcW w:w="2575" w:type="dxa"/>
+          </w:tcPr>
+          <w:p>
+            <w:pPr>
+              <w:ind w:firstLine="0"/>
+            </w:pPr>
+            <w:r>
+              <w:t>160</w:t>
+            </w:r>
+          </w:p>
+        </w:tc>
+      </w:tr>
+      <w:tr>
+        <w:tc>
+          <w:tcPr>
+            <w:tcW w:w="3586" w:type="dxa"/>
+          </w:tcPr>
+          <w:p>
+            <w:pPr>
+              <w:ind w:firstLine="0"/>
+            </w:pPr>
+            <w:r>
+              <w:t xml:space="preserve">Выпады </w:t>
+            </w:r>
+            <w:r>
+              <w:t>ногами</w:t>
+            </w:r>
+          </w:p>
+        </w:tc>
+        <w:tc>
+          <w:tcPr>
+            <w:tcW w:w="2593" w:type="dxa"/>
+          </w:tcPr>
+          <w:p>
+            <w:pPr>
+              <w:ind w:firstLine="0"/>
+            </w:pPr>
+            <w:r>
+              <w:t>Бедро</w:t>
+            </w:r>
+          </w:p>
+          <w:p>
+            <w:pPr>
+              <w:ind w:firstLine="0"/>
+            </w:pPr>
+            <w:r>
+              <w:t>Колено</w:t>
+            </w:r>
+          </w:p>
+          <w:p>
+            <w:pPr>
+              <w:ind w:firstLine="0"/>
+            </w:pPr>
+            <w:r>
+              <w:t>Лодыжка</w:t>
+            </w:r>
+          </w:p>
+        </w:tc>
+        <w:tc>
+          <w:tcPr>
+            <w:tcW w:w="1953" w:type="dxa"/>
+          </w:tcPr>
+          <w:p>
+            <w:pPr>
+              <w:ind w:firstLine="0"/>
+            </w:pPr>
+            <w:r>
+              <w:t>170</w:t>
+            </w:r>
+          </w:p>
+        </w:tc>
+        <w:tc>
+          <w:tcPr>
+            <w:tcW w:w="2575" w:type="dxa"/>
+          </w:tcPr>
+          <w:p>
+            <w:pPr>
+              <w:ind w:firstLine="0"/>
+            </w:pPr>
+            <w:r>
+              <w:t>90</w:t>
+            </w:r>
+          </w:p>
+        </w:tc>
+      </w:tr>
+    </w:tbl>
+    <w:p/>
+    <w:p/>
+    <w:p/>
+    <w:p/>
+    <w:p>
+      <w:r>
+        <w:lastRenderedPageBreak/>
+        <w:t>Для второй группы все гораздо проще. Необходимо отследить только положение ключевых точек относительно друг друга. Таким образом</w:t>
+      </w:r>
+      <w:r>
+        <w:t xml:space="preserve"> выбира</w:t>
+      </w:r>
+      <w:r>
+        <w:t>ют</w:t>
+      </w:r>
+      <w:r>
+        <w:t>ся главн</w:t>
+      </w:r>
+      <w:r>
+        <w:t>ые</w:t>
+      </w:r>
+      <w:r>
+        <w:t xml:space="preserve"> ключев</w:t>
+      </w:r>
+      <w:r>
+        <w:t>ые</w:t>
+      </w:r>
+      <w:r>
+        <w:t xml:space="preserve"> точк</w:t>
+      </w:r>
+      <w:r>
+        <w:t>и</w:t>
+      </w:r>
+      <w:r>
+        <w:t xml:space="preserve"> и рассматривается положение остальных точек относительно н</w:t>
+      </w:r>
+      <w:r>
+        <w:t>их</w:t>
+      </w:r>
+      <w:r>
+        <w:t>.</w:t>
+      </w:r>
+    </w:p>
+    <w:tbl>
+      <w:tblPr>
+        <w:tblStyle w:val="GridTable1Light"/>
+        <w:tblW w:w="0" w:type="auto"/>
+        <w:tblLook w:val="0420" w:firstRow="1" w:lastRow="0" w:firstColumn="0" w:lastColumn="0" w:noHBand="0" w:noVBand="1"/>
+      </w:tblPr>
+      <w:tblGrid>
+        <w:gridCol w:w="2336"/>
+        <w:gridCol w:w="2535"/>
+        <w:gridCol w:w="3570"/>
+      </w:tblGrid>
+      <w:tr>
+        <w:trPr>
+          <w:cnfStyle w:val="100000000000" w:firstRow="1" w:lastRow="0" w:firstColumn="0" w:lastColumn="0" w:oddVBand="0" w:evenVBand="0" w:oddHBand="0" w:evenHBand="0" w:firstRowFirstColumn="0" w:firstRowLastColumn="0" w:lastRowFirstColumn="0" w:lastRowLastColumn="0"/>
+          <w:trHeight w:val="677"/>
+        </w:trPr>
+        <w:tc>
+          <w:tcPr>
+            <w:tcW w:w="2336" w:type="dxa"/>
+          </w:tcPr>
+          <w:p>
+            <w:pPr>
+              <w:ind w:firstLine="0"/>
+            </w:pPr>
+            <w:r>
+              <w:t>Название</w:t>
+            </w:r>
+          </w:p>
+        </w:tc>
+        <w:tc>
+          <w:tcPr>
+            <w:tcW w:w="2535" w:type="dxa"/>
+          </w:tcPr>
+          <w:p>
+            <w:pPr>
+              <w:ind w:firstLine="0"/>
+            </w:pPr>
+            <w:r>
+              <w:t>Ключевые точки</w:t>
+            </w:r>
+          </w:p>
+        </w:tc>
+        <w:tc>
+          <w:tcPr>
+            <w:tcW w:w="3570" w:type="dxa"/>
+          </w:tcPr>
+          <w:p>
+            <w:pPr>
+              <w:ind w:firstLine="0"/>
+            </w:pPr>
+            <w:r>
+              <w:t>Главн</w:t>
+            </w:r>
+            <w:r>
+              <w:t>ые</w:t>
+            </w:r>
+            <w:r>
+              <w:t xml:space="preserve"> ключев</w:t>
+            </w:r>
+            <w:r>
+              <w:t>ые</w:t>
+            </w:r>
+            <w:r>
+              <w:t xml:space="preserve"> точка</w:t>
+            </w:r>
+          </w:p>
+        </w:tc>
+      </w:tr>
+      <w:tr>
+        <w:tc>
+          <w:tcPr>
+            <w:tcW w:w="2336" w:type="dxa"/>
+          </w:tcPr>
+          <w:p>
+            <w:pPr>
+              <w:ind w:firstLine="0"/>
+            </w:pPr>
+            <w:r>
+              <w:t>Подъемы рук над головой</w:t>
+            </w:r>
+          </w:p>
+        </w:tc>
+        <w:tc>
+          <w:tcPr>
+            <w:tcW w:w="2535" w:type="dxa"/>
+          </w:tcPr>
+          <w:p>
+            <w:pPr>
+              <w:ind w:firstLine="0"/>
+            </w:pPr>
+            <w:r>
+              <w:t>Левое запястье</w:t>
+            </w:r>
+          </w:p>
+          <w:p>
+            <w:pPr>
+              <w:ind w:firstLine="0"/>
+            </w:pPr>
+            <w:r>
+              <w:t>Правое запястье</w:t>
+            </w:r>
+          </w:p>
+        </w:tc>
+        <w:tc>
+          <w:tcPr>
+            <w:tcW w:w="3570" w:type="dxa"/>
+          </w:tcPr>
+          <w:p>
+            <w:pPr>
+              <w:ind w:firstLine="0"/>
+            </w:pPr>
+            <w:r>
+              <w:t>Нос</w:t>
+            </w:r>
+          </w:p>
+        </w:tc>
+      </w:tr>
+      <w:tr>
+        <w:tc>
+          <w:tcPr>
+            <w:tcW w:w="2336" w:type="dxa"/>
+          </w:tcPr>
+          <w:p>
+            <w:pPr>
+              <w:ind w:firstLine="0"/>
+            </w:pPr>
+            <w:r>
+              <w:t>Разведение рук в стороны</w:t>
+            </w:r>
+          </w:p>
+        </w:tc>
+        <w:tc>
+          <w:tcPr>
+            <w:tcW w:w="2535" w:type="dxa"/>
+          </w:tcPr>
+          <w:p>
+            <w:pPr>
+              <w:ind w:firstLine="0"/>
+            </w:pPr>
+            <w:r>
+              <w:t>Левое запястье</w:t>
+            </w:r>
+          </w:p>
+          <w:p>
+            <w:pPr>
+              <w:ind w:firstLine="0"/>
+            </w:pPr>
+            <w:r>
+              <w:t>Правое запястье</w:t>
+            </w:r>
+          </w:p>
+        </w:tc>
+        <w:tc>
+          <w:tcPr>
+            <w:tcW w:w="3570" w:type="dxa"/>
+          </w:tcPr>
+          <w:p>
+            <w:pPr>
+              <w:ind w:firstLine="0"/>
+            </w:pPr>
+            <w:r>
+              <w:t>Левое плечо</w:t>
+            </w:r>
+          </w:p>
+          <w:p>
+            <w:pPr>
+              <w:ind w:firstLine="0"/>
+            </w:pPr>
+            <w:r>
+              <w:t>Правое плечо</w:t>
+            </w:r>
+          </w:p>
+        </w:tc>
+      </w:tr>
+    </w:tbl>
+    <w:p>
+      <w:pPr>
+        <w:ind w:firstLine="0"/>
+      </w:pPr>
+    </w:p>
+    <w:p>
+      <w:pPr>
+        <w:pStyle w:val="Heading2"/>
+      </w:pPr>
+      <w:bookmarkStart w:id="18" w:name="_Toc164363920"/>
+      <w:r>
+        <w:t>Статистика</w:t>
+      </w:r>
+      <w:bookmarkEnd w:id="18"/>
+    </w:p>
+    <w:p>
+      <w:r>
+        <w:t xml:space="preserve">Как было сказано ранее, статистика является неотъемлемой частью тренировок. В данном случае для ее отображения используется библиотека </w:t>
+      </w:r>
+      <w:r>
+        <w:rPr>
+          <w:lang w:val="en-US"/>
+        </w:rPr>
+        <w:t>Matplotlib</w:t>
+      </w:r>
+      <w:r>
+        <w:t xml:space="preserve"> </w:t>
+      </w:r>
+      <w:r>
+        <w:t xml:space="preserve">и </w:t>
+      </w:r>
+      <w:r>
+        <w:rPr>
+          <w:lang w:val="en-US"/>
+        </w:rPr>
+        <w:t>Pandas</w:t>
+      </w:r>
+      <w:r>
+        <w:t xml:space="preserve">. </w:t>
+      </w:r>
+      <w:r>
+        <w:t xml:space="preserve">Исходные данные хранятся в файле </w:t>
+      </w:r>
+      <w:r>
+        <w:rPr>
+          <w:lang w:val="en-US"/>
+        </w:rPr>
+        <w:t>data</w:t>
+      </w:r>
+      <w:r>
+        <w:t>.</w:t>
+      </w:r>
+      <w:r>
+        <w:rPr>
+          <w:lang w:val="en-US"/>
+        </w:rPr>
+        <w:t>csv</w:t>
+      </w:r>
+      <w:r>
+        <w:t xml:space="preserve">, </w:t>
+      </w:r>
+      <w:r>
+        <w:t>куда информация поступает при завершении комплекса упражнений.</w:t>
+      </w:r>
+      <w:r>
+        <w:t xml:space="preserve"> </w:t>
+      </w:r>
+      <w:r>
+        <w:t xml:space="preserve">Для отображения гистограммы данные из этого файла считываются при помощи </w:t>
+      </w:r>
+      <w:r>
+        <w:t xml:space="preserve">функции </w:t>
+      </w:r>
+      <w:r>
+        <w:rPr>
+          <w:lang w:val="en-US"/>
+        </w:rPr>
+        <w:t>read</w:t>
+      </w:r>
+      <w:r>
+        <w:t>_</w:t>
+      </w:r>
+      <w:r>
+        <w:rPr>
+          <w:lang w:val="en-US"/>
+        </w:rPr>
+        <w:t>csv</w:t>
+      </w:r>
+      <w:r>
+        <w:t xml:space="preserve"> из </w:t>
+      </w:r>
+      <w:r>
+        <w:rPr>
+          <w:lang w:val="en-US"/>
+        </w:rPr>
+        <w:t>Pandas</w:t>
+      </w:r>
+      <w:r>
+        <w:t xml:space="preserve">. Полученную информацию уже преобразуется </w:t>
+      </w:r>
+      <w:r>
+        <w:rPr>
+          <w:lang w:val="en-US"/>
+        </w:rPr>
+        <w:t>Matplotlib</w:t>
+      </w:r>
+      <w:r>
+        <w:t>. В результате можно увидеть наглядный результат тренировок.</w:t>
+      </w:r>
+    </w:p>
+    <w:p>
+      <w:pPr>
+        <w:pStyle w:val="Heading2"/>
+      </w:pPr>
+      <w:bookmarkStart w:id="19" w:name="_Toc164363921"/>
+      <w:r>
+        <w:t>Графический интерфейс</w:t>
+      </w:r>
+      <w:bookmarkEnd w:id="19"/>
+    </w:p>
+    <w:p>
+      <w:r>
+        <w:t xml:space="preserve">Для создания графического интерфейса была использована библиотека </w:t>
+      </w:r>
+      <w:proofErr w:type="spellStart"/>
+      <w:r>
+        <w:rPr>
+          <w:lang w:val="en-US"/>
+        </w:rPr>
         <w:t>PyQt</w:t>
       </w:r>
       <w:proofErr w:type="spellEnd"/>
       <w:r>
+        <w:t xml:space="preserve">5. </w:t>
+      </w:r>
+      <w:r>
+        <w:t>PyQt5 –</w:t>
+      </w:r>
+      <w:r>
+        <w:t xml:space="preserve"> </w:t>
+      </w:r>
+      <w:r>
+        <w:t xml:space="preserve">это набор Python-обёрток над </w:t>
+      </w:r>
+      <w:proofErr w:type="spellStart"/>
+      <w:r>
+        <w:t>Qt</w:t>
+      </w:r>
+      <w:proofErr w:type="spellEnd"/>
+      <w:r>
+        <w:t>, фреймворком для создания графических интерфейсов.</w:t>
+      </w:r>
+      <w:r>
+        <w:t xml:space="preserve"> </w:t>
+      </w:r>
+      <w:r>
+        <w:t>Выбор был сделан в пользу данной библиотеки из-за простоты её использовани</w:t>
+      </w:r>
+      <w:r>
+        <w:t>я</w:t>
+      </w:r>
+      <w:r>
+        <w:t xml:space="preserve"> и кроссплатформенности.</w:t>
+      </w:r>
+    </w:p>
+    <w:p>
+      <w:pPr>
+        <w:pStyle w:val="Heading3"/>
+      </w:pPr>
+      <w:r>
+        <w:t>Основное окно</w:t>
+      </w:r>
+    </w:p>
+    <w:p>
+      <w:r>
+        <w:t xml:space="preserve">Для создания </w:t>
+      </w:r>
+      <w:r>
+        <w:t xml:space="preserve">основного </w:t>
+      </w:r>
+      <w:r>
+        <w:t xml:space="preserve">графического окна был создан класс </w:t>
+      </w:r>
+      <w:proofErr w:type="spellStart"/>
+      <w:r>
+        <w:rPr>
+          <w:lang w:val="en-US"/>
+        </w:rPr>
+        <w:t>MainWindow</w:t>
+      </w:r>
+      <w:proofErr w:type="spellEnd"/>
+      <w:r>
+        <w:t xml:space="preserve">, </w:t>
+      </w:r>
+      <w:r>
+        <w:t xml:space="preserve">унаследованный от </w:t>
+      </w:r>
+      <w:proofErr w:type="spellStart"/>
+      <w:r>
+        <w:rPr>
+          <w:lang w:val="en-US"/>
+        </w:rPr>
+        <w:t>QMainWindow</w:t>
+      </w:r>
+      <w:proofErr w:type="spellEnd"/>
+      <w:r>
+        <w:t xml:space="preserve">. </w:t>
+      </w:r>
+      <w:r>
+        <w:t>Внутри вызывается конструктор</w:t>
+      </w:r>
+      <w:r>
+        <w:t xml:space="preserve">, в котором определяются элементы интерфейса и их расположение. Для </w:t>
+      </w:r>
+      <w:r>
+        <w:lastRenderedPageBreak/>
+        <w:t xml:space="preserve">вертикального расположения элементов используется </w:t>
+      </w:r>
+      <w:proofErr w:type="spellStart"/>
+      <w:r>
+        <w:rPr>
+          <w:lang w:val="en-US"/>
+        </w:rPr>
+        <w:t>QVBoxLayout</w:t>
+      </w:r>
+      <w:proofErr w:type="spellEnd"/>
+      <w:r>
+        <w:t xml:space="preserve">, обернутый в </w:t>
+      </w:r>
+      <w:proofErr w:type="spellStart"/>
+      <w:r>
+        <w:rPr>
+          <w:lang w:val="en-US"/>
+        </w:rPr>
+        <w:t>QWidget</w:t>
+      </w:r>
+      <w:proofErr w:type="spellEnd"/>
+      <w:r>
+        <w:t>. Для удобства представления списка упражнений и заданных повторений используется таблица (</w:t>
+      </w:r>
+      <w:proofErr w:type="spellStart"/>
+      <w:r>
+        <w:t>QTableWidget</w:t>
+      </w:r>
+      <w:proofErr w:type="spellEnd"/>
+      <w:r>
+        <w:t xml:space="preserve">). </w:t>
+      </w:r>
+      <w:r>
+        <w:t>Чтобы перемещать элементы внутри таблицы используются две кнопки (</w:t>
+      </w:r>
+      <w:proofErr w:type="spellStart"/>
+      <w:r>
+        <w:t>QPushButton</w:t>
+      </w:r>
+      <w:proofErr w:type="spellEnd"/>
+      <w:r>
+        <w:t xml:space="preserve">). Это нужно для того, чтобы задать порядок выполнения упражнений. </w:t>
+      </w:r>
+      <w:proofErr w:type="spellStart"/>
+      <w:r>
+        <w:rPr>
+          <w:lang w:val="en-US"/>
+        </w:rPr>
+        <w:t>PyQt</w:t>
+      </w:r>
+      <w:proofErr w:type="spellEnd"/>
+      <w:r>
+        <w:t xml:space="preserve">5 </w:t>
+      </w:r>
+      <w:r>
+        <w:t>содержит некоторое количество изображений, которые можно использовать для создания понятного графического интерфейса. В данном случае оттуда были взяты изображения стрелок вверх и вниз.</w:t>
+      </w:r>
+    </w:p>
+    <w:p>
+      <w:r>
+        <w:t>П</w:t>
+      </w:r>
+      <w:r>
+        <w:t xml:space="preserve">ользователь </w:t>
+      </w:r>
+      <w:r>
+        <w:t xml:space="preserve">также </w:t>
+      </w:r>
+      <w:r>
+        <w:t>может</w:t>
+      </w:r>
+      <w:r>
+        <w:t xml:space="preserve"> устанавливать </w:t>
+      </w:r>
+      <w:r>
+        <w:t xml:space="preserve">количество повторений </w:t>
+      </w:r>
+      <w:r>
+        <w:t xml:space="preserve">не только </w:t>
+      </w:r>
+      <w:r>
+        <w:t>вручную</w:t>
+      </w:r>
+      <w:r>
+        <w:t xml:space="preserve">, но и использовать уже </w:t>
+      </w:r>
+      <w:r>
+        <w:t>сохраненные</w:t>
+      </w:r>
+      <w:r>
+        <w:t xml:space="preserve"> наборы упражнений.</w:t>
+      </w:r>
+      <w:r>
+        <w:t xml:space="preserve"> </w:t>
+      </w:r>
+      <w:r>
+        <w:t>Для этого необходимо открыть выпадающий список (</w:t>
+      </w:r>
+      <w:proofErr w:type="spellStart"/>
+      <w:r>
+        <w:t>QHBoxLayout</w:t>
+      </w:r>
+      <w:proofErr w:type="spellEnd"/>
+      <w:r>
+        <w:t>)</w:t>
+      </w:r>
+      <w:r>
+        <w:t xml:space="preserve"> и</w:t>
+      </w:r>
+      <w:r>
+        <w:t xml:space="preserve"> выбрать желаемый комплекс.</w:t>
+      </w:r>
+      <w:r>
+        <w:t xml:space="preserve"> Для изменения количества повторений в </w:t>
+      </w:r>
+      <w:r>
+        <w:t xml:space="preserve">выбранном </w:t>
+      </w:r>
+      <w:r>
+        <w:t xml:space="preserve">комплексе достаточно ввести новые значения и нажать на кнопку </w:t>
+      </w:r>
+      <w:r>
+        <w:t>“</w:t>
+      </w:r>
+      <w:r>
+        <w:t>Сохранить</w:t>
+      </w:r>
+      <w:r>
+        <w:t>”</w:t>
+      </w:r>
+      <w:r>
         <w:t>.</w:t>
       </w:r>
-    </w:p>
-    <w:p>
-      <w:pPr>
-        <w:ind w:left="360"/>
-      </w:pPr>
-      <w:r>
-        <w:t>Алгоритму на вход передается и</w:t>
-      </w:r>
-      <w:r>
-        <w:t>зображение, полученное с камеры</w:t>
+      <w:r>
+        <w:t xml:space="preserve"> Для удаления не желаемого комплекса достаточно выбрать его из списка и нажать на кнопку </w:t>
+      </w:r>
+      <w:r>
+        <w:t>“</w:t>
+      </w:r>
+      <w:r>
+        <w:t>Удалить</w:t>
+      </w:r>
+      <w:r>
+        <w:t>”</w:t>
       </w:r>
       <w:r>
         <w:t>.</w:t>
       </w:r>
+    </w:p>
+    <w:p>
+      <w:r>
+        <w:t xml:space="preserve">Одним из условий прогресса является статистика, которая отображает ваши достижения. Чтобы увидеть свой прогресс на протяжении определенного периода, нужно воспользоваться кнопкой </w:t>
+      </w:r>
+      <w:r>
+        <w:t>“</w:t>
+      </w:r>
+      <w:r>
+        <w:t>Показать статистику</w:t>
+      </w:r>
+      <w:r>
+        <w:t>”</w:t>
+      </w:r>
+      <w:r>
+        <w:t xml:space="preserve">. При нажатии будет отображена гистограмма по датам и количеству выполненных упражнений. </w:t>
+      </w:r>
+      <w:r>
+        <w:t xml:space="preserve">В случае отсутствия файла со статистикой вы получите сообщение об этом. </w:t>
+      </w:r>
+      <w:r>
+        <w:t>В самом конце графического окна расположена кнопка для того, чтобы начать тренировку.</w:t>
+      </w:r>
+      <w:r>
+        <w:t xml:space="preserve"> При нажатии на данную кнопку произойдет </w:t>
+      </w:r>
+      <w:proofErr w:type="spellStart"/>
+      <w:r>
+        <w:t>парсинг</w:t>
+      </w:r>
+      <w:proofErr w:type="spellEnd"/>
+      <w:r>
+        <w:t xml:space="preserve"> данных из таблицы и будет запущено другое окно, в котором присутствует изображение с камеры и отображаются выбранные упражнения.</w:t>
+      </w:r>
+    </w:p>
+    <w:p>
+      <w:pPr>
+        <w:pStyle w:val="Heading3"/>
+      </w:pPr>
+      <w:r>
+        <w:t>Видео окно</w:t>
+      </w:r>
+    </w:p>
+    <w:p>
+      <w:r>
+        <w:t xml:space="preserve">Основная логика приложения заложена именно в классе </w:t>
+      </w:r>
+      <w:proofErr w:type="spellStart"/>
+      <w:r>
+        <w:rPr>
+          <w:lang w:val="en-US"/>
+        </w:rPr>
+        <w:t>VideoWindow</w:t>
+      </w:r>
+      <w:proofErr w:type="spellEnd"/>
+      <w:r>
+        <w:t>.</w:t>
+      </w:r>
+      <w:r>
+        <w:t xml:space="preserve"> Для получения изображения с камеры используется библиотека </w:t>
+      </w:r>
+      <w:r>
+        <w:rPr>
+          <w:lang w:val="en-US"/>
+        </w:rPr>
+        <w:t>OpenCV</w:t>
+      </w:r>
+      <w:r>
+        <w:t xml:space="preserve">. </w:t>
+      </w:r>
+      <w:r>
+        <w:t xml:space="preserve">Видеопоток, полученный оттуда передается в </w:t>
+      </w:r>
+      <w:proofErr w:type="spellStart"/>
+      <w:r>
+        <w:rPr>
+          <w:lang w:val="en-US"/>
+        </w:rPr>
+        <w:t>QLabel</w:t>
+      </w:r>
+      <w:proofErr w:type="spellEnd"/>
+      <w:r>
+        <w:t xml:space="preserve">. </w:t>
+      </w:r>
+      <w:r>
+        <w:t xml:space="preserve">И каждые 30мс обновляется при помощи </w:t>
+      </w:r>
+      <w:proofErr w:type="spellStart"/>
+      <w:r>
+        <w:rPr>
+          <w:lang w:val="en-US"/>
+        </w:rPr>
+        <w:t>QTimer</w:t>
+      </w:r>
+      <w:proofErr w:type="spellEnd"/>
+      <w:r>
+        <w:t>.</w:t>
+      </w:r>
       <w:r>
         <w:t xml:space="preserve"> </w:t>
       </w:r>
+      <w:r>
+        <w:t xml:space="preserve">Такая обертка нужна для того, чтобы окна могли </w:t>
+      </w:r>
+      <w:r>
+        <w:lastRenderedPageBreak/>
+        <w:t xml:space="preserve">работать друг с другом и реагировать на определенные события. Например, при </w:t>
+      </w:r>
+      <w:r>
+        <w:t xml:space="preserve">закрытии основного окна все остальные окна тоже </w:t>
+      </w:r>
+      <w:r>
+        <w:t>закрываются</w:t>
+      </w:r>
+      <w:r>
+        <w:t>.</w:t>
+      </w:r>
+    </w:p>
+    <w:p>
+      <w:r>
+        <w:t>Сам список упражнений отображается в левом верхнем углу по порядку, заданному пользователем. При завершении комплекса упражнений можно увидеть сообщение об этом. В случае</w:t>
+      </w:r>
+      <w:r>
+        <w:t xml:space="preserve"> если алгоритм не может определить вас, вы увидите соответствующее сообщение</w:t>
+      </w:r>
+      <w:r>
+        <w:t>.</w:t>
+      </w:r>
+    </w:p>
+    <w:p>
+      <w:pPr>
+        <w:pStyle w:val="Heading3"/>
+      </w:pPr>
+      <w:r>
+        <w:t>С</w:t>
+      </w:r>
+      <w:r>
+        <w:t>охранени</w:t>
+      </w:r>
+      <w:r>
+        <w:t>е</w:t>
+      </w:r>
+      <w:r>
+        <w:t xml:space="preserve"> комплекса упражнений</w:t>
+      </w:r>
+    </w:p>
+    <w:p>
+      <w:pPr>
+        <w:rPr>
+          <w:lang w:val="en-US"/>
+        </w:rPr>
+      </w:pPr>
+      <w:r>
+        <w:t xml:space="preserve">Данное окно предназначено для ввода названия комплекса упражнений, который пользователь хочет сохранить. Оно содержит </w:t>
+      </w:r>
+      <w:r>
+        <w:t>надпись</w:t>
+      </w:r>
+      <w:r>
+        <w:t xml:space="preserve"> (</w:t>
+      </w:r>
       <w:proofErr w:type="spellStart"/>
       <w:r>
         <w:rPr>
           <w:lang w:val="en-US"/>
         </w:rPr>
-        <w:t>MediaPipe</w:t>
+        <w:t>QLabel</w:t>
       </w:r>
       <w:proofErr w:type="spellEnd"/>
       <w:r>
+        <w:t xml:space="preserve">), </w:t>
+      </w:r>
+      <w:r>
+        <w:t>поле для ввода (</w:t>
+      </w:r>
+      <w:proofErr w:type="spellStart"/>
+      <w:r>
+        <w:rPr>
+          <w:lang w:val="en-US"/>
+        </w:rPr>
+        <w:t>QLineEdit</w:t>
+      </w:r>
+      <w:proofErr w:type="spellEnd"/>
+      <w:r>
+        <w:t xml:space="preserve">) </w:t>
+      </w:r>
+      <w:r>
+        <w:t xml:space="preserve">и кнопку </w:t>
+      </w:r>
+      <w:r>
+        <w:t>“</w:t>
+      </w:r>
+      <w:r>
+        <w:t>Сохранить</w:t>
+      </w:r>
+      <w:r>
+        <w:t>”</w:t>
+      </w:r>
+      <w:r>
+        <w:t xml:space="preserve"> (</w:t>
+      </w:r>
+      <w:proofErr w:type="spellStart"/>
+      <w:r>
+        <w:rPr>
+          <w:lang w:val="en-US"/>
+        </w:rPr>
+        <w:t>QPushButton</w:t>
+      </w:r>
+      <w:proofErr w:type="spellEnd"/>
+      <w:r>
+        <w:t>)</w:t>
+      </w:r>
+      <w:r>
+        <w:t xml:space="preserve">. </w:t>
+      </w:r>
+      <w:r>
+        <w:t xml:space="preserve">В качестве параметра при открытии данного окна передается набор упражнений из таблицы. Для удобства хранения используется </w:t>
+      </w:r>
+      <w:proofErr w:type="spellStart"/>
+      <w:r>
+        <w:rPr>
+          <w:lang w:val="en-US"/>
+        </w:rPr>
+        <w:t>json</w:t>
+      </w:r>
+      <w:proofErr w:type="spellEnd"/>
+      <w:r>
+        <w:t>. Формат хранения следующий:</w:t>
+      </w:r>
+    </w:p>
+    <w:p>
+      <w:pPr>
+        <w:pStyle w:val="a0"/>
+        <w:rPr>
+          <w:lang w:val="en-US"/>
+        </w:rPr>
+      </w:pPr>
+      <w:r>
+        <w:t>Набор упражнений 1</w:t>
+      </w:r>
+    </w:p>
+    <w:p>
+      <w:pPr>
+        <w:pStyle w:val="a0"/>
+        <w:numPr>
+          <w:ilvl w:val="1"/>
+          <w:numId w:val="1"/>
+        </w:numPr>
+        <w:rPr>
+          <w:lang w:val="en-US"/>
+        </w:rPr>
+      </w:pPr>
+      <w:r>
+        <w:t>Упражнение 1: Количество повторений</w:t>
+      </w:r>
+    </w:p>
+    <w:p>
+      <w:pPr>
+        <w:pStyle w:val="a0"/>
+        <w:numPr>
+          <w:ilvl w:val="1"/>
+          <w:numId w:val="1"/>
+        </w:numPr>
+        <w:rPr>
+          <w:lang w:val="en-US"/>
+        </w:rPr>
+      </w:pPr>
+      <w:r>
+        <w:t>Упражнение 2: Количество повторений</w:t>
+      </w:r>
+    </w:p>
+    <w:p>
+      <w:pPr>
+        <w:pStyle w:val="a0"/>
+        <w:numPr>
+          <w:ilvl w:val="1"/>
+          <w:numId w:val="1"/>
+        </w:numPr>
+        <w:rPr>
+          <w:lang w:val="en-US"/>
+        </w:rPr>
+      </w:pPr>
+      <w:r>
+        <w:t>…</w:t>
+      </w:r>
+    </w:p>
+    <w:p>
+      <w:pPr>
+        <w:pStyle w:val="a0"/>
+        <w:rPr>
+          <w:lang w:val="en-US"/>
+        </w:rPr>
+      </w:pPr>
+      <w:r>
+        <w:t>Набор упражнений 2</w:t>
+      </w:r>
+    </w:p>
+    <w:p>
+      <w:pPr>
+        <w:pStyle w:val="a0"/>
+        <w:numPr>
+          <w:ilvl w:val="1"/>
+          <w:numId w:val="1"/>
+        </w:numPr>
+        <w:rPr>
+          <w:lang w:val="en-US"/>
+        </w:rPr>
+      </w:pPr>
+      <w:r>
+        <w:t>…</w:t>
+      </w:r>
+    </w:p>
+    <w:p>
+      <w:r>
+        <w:t xml:space="preserve">При нажатии на кнопку “Сохранить” информация из файла </w:t>
+      </w:r>
+      <w:r>
+        <w:t xml:space="preserve">сначала </w:t>
+      </w:r>
+      <w:r>
+        <w:t>считывается</w:t>
+      </w:r>
+      <w:r>
+        <w:t xml:space="preserve"> в виде словаря.</w:t>
+      </w:r>
+      <w:r>
         <w:t xml:space="preserve"> </w:t>
       </w:r>
       <w:r>
-        <w:t>обрабатывает данное изображение.</w:t>
+        <w:t xml:space="preserve">Затем в данном словаря перезаписывается значение, соответствующее введенному ключу. В конце новые данные </w:t>
+      </w:r>
+      <w:r>
+        <w:t>записываются обратно в файл</w:t>
+      </w:r>
+      <w:r>
+        <w:t>.</w:t>
+      </w:r>
+    </w:p>
+    <w:p>
+      <w:pPr>
+        <w:pStyle w:val="Heading2"/>
+        <w:rPr>
+          <w:lang w:val="en-US"/>
+        </w:rPr>
+      </w:pPr>
+      <w:r>
+        <w:t>Удаленное хранение</w:t>
+      </w:r>
+      <w:r>
+        <w:t xml:space="preserve"> данных</w:t>
+      </w:r>
+    </w:p>
+    <w:p>
+      <w:pPr>
+        <w:rPr>
+          <w:lang w:val="en-US"/>
+        </w:rPr>
+      </w:pPr>
+      <w:r>
+        <w:t xml:space="preserve">Для хранения данных на удаленном сервере было принято решение использовать </w:t>
+      </w:r>
+      <w:r>
+        <w:rPr>
+          <w:lang w:val="en-US"/>
+        </w:rPr>
+        <w:t>NodeJS</w:t>
+      </w:r>
+      <w:r>
+        <w:t xml:space="preserve"> с библиотекой </w:t>
+      </w:r>
+      <w:r>
+        <w:rPr>
+          <w:lang w:val="en-US"/>
+        </w:rPr>
+        <w:t>Express</w:t>
       </w:r>
       <w:r>
         <w:t xml:space="preserve"> </w:t>
       </w:r>
       <w:r>
-        <w:t xml:space="preserve">В результате </w:t>
-      </w:r>
-      <w:r>
-        <w:t>получаются</w:t>
-      </w:r>
-      <w:r>
-        <w:t xml:space="preserve"> координаты</w:t>
-      </w:r>
-      <w:r>
-        <w:t xml:space="preserve"> ключевых</w:t>
-      </w:r>
-      <w:r>
-        <w:t xml:space="preserve"> точек и коэффициенты их видимости. Формат, в котором </w:t>
-      </w:r>
-      <w:proofErr w:type="spellStart"/>
+        <w:t xml:space="preserve">и базу данных </w:t>
+      </w:r>
       <w:r>
         <w:rPr>
           <w:lang w:val="en-US"/>
         </w:rPr>
-        <w:t>Mediapipe</w:t>
-      </w:r>
-      <w:proofErr w:type="spellEnd"/>
-      <w:r>
-        <w:t xml:space="preserve"> </w:t>
-      </w:r>
-      <w:r>
-        <w:t>предоставляет данные, не очень удобен для дальнейшей работы. В связи с этим был создан класс</w:t>
-      </w:r>
-      <w:r>
-        <w:t xml:space="preserve"> </w:t>
+        <w:t>SQLite</w:t>
+      </w:r>
+      <w:r>
+        <w:t xml:space="preserve">. </w:t>
+      </w:r>
+      <w:r>
+        <w:t xml:space="preserve">Для удобства развертывания приложения на стороннем сервере используется </w:t>
       </w:r>
       <w:r>
         <w:rPr>
           <w:lang w:val="en-US"/>
         </w:rPr>
-        <w:t>Workout</w:t>
-      </w:r>
-      <w:r>
-        <w:t xml:space="preserve">, </w:t>
-      </w:r>
-      <w:r>
-        <w:t xml:space="preserve">в котором </w:t>
-      </w:r>
-      <w:r>
-        <w:t>используется</w:t>
-      </w:r>
-      <w:r>
-        <w:t xml:space="preserve"> словарь</w:t>
-      </w:r>
-      <w:r>
-        <w:t xml:space="preserve"> </w:t>
-      </w:r>
-      <w:r>
-        <w:t xml:space="preserve">в формате </w:t>
-      </w:r>
-      <w:r>
-        <w:rPr>
-          <w:lang w:val="en-US"/>
-        </w:rPr>
-        <w:t>string</w:t>
-      </w:r>
-      <w:r>
-        <w:t>:</w:t>
-      </w:r>
-      <w:r>
-        <w:rPr>
-          <w:lang w:val="en-US"/>
-        </w:rPr>
-        <w:t>Point</w:t>
-      </w:r>
-      <w:r>
-        <w:t>. Ключом здесь является название части тела, а значением – точка, содержащая координаты расположения этой части тела</w:t>
-      </w:r>
-      <w:r>
-        <w:t xml:space="preserve"> и коэффициенты видимости</w:t>
+        <w:t>Docker</w:t>
       </w:r>
       <w:r>
         <w:t>.</w:t>
       </w:r>
-      <w:r>
-        <w:t xml:space="preserve"> </w:t>
-      </w:r>
-      <w:r>
-        <w:t xml:space="preserve">Данный класс также содержит методы для определения выполнения упражнений и </w:t>
-      </w:r>
-      <w:r>
-        <w:t xml:space="preserve">вспомогательный </w:t>
-      </w:r>
-      <w:r>
-        <w:t>метод, отвечающий за то, что человек находится в кадре целиком.</w:t>
-      </w:r>
-      <w:r>
-        <w:t xml:space="preserve"> Для удобства понимания стадии выполнения упражнения был создан </w:t>
-      </w:r>
-      <w:r>
-        <w:rPr>
-          <w:lang w:val="en-US"/>
-        </w:rPr>
-        <w:t>Enum</w:t>
-      </w:r>
-      <w:r>
-        <w:t xml:space="preserve"> </w:t>
-      </w:r>
-      <w:r>
-        <w:t>класс или класс с перечислением. В нем содержатся такие фазы выполнения упражнения как начальная, в процессе выполнения и законченная.</w:t>
-      </w:r>
-    </w:p>
-    <w:p>
-      <w:pPr>
-        <w:ind w:left="360"/>
-      </w:pPr>
-      <w:r>
-        <w:t xml:space="preserve">Основная логика алгоритма находится в функции </w:t>
-      </w:r>
-      <w:r>
-        <w:rPr>
-          <w:lang w:val="en-US"/>
-        </w:rPr>
-        <w:t>display</w:t>
-      </w:r>
-      <w:r>
-        <w:t>_</w:t>
-      </w:r>
-      <w:r>
-        <w:rPr>
-          <w:lang w:val="en-US"/>
-        </w:rPr>
-        <w:t>frame</w:t>
-      </w:r>
-      <w:r>
-        <w:t xml:space="preserve"> класса </w:t>
-      </w:r>
-      <w:proofErr w:type="spellStart"/>
-      <w:r>
-        <w:rPr>
-          <w:lang w:val="en-US"/>
-        </w:rPr>
-        <w:t>VideoWindow</w:t>
-      </w:r>
-      <w:proofErr w:type="spellEnd"/>
-      <w:r>
-        <w:t>.</w:t>
-      </w:r>
-      <w:r>
-        <w:t xml:space="preserve"> Данная функция отвечает за отображение изображения с камеры.</w:t>
-      </w:r>
-      <w:r>
-        <w:t xml:space="preserve"> В качестве параметра данному методу передается словарь упражнений.</w:t>
-      </w:r>
-      <w:r>
-        <w:t xml:space="preserve"> В первую очередь необходимо проверить, остались ли невыполненные упражнения. Если таковых нет, то выводится сообщение о том, </w:t>
-      </w:r>
-      <w:r>
-        <w:lastRenderedPageBreak/>
-        <w:t xml:space="preserve">что комплекс выполнен, и окно можно закрывать. Также в конце происходит подсчет выполненных повторений для каждого упражнения, и эта информация записывается в файл </w:t>
-      </w:r>
-      <w:r>
-        <w:rPr>
-          <w:lang w:val="en-US"/>
-        </w:rPr>
-        <w:t>data</w:t>
-      </w:r>
-      <w:r>
-        <w:t>.</w:t>
-      </w:r>
-      <w:r>
-        <w:rPr>
-          <w:lang w:val="en-US"/>
-        </w:rPr>
-        <w:t>csv</w:t>
-      </w:r>
-      <w:r>
-        <w:t xml:space="preserve"> </w:t>
-      </w:r>
-      <w:r>
-        <w:t xml:space="preserve">для статистики. Если упражнения еще остались, то изображение с камеры преобразуется и происходит поиск ключевых точек. На данном этапе необходимо убедиться, что тело полностью находится в кадре, иначе возникает исключение и выводится сообщение о том, что необходимо сместиться. Если все в порядке, то на экран выводится список оставшихся к выполнению упражнений. Происходит проверка фазы выполнения, и если она имеет значение законченной, то из словаря с упражнениями вычитается </w:t>
-      </w:r>
-      <w:r>
-        <w:t>одно повторение для текущего упражнения. В случае если количество оставшихся повторений равно нулю, то данное упражнение из словаря убирается.</w:t>
-      </w:r>
-      <w:r>
-        <w:t xml:space="preserve"> В конце изображение появляется и видно выделенные ключевые точки.</w:t>
-      </w:r>
-    </w:p>
-    <w:p>
-      <w:pPr>
-        <w:pStyle w:val="Heading2"/>
-      </w:pPr>
-      <w:r>
-        <w:t>Упражнения</w:t>
-      </w:r>
-    </w:p>
-    <w:p/>
-    <w:p>
-      <w:pPr>
-        <w:pStyle w:val="Heading2"/>
-      </w:pPr>
-      <w:bookmarkStart w:id="18" w:name="_Toc164363920"/>
-      <w:r>
-        <w:t>Статистика</w:t>
-      </w:r>
-      <w:bookmarkEnd w:id="18"/>
-    </w:p>
-    <w:p>
-      <w:r>
-        <w:t xml:space="preserve">Как было сказано ранее, статистика является неотъемлемой частью тренировок. В данном случае для ее отображения используется библиотека </w:t>
-      </w:r>
-      <w:r>
-        <w:rPr>
-          <w:lang w:val="en-US"/>
-        </w:rPr>
-        <w:t>Matplotlib</w:t>
-      </w:r>
-      <w:r>
-        <w:t xml:space="preserve"> </w:t>
-      </w:r>
-      <w:r>
-        <w:t xml:space="preserve">и </w:t>
-      </w:r>
-      <w:r>
-        <w:rPr>
-          <w:lang w:val="en-US"/>
-        </w:rPr>
-        <w:t>Pandas</w:t>
-      </w:r>
-      <w:r>
-        <w:t xml:space="preserve">. </w:t>
-      </w:r>
-      <w:r>
-        <w:t xml:space="preserve">Исходные данные хранятся в файле </w:t>
-      </w:r>
-      <w:r>
-        <w:rPr>
-          <w:lang w:val="en-US"/>
-        </w:rPr>
-        <w:t>data</w:t>
-      </w:r>
-      <w:r>
-        <w:t>.</w:t>
-      </w:r>
-      <w:r>
-        <w:rPr>
-          <w:lang w:val="en-US"/>
-        </w:rPr>
-        <w:t>csv</w:t>
-      </w:r>
-      <w:r>
-        <w:t xml:space="preserve">, </w:t>
-      </w:r>
-      <w:r>
-        <w:t>куда информация поступает при завершении комплекса упражнений.</w:t>
-      </w:r>
-      <w:r>
-        <w:t xml:space="preserve"> </w:t>
-      </w:r>
-      <w:r>
-        <w:t xml:space="preserve">Для отображения гистограммы данные из этого файла считываются при помощи </w:t>
-      </w:r>
-      <w:r>
-        <w:t xml:space="preserve">функции </w:t>
-      </w:r>
-      <w:r>
-        <w:rPr>
-          <w:lang w:val="en-US"/>
-        </w:rPr>
-        <w:t>read</w:t>
-      </w:r>
-      <w:r>
-        <w:t>_</w:t>
-      </w:r>
-      <w:r>
-        <w:rPr>
-          <w:lang w:val="en-US"/>
-        </w:rPr>
-        <w:t>csv</w:t>
-      </w:r>
-      <w:r>
-        <w:t xml:space="preserve"> из </w:t>
-      </w:r>
-      <w:r>
-        <w:rPr>
-          <w:lang w:val="en-US"/>
-        </w:rPr>
-        <w:t>Pandas</w:t>
-      </w:r>
-      <w:r>
-        <w:t xml:space="preserve">. Полученную информацию уже преобразуется </w:t>
-      </w:r>
-      <w:r>
-        <w:rPr>
-          <w:lang w:val="en-US"/>
-        </w:rPr>
-        <w:t>Matplotlib</w:t>
-      </w:r>
-      <w:r>
-        <w:t>. В результате можно увидеть наглядный результат тренировок.</w:t>
-      </w:r>
-    </w:p>
-    <w:p>
-      <w:pPr>
-        <w:pStyle w:val="Heading2"/>
-      </w:pPr>
-      <w:bookmarkStart w:id="19" w:name="_Toc164363921"/>
-      <w:r>
-        <w:t>Графический интерфейс</w:t>
-      </w:r>
-      <w:bookmarkEnd w:id="19"/>
-    </w:p>
-    <w:p>
-      <w:r>
-        <w:t xml:space="preserve">Для создания графического интерфейса была использована библиотека </w:t>
-      </w:r>
-      <w:proofErr w:type="spellStart"/>
-      <w:r>
-        <w:rPr>
-          <w:lang w:val="en-US"/>
-        </w:rPr>
-        <w:t>PyQt</w:t>
-      </w:r>
-      <w:proofErr w:type="spellEnd"/>
-      <w:r>
-        <w:t xml:space="preserve">5. </w:t>
-      </w:r>
-      <w:r>
-        <w:t>PyQt5 –</w:t>
-      </w:r>
-      <w:r>
-        <w:t xml:space="preserve"> </w:t>
-      </w:r>
-      <w:r>
-        <w:t xml:space="preserve">это набор Python-обёрток над </w:t>
-      </w:r>
-      <w:proofErr w:type="spellStart"/>
-      <w:r>
-        <w:t>Qt</w:t>
-      </w:r>
-      <w:proofErr w:type="spellEnd"/>
-      <w:r>
-        <w:t>, фреймворком для создания графических интерфейсов.</w:t>
-      </w:r>
-      <w:r>
-        <w:t xml:space="preserve"> </w:t>
-      </w:r>
-      <w:r>
-        <w:t>Выбор был сделан в пользу данной библиотеки из-за простоты её использовани</w:t>
-      </w:r>
-      <w:r>
-        <w:t>я</w:t>
-      </w:r>
-      <w:r>
-        <w:t xml:space="preserve"> и кроссплатформенности.</w:t>
-      </w:r>
-    </w:p>
-    <w:p>
-      <w:r>
-        <w:lastRenderedPageBreak/>
-        <w:t xml:space="preserve">Для создания </w:t>
-      </w:r>
-      <w:r>
-        <w:t xml:space="preserve">основного </w:t>
-      </w:r>
-      <w:r>
-        <w:t xml:space="preserve">графического окна был создан класс </w:t>
-      </w:r>
-      <w:proofErr w:type="spellStart"/>
-      <w:r>
-        <w:rPr>
-          <w:lang w:val="en-US"/>
-        </w:rPr>
-        <w:t>MainWindow</w:t>
-      </w:r>
-      <w:proofErr w:type="spellEnd"/>
-      <w:r>
-        <w:t xml:space="preserve">, </w:t>
-      </w:r>
-      <w:r>
-        <w:t xml:space="preserve">унаследованный от </w:t>
-      </w:r>
-      <w:proofErr w:type="spellStart"/>
-      <w:r>
-        <w:rPr>
-          <w:lang w:val="en-US"/>
-        </w:rPr>
-        <w:t>QMainWindow</w:t>
-      </w:r>
-      <w:proofErr w:type="spellEnd"/>
-      <w:r>
-        <w:t xml:space="preserve">. </w:t>
-      </w:r>
-      <w:r>
-        <w:t>Внутри вызывается конструктор</w:t>
-      </w:r>
-      <w:r>
-        <w:t xml:space="preserve">, в котором определяются элементы интерфейса и их расположение. Для вертикального расположения элементов используется </w:t>
-      </w:r>
-      <w:proofErr w:type="spellStart"/>
-      <w:r>
-        <w:rPr>
-          <w:lang w:val="en-US"/>
-        </w:rPr>
-        <w:t>QVBoxLayout</w:t>
-      </w:r>
-      <w:proofErr w:type="spellEnd"/>
-      <w:r>
-        <w:t xml:space="preserve">, обернутый в </w:t>
-      </w:r>
-      <w:proofErr w:type="spellStart"/>
-      <w:r>
-        <w:rPr>
-          <w:lang w:val="en-US"/>
-        </w:rPr>
-        <w:t>QWidget</w:t>
-      </w:r>
-      <w:proofErr w:type="spellEnd"/>
-      <w:r>
-        <w:t>. Для удобства представления списка упражнений и заданных повторений используется таблица (</w:t>
-      </w:r>
-      <w:proofErr w:type="spellStart"/>
-      <w:r>
-        <w:t>QTableWidget</w:t>
-      </w:r>
-      <w:proofErr w:type="spellEnd"/>
-      <w:r>
-        <w:t xml:space="preserve">). </w:t>
-      </w:r>
-      <w:r>
-        <w:t>Чтобы перемещать элементы внутри таблицы используются две кнопки (</w:t>
-      </w:r>
-      <w:proofErr w:type="spellStart"/>
-      <w:r>
-        <w:t>QPushButton</w:t>
-      </w:r>
-      <w:proofErr w:type="spellEnd"/>
-      <w:r>
-        <w:t xml:space="preserve">). Это нужно для того, чтобы задать порядок выполнения упражнений. </w:t>
-      </w:r>
-      <w:proofErr w:type="spellStart"/>
-      <w:r>
-        <w:rPr>
-          <w:lang w:val="en-US"/>
-        </w:rPr>
-        <w:t>PyQt</w:t>
-      </w:r>
-      <w:proofErr w:type="spellEnd"/>
-      <w:r>
-        <w:t xml:space="preserve">5 </w:t>
-      </w:r>
-      <w:r>
-        <w:t xml:space="preserve">содержит некоторое количество изображений, которые можно использовать для создания понятного графического интерфейса. В данном случае оттуда были взяты изображения стрелок вверх и вниз. </w:t>
-      </w:r>
-      <w:r>
-        <w:t>Кроме того, пользователь может</w:t>
-      </w:r>
-      <w:r>
-        <w:t xml:space="preserve"> устанавливать </w:t>
-      </w:r>
-      <w:r>
-        <w:t xml:space="preserve">количество повторений </w:t>
-      </w:r>
-      <w:r>
-        <w:t xml:space="preserve">не только </w:t>
-      </w:r>
-      <w:r>
-        <w:t>вручную</w:t>
-      </w:r>
-      <w:r>
-        <w:t>, но и использовать уже заготовленные наборы упражнений. Для этого необходимо открыть выпадающий список (</w:t>
-      </w:r>
-      <w:proofErr w:type="spellStart"/>
-      <w:r>
-        <w:t>QHBoxLayout</w:t>
-      </w:r>
-      <w:proofErr w:type="spellEnd"/>
-      <w:r>
-        <w:t xml:space="preserve">). И выбрать желаемый комплекс упражнений на утро, день или вечер. Одним из условий прогресса является статистика, которая отображает ваши достижения. Чтобы увидеть свой прогресс на протяжении определенного периода, нужно воспользоваться кнопкой </w:t>
-      </w:r>
-      <w:r>
-        <w:t>“</w:t>
-      </w:r>
-      <w:r>
-        <w:t>Показать статистику</w:t>
-      </w:r>
-      <w:r>
-        <w:t>”</w:t>
-      </w:r>
-      <w:r>
-        <w:t xml:space="preserve">. При нажатии будет отображена гистограмма по датам и количеству выполненных упражнений. </w:t>
-      </w:r>
-      <w:r>
-        <w:t xml:space="preserve">В случае отсутствия файла со статистикой вы получите сообщение об этом. </w:t>
-      </w:r>
-      <w:r>
-        <w:t>В самом конце графического окна расположена кнопка для того, чтобы начать тренировку.</w:t>
-      </w:r>
-      <w:r>
-        <w:t xml:space="preserve"> При нажатии на данную кнопку произойдет </w:t>
-      </w:r>
-      <w:proofErr w:type="spellStart"/>
-      <w:r>
-        <w:t>парсинг</w:t>
-      </w:r>
-      <w:proofErr w:type="spellEnd"/>
-      <w:r>
-        <w:t xml:space="preserve"> данных из таблицы и будет запущено другое окно, в котором присутствует изображение с камеры и отображаются выбранные упражнения.</w:t>
-      </w:r>
-    </w:p>
-    <w:p>
-      <w:r>
-        <w:t xml:space="preserve">Основная логика приложения заложена именно в классе </w:t>
-      </w:r>
-      <w:proofErr w:type="spellStart"/>
-      <w:r>
-        <w:rPr>
-          <w:lang w:val="en-US"/>
-        </w:rPr>
-        <w:t>VideoWindow</w:t>
-      </w:r>
-      <w:proofErr w:type="spellEnd"/>
-      <w:r>
-        <w:t>.</w:t>
-      </w:r>
-      <w:r>
-        <w:t xml:space="preserve"> Для получения изображения с камеры используется библиотека </w:t>
-      </w:r>
-      <w:r>
-        <w:rPr>
-          <w:lang w:val="en-US"/>
-        </w:rPr>
-        <w:t>OpenCV</w:t>
-      </w:r>
-      <w:r>
-        <w:t xml:space="preserve">. </w:t>
-      </w:r>
-      <w:r>
-        <w:t xml:space="preserve">Видеопоток, полученный оттуда передается в </w:t>
-      </w:r>
-      <w:proofErr w:type="spellStart"/>
-      <w:r>
-        <w:rPr>
-          <w:lang w:val="en-US"/>
-        </w:rPr>
-        <w:t>QLabel</w:t>
-      </w:r>
-      <w:proofErr w:type="spellEnd"/>
-      <w:r>
-        <w:t xml:space="preserve">. </w:t>
-      </w:r>
-      <w:r>
-        <w:t xml:space="preserve">И каждые 30мс обновляется при помощи </w:t>
-      </w:r>
-      <w:proofErr w:type="spellStart"/>
-      <w:r>
-        <w:rPr>
-          <w:lang w:val="en-US"/>
-        </w:rPr>
-        <w:t>QTimer</w:t>
-      </w:r>
-      <w:proofErr w:type="spellEnd"/>
-      <w:r>
-        <w:t>.</w:t>
-      </w:r>
-      <w:r>
-        <w:t xml:space="preserve"> </w:t>
-      </w:r>
-      <w:r>
-        <w:t>Такая обертка нужна для того, чтобы окна могли работать друг с другом и реагировать на определенные события. Например, при попытке открыть еще одно окно с выводом изображения будет выведено сообщение о том, что необходимо закрыть уже открытое окно.</w:t>
-      </w:r>
-    </w:p>
-    <w:p>
-      <w:r>
-        <w:lastRenderedPageBreak/>
-        <w:t>Сам список упражнений отображается в левом верхнем углу по порядку, заданному пользователем. При завершении комплекса упражнений можно увидеть сообщение об этом. Также для начала выполнения упражнений необходимо, чтобы тело полностью помещалось в камеру. В противном случае можно увидеть сообщение о том, что необходимо изменить свое положение.</w:t>
-      </w:r>
-    </w:p>
-    <w:p/>
+    </w:p>
+    <w:p>
+      <w:pPr>
+        <w:pStyle w:val="Heading3"/>
+      </w:pPr>
+    </w:p>
+    <w:p>
+      <w:pPr>
+        <w:pStyle w:val="Heading3"/>
+      </w:pPr>
+      <w:r>
+        <w:t>Взаимодействие клиентского приложения с серверным</w:t>
+      </w:r>
+    </w:p>
     <w:p>
       <w:pPr>
         <w:pStyle w:val="Heading2"/>
@@ -4601,7 +5930,7 @@
         <w:rFonts w:ascii="Symbol" w:hAnsi="Symbol" w:hint="default"/>
       </w:rPr>
     </w:lvl>
-    <w:lvl w:ilvl="1" w:tplc="04190003" w:tentative="1">
+    <w:lvl w:ilvl="1" w:tplc="04190003">
       <w:start w:val="1"/>
       <w:numFmt w:val="bullet"/>
       <w:lvlText w:val="o"/>
@@ -4613,7 +5942,7 @@
         <w:rFonts w:ascii="Courier New" w:hAnsi="Courier New" w:cs="Courier New" w:hint="default"/>
       </w:rPr>
     </w:lvl>
-    <w:lvl w:ilvl="2" w:tplc="04190005" w:tentative="1">
+    <w:lvl w:ilvl="2" w:tplc="04190005">
       <w:start w:val="1"/>
       <w:numFmt w:val="bullet"/>
       <w:lvlText w:val=""/>
@@ -4625,7 +5954,7 @@
         <w:rFonts w:ascii="Wingdings" w:hAnsi="Wingdings" w:hint="default"/>
       </w:rPr>
     </w:lvl>
-    <w:lvl w:ilvl="3" w:tplc="04190001" w:tentative="1">
+    <w:lvl w:ilvl="3" w:tplc="04190001">
       <w:start w:val="1"/>
       <w:numFmt w:val="bullet"/>
       <w:lvlText w:val=""/>
@@ -8319,6 +9648,60 @@
       </w:tcPr>
     </w:tblStylePr>
   </w:style>
+  <w:style w:type="table" w:styleId="GridTable1Light">
+    <w:name w:val="Grid Table 1 Light"/>
+    <w:basedOn w:val="TableNormal"/>
+    <w:uiPriority w:val="46"/>
+    <w:rsid w:val="002B7A13"/>
+    <w:tblPr>
+      <w:tblStyleRowBandSize w:val="1"/>
+      <w:tblStyleColBandSize w:val="1"/>
+      <w:tblBorders>
+        <w:top w:val="single" w:sz="4" w:space="0" w:color="999999" w:themeColor="text1" w:themeTint="66"/>
+        <w:left w:val="single" w:sz="4" w:space="0" w:color="999999" w:themeColor="text1" w:themeTint="66"/>
+        <w:bottom w:val="single" w:sz="4" w:space="0" w:color="999999" w:themeColor="text1" w:themeTint="66"/>
+        <w:right w:val="single" w:sz="4" w:space="0" w:color="999999" w:themeColor="text1" w:themeTint="66"/>
+        <w:insideH w:val="single" w:sz="4" w:space="0" w:color="999999" w:themeColor="text1" w:themeTint="66"/>
+        <w:insideV w:val="single" w:sz="4" w:space="0" w:color="999999" w:themeColor="text1" w:themeTint="66"/>
+      </w:tblBorders>
+    </w:tblPr>
+    <w:tblStylePr w:type="firstRow">
+      <w:rPr>
+        <w:b/>
+        <w:bCs/>
+      </w:rPr>
+      <w:tblPr/>
+      <w:tcPr>
+        <w:tcBorders>
+          <w:bottom w:val="single" w:sz="12" w:space="0" w:color="666666" w:themeColor="text1" w:themeTint="99"/>
+        </w:tcBorders>
+      </w:tcPr>
+    </w:tblStylePr>
+    <w:tblStylePr w:type="lastRow">
+      <w:rPr>
+        <w:b/>
+        <w:bCs/>
+      </w:rPr>
+      <w:tblPr/>
+      <w:tcPr>
+        <w:tcBorders>
+          <w:top w:val="double" w:sz="2" w:space="0" w:color="666666" w:themeColor="text1" w:themeTint="99"/>
+        </w:tcBorders>
+      </w:tcPr>
+    </w:tblStylePr>
+    <w:tblStylePr w:type="firstCol">
+      <w:rPr>
+        <w:b/>
+        <w:bCs/>
+      </w:rPr>
+    </w:tblStylePr>
+    <w:tblStylePr w:type="lastCol">
+      <w:rPr>
+        <w:b/>
+        <w:bCs/>
+      </w:rPr>
+    </w:tblStylePr>
+  </w:style>
 </w:styles>
 </file>
 

</xml_diff>

<commit_message>
Add docker support, path fixes
</commit_message>
<xml_diff>
--- a/Диплом.docx
+++ b/Диплом.docx
@@ -38,13 +38,8 @@
       </w:r>
       <w:r>
         <w:br/>
-        <w:t>и компьютерных наук им. И. И. </w:t>
-      </w:r>
-      <w:proofErr w:type="spellStart"/>
-      <w:r>
-        <w:t>Воровича</w:t>
-      </w:r>
-      <w:proofErr w:type="spellEnd"/>
+        <w:t>и компьютерных наук им. И. И. Воровича</w:t>
+      </w:r>
     </w:p>
     <w:p>
       <w:pPr>
@@ -66,13 +61,8 @@
       <w:pPr>
         <w:pStyle w:val="a3"/>
       </w:pPr>
-      <w:proofErr w:type="spellStart"/>
-      <w:r>
-        <w:t>Дурманенко</w:t>
-      </w:r>
-      <w:proofErr w:type="spellEnd"/>
-      <w:r>
-        <w:t xml:space="preserve"> Всеволод Сергеевич</w:t>
+      <w:r>
+        <w:t>Дурманенко Всеволод Сергеевич</w:t>
       </w:r>
     </w:p>
     <w:p>
@@ -135,15 +125,7 @@
       </w:r>
       <w:r>
         <w:br/>
-        <w:t xml:space="preserve">доц. </w:t>
-      </w:r>
-      <w:proofErr w:type="spellStart"/>
-      <w:r>
-        <w:t>Демяненко</w:t>
-      </w:r>
-      <w:proofErr w:type="spellEnd"/>
-      <w:r>
-        <w:t xml:space="preserve"> Яна Михайловна</w:t>
+        <w:t>доц. Демяненко Яна Михайловна</w:t>
       </w:r>
     </w:p>
     <w:p>
@@ -195,13 +177,8 @@
       <w:pPr>
         <w:pStyle w:val="a1"/>
       </w:pPr>
-      <w:proofErr w:type="spellStart"/>
-      <w:r>
-        <w:t>Ростов</w:t>
-      </w:r>
-      <w:proofErr w:type="spellEnd"/>
-      <w:r>
-        <w:t>-на-Дону – 2024</w:t>
+      <w:r>
+        <w:t>Ростов-на-Дону – 2024</w:t>
       </w:r>
     </w:p>
     <w:p>
@@ -1903,6 +1880,14 @@
     </w:p>
     <w:p>
       <w:pPr>
+        <w:pStyle w:val="a0"/>
+      </w:pPr>
+      <w:r>
+        <w:t>Разработать сервер для хранения данных пользователей.</w:t>
+      </w:r>
+    </w:p>
+    <w:p>
+      <w:pPr>
         <w:pStyle w:val="Heading1"/>
       </w:pPr>
       <w:bookmarkStart w:id="5" w:name="_Toc164363907"/>
@@ -1917,119 +1902,29 @@
         <w:pStyle w:val="Heading2"/>
       </w:pPr>
       <w:bookmarkStart w:id="6" w:name="_Toc164363908"/>
-      <w:proofErr w:type="spellStart"/>
-      <w:r>
-        <w:t>Сверточная</w:t>
-      </w:r>
-      <w:proofErr w:type="spellEnd"/>
-      <w:r>
-        <w:t xml:space="preserve"> нейросеть</w:t>
+      <w:r>
+        <w:t>Сверточная нейросеть</w:t>
       </w:r>
       <w:bookmarkEnd w:id="6"/>
     </w:p>
     <w:p>
-      <w:proofErr w:type="spellStart"/>
-      <w:r>
-        <w:t>Сверточная</w:t>
-      </w:r>
-      <w:proofErr w:type="spellEnd"/>
-      <w:r>
-        <w:t xml:space="preserve"> нейронная сеть (CNN) представляет собой специализированный тип нейронной сети, применяемый в основном для обработки изображений и других данных с пространственной структурой, таких как аудио и видео. Основное отличие CNN от обычной нейронной сети заключается в способе обработки входных данных.</w:t>
-      </w:r>
-    </w:p>
-    <w:p>
-      <w:r>
-        <w:t xml:space="preserve">Основные концепции </w:t>
-      </w:r>
-      <w:proofErr w:type="spellStart"/>
-      <w:r>
-        <w:t>сверточных</w:t>
-      </w:r>
-      <w:proofErr w:type="spellEnd"/>
-      <w:r>
-        <w:t xml:space="preserve"> нейронных сетей включают в себя </w:t>
-      </w:r>
-      <w:proofErr w:type="spellStart"/>
-      <w:r>
-        <w:t>сверточные</w:t>
-      </w:r>
-      <w:proofErr w:type="spellEnd"/>
-      <w:r>
-        <w:t xml:space="preserve"> слои, которые обнаруживают локальные шаблоны, такие как грани и текстуры, путем скольжения окна фильтра по входным данным. Затем следует операция </w:t>
-      </w:r>
-      <w:proofErr w:type="spellStart"/>
-      <w:r>
-        <w:t>подвыборки</w:t>
-      </w:r>
-      <w:proofErr w:type="spellEnd"/>
-      <w:r>
-        <w:t>, которая уменьшает размерность данных, сохраняя наиболее важные признаки.</w:t>
-      </w:r>
-    </w:p>
-    <w:p>
-      <w:r>
-        <w:t xml:space="preserve">После каждого </w:t>
-      </w:r>
-      <w:proofErr w:type="spellStart"/>
-      <w:r>
-        <w:t>сверточного</w:t>
-      </w:r>
-      <w:proofErr w:type="spellEnd"/>
-      <w:r>
-        <w:t xml:space="preserve"> или </w:t>
-      </w:r>
-      <w:proofErr w:type="spellStart"/>
-      <w:r>
-        <w:t>подвыборочного</w:t>
-      </w:r>
-      <w:proofErr w:type="spellEnd"/>
-      <w:r>
-        <w:t xml:space="preserve"> слоя обычно применяется нелинейная функция активации, такая как </w:t>
-      </w:r>
-      <w:proofErr w:type="spellStart"/>
-      <w:r>
-        <w:t>ReLU</w:t>
-      </w:r>
-      <w:proofErr w:type="spellEnd"/>
-      <w:r>
-        <w:t xml:space="preserve">, для введения нелинейности в модель. И, наконец, после серии </w:t>
-      </w:r>
-      <w:proofErr w:type="spellStart"/>
-      <w:r>
-        <w:t>сверточных</w:t>
-      </w:r>
-      <w:proofErr w:type="spellEnd"/>
-      <w:r>
-        <w:t xml:space="preserve"> и </w:t>
-      </w:r>
-      <w:proofErr w:type="spellStart"/>
-      <w:r>
-        <w:t>подвыборочных</w:t>
-      </w:r>
-      <w:proofErr w:type="spellEnd"/>
-      <w:r>
-        <w:t xml:space="preserve"> слоев следует один или несколько </w:t>
-      </w:r>
-      <w:proofErr w:type="spellStart"/>
-      <w:r>
-        <w:t>полносвязных</w:t>
-      </w:r>
-      <w:proofErr w:type="spellEnd"/>
-      <w:r>
-        <w:t xml:space="preserve"> слоев, которые объединяют глобальные признаки для принятия окончательного решения.</w:t>
-      </w:r>
-    </w:p>
-    <w:p>
-      <w:r>
-        <w:t xml:space="preserve">В целом, </w:t>
-      </w:r>
-      <w:proofErr w:type="spellStart"/>
-      <w:r>
-        <w:t>сверточная</w:t>
-      </w:r>
-      <w:proofErr w:type="spellEnd"/>
-      <w:r>
-        <w:t xml:space="preserve"> нейронная сеть отличается от обычной тем, что она эффективно обрабатывает данные с пространственной структурой, сохраняя локальные шаблоны и признаки, что делает ее более подходящей для задач компьютерного зрения и обработки изображений.</w:t>
+      <w:r>
+        <w:t>Сверточная нейронная сеть (CNN) представляет собой специализированный тип нейронной сети, применяемый в основном для обработки изображений и других данных с пространственной структурой, таких как аудио и видео. Основное отличие CNN от обычной нейронной сети заключается в способе обработки входных данных.</w:t>
+      </w:r>
+    </w:p>
+    <w:p>
+      <w:r>
+        <w:t>Основные концепции сверточных нейронных сетей включают в себя сверточные слои, которые обнаруживают локальные шаблоны, такие как грани и текстуры, путем скольжения окна фильтра по входным данным. Затем следует операция подвыборки, которая уменьшает размерность данных, сохраняя наиболее важные признаки.</w:t>
+      </w:r>
+    </w:p>
+    <w:p>
+      <w:r>
+        <w:t>После каждого сверточного или подвыборочного слоя обычно применяется нелинейная функция активации, такая как ReLU, для введения нелинейности в модель. И, наконец, после серии сверточных и подвыборочных слоев следует один или несколько полносвязных слоев, которые объединяют глобальные признаки для принятия окончательного решения.</w:t>
+      </w:r>
+    </w:p>
+    <w:p>
+      <w:r>
+        <w:t>В целом, сверточная нейронная сеть отличается от обычной тем, что она эффективно обрабатывает данные с пространственной структурой, сохраняя локальные шаблоны и признаки, что делает ее более подходящей для задач компьютерного зрения и обработки изображений.</w:t>
       </w:r>
     </w:p>
     <w:p>
@@ -2050,7 +1945,6 @@
         </w:rPr>
       </w:pPr>
       <w:bookmarkStart w:id="8" w:name="_Toc164363910"/>
-      <w:proofErr w:type="spellStart"/>
       <w:r>
         <w:rPr>
           <w:lang w:val="en-US"/>
@@ -2058,17 +1952,14 @@
         <w:t>OpenPose</w:t>
       </w:r>
       <w:bookmarkEnd w:id="8"/>
-      <w:proofErr w:type="spellEnd"/>
-    </w:p>
-    <w:p>
-      <w:proofErr w:type="spellStart"/>
+    </w:p>
+    <w:p>
       <w:r>
         <w:rPr>
           <w:lang w:val="en-US"/>
         </w:rPr>
         <w:t>OpenPose</w:t>
       </w:r>
-      <w:proofErr w:type="spellEnd"/>
       <w:r>
         <w:t xml:space="preserve"> </w:t>
       </w:r>
@@ -2080,14 +1971,12 @@
       </w:r>
     </w:p>
     <w:p>
-      <w:proofErr w:type="spellStart"/>
       <w:r>
         <w:rPr>
           <w:lang w:val="en-US"/>
         </w:rPr>
         <w:t>OpenPose</w:t>
       </w:r>
-      <w:proofErr w:type="spellEnd"/>
       <w:r>
         <w:t xml:space="preserve"> также использует </w:t>
       </w:r>
@@ -2098,15 +1987,7 @@
         <w:t>CNN</w:t>
       </w:r>
       <w:r>
-        <w:t xml:space="preserve"> в качестве основной архитектуры. Он состоит из </w:t>
-      </w:r>
-      <w:proofErr w:type="spellStart"/>
-      <w:r>
-        <w:t>сверточной</w:t>
-      </w:r>
-      <w:proofErr w:type="spellEnd"/>
-      <w:r>
-        <w:t xml:space="preserve"> сети </w:t>
+        <w:t xml:space="preserve"> в качестве основной архитектуры. Он состоит из сверточной сети </w:t>
       </w:r>
       <w:r>
         <w:rPr>
@@ -2128,15 +2009,7 @@
         <w:t>VGG</w:t>
       </w:r>
       <w:r>
-        <w:t xml:space="preserve">-19 попадают в две ветви </w:t>
-      </w:r>
-      <w:proofErr w:type="spellStart"/>
-      <w:r>
-        <w:t>сверточных</w:t>
-      </w:r>
-      <w:proofErr w:type="spellEnd"/>
-      <w:r>
-        <w:t xml:space="preserve"> сетей.</w:t>
+        <w:t>-19 попадают в две ветви сверточных сетей.</w:t>
       </w:r>
     </w:p>
     <w:p>
@@ -2160,15 +2033,7 @@
     </w:p>
     <w:p>
       <w:r>
-        <w:t xml:space="preserve">На изображении выше показана архитектура </w:t>
-      </w:r>
-      <w:proofErr w:type="spellStart"/>
-      <w:r>
-        <w:t>OpenPose</w:t>
-      </w:r>
-      <w:proofErr w:type="spellEnd"/>
-      <w:r>
-        <w:t>, которая представляет собой многоступенчатую CNN.</w:t>
+        <w:t>На изображении выше показана архитектура OpenPose, которая представляет собой многоступенчатую CNN.</w:t>
       </w:r>
     </w:p>
     <w:p>
@@ -2236,27 +2101,14 @@
         <w:pStyle w:val="Heading3"/>
       </w:pPr>
       <w:bookmarkStart w:id="9" w:name="_Toc164363911"/>
-      <w:proofErr w:type="spellStart"/>
-      <w:r>
-        <w:t>AlphaPose</w:t>
-      </w:r>
-      <w:proofErr w:type="spellEnd"/>
-      <w:r>
-        <w:t xml:space="preserve"> (RMPE)</w:t>
+      <w:r>
+        <w:t>AlphaPose (RMPE)</w:t>
       </w:r>
       <w:bookmarkEnd w:id="9"/>
     </w:p>
     <w:p>
       <w:r>
-        <w:t xml:space="preserve">Региональная оценка положения нескольких человек (RMPE) или </w:t>
-      </w:r>
-      <w:proofErr w:type="spellStart"/>
-      <w:r>
-        <w:t>AlphaPose</w:t>
-      </w:r>
-      <w:proofErr w:type="spellEnd"/>
-      <w:r>
-        <w:t xml:space="preserve"> реализует нисходящий подход к HPE.</w:t>
+        <w:t>Региональная оценка положения нескольких человек (RMPE) или AlphaPose реализует нисходящий подход к HPE.</w:t>
       </w:r>
     </w:p>
     <w:p>
@@ -2346,14 +2198,12 @@
       <w:r>
         <w:t xml:space="preserve">Авторы </w:t>
       </w:r>
-      <w:proofErr w:type="spellStart"/>
       <w:r>
         <w:rPr>
           <w:lang w:val="en-US"/>
         </w:rPr>
         <w:t>AlphaPose</w:t>
       </w:r>
-      <w:proofErr w:type="spellEnd"/>
       <w:r>
         <w:t xml:space="preserve"> решили проблему несовершенного обнаружения людей с помощью двухэтапной схемы. В рамках этой структуры они представили две сети:</w:t>
       </w:r>
@@ -2390,14 +2240,12 @@
       <w:r>
         <w:t xml:space="preserve">Цель </w:t>
       </w:r>
-      <w:proofErr w:type="spellStart"/>
       <w:r>
         <w:rPr>
           <w:lang w:val="en-US"/>
         </w:rPr>
         <w:t>AlphaPose</w:t>
       </w:r>
-      <w:proofErr w:type="spellEnd"/>
       <w:r>
         <w:t xml:space="preserve"> — извлечь высококачественную область с одним человеком из неточной ограничивающей рамки путем присоединения </w:t>
       </w:r>
@@ -2488,7 +2336,6 @@
         </w:rPr>
       </w:pPr>
       <w:bookmarkStart w:id="10" w:name="_Toc164363912"/>
-      <w:proofErr w:type="spellStart"/>
       <w:r>
         <w:rPr>
           <w:lang w:val="en-US"/>
@@ -2496,17 +2343,14 @@
         <w:t>DeepCut</w:t>
       </w:r>
       <w:bookmarkEnd w:id="10"/>
-      <w:proofErr w:type="spellEnd"/>
-    </w:p>
-    <w:p>
-      <w:proofErr w:type="spellStart"/>
+    </w:p>
+    <w:p>
       <w:r>
         <w:rPr>
           <w:lang w:val="en-US"/>
         </w:rPr>
         <w:t>DeepCut</w:t>
       </w:r>
-      <w:proofErr w:type="spellEnd"/>
       <w:r>
         <w:t xml:space="preserve"> был предложен Леонидом Пищулиным и др. ал. в 2016 году с целью совместного решения задач обнаружения и оценки позы одновременно.</w:t>
       </w:r>
@@ -2621,15 +2465,7 @@
     </w:p>
     <w:p>
       <w:r>
-        <w:t xml:space="preserve">Модель </w:t>
-      </w:r>
-      <w:proofErr w:type="spellStart"/>
-      <w:r>
-        <w:t>Mask</w:t>
-      </w:r>
-      <w:proofErr w:type="spellEnd"/>
-      <w:r>
-        <w:t xml:space="preserve"> R-CNN имеет возможность одновременно локализовать и классифицировать объекты, создавая ограничивающую рамку вокруг объекта, а также создавая маску сегментации.</w:t>
+        <w:t>Модель Mask R-CNN имеет возможность одновременно локализовать и классифицировать объекты, создавая ограничивающую рамку вокруг объекта, а также создавая маску сегментации.</w:t>
       </w:r>
     </w:p>
     <w:p>
@@ -2700,28 +2536,12 @@
     <w:p>
       <w:r>
         <w:lastRenderedPageBreak/>
-        <w:t xml:space="preserve">Поскольку ограничивающая рамка может иметь разные размеры, как на изображении выше, слой под названием </w:t>
-      </w:r>
-      <w:proofErr w:type="spellStart"/>
-      <w:r>
-        <w:t>RoIAlign</w:t>
-      </w:r>
-      <w:proofErr w:type="spellEnd"/>
-      <w:r>
-        <w:t xml:space="preserve"> используется для нормализации извлеченных объектов, чтобы все они имели одинаковые размеры.</w:t>
-      </w:r>
-    </w:p>
-    <w:p>
-      <w:r>
-        <w:t>Извлеченные признаки передаются в параллельные ветви сети для уточнения предлагаемой области интереса (</w:t>
-      </w:r>
-      <w:proofErr w:type="spellStart"/>
-      <w:r>
-        <w:t>RoI</w:t>
-      </w:r>
-      <w:proofErr w:type="spellEnd"/>
-      <w:r>
-        <w:t>) для создания ограничивающих рамок и масок сегментации.</w:t>
+        <w:t>Поскольку ограничивающая рамка может иметь разные размеры, как на изображении выше, слой под названием RoIAlign используется для нормализации извлеченных объектов, чтобы все они имели одинаковые размеры.</w:t>
+      </w:r>
+    </w:p>
+    <w:p>
+      <w:r>
+        <w:t>Извлеченные признаки передаются в параллельные ветви сети для уточнения предлагаемой области интереса (RoI) для создания ограничивающих рамок и масок сегментации.</w:t>
       </w:r>
     </w:p>
     <w:p>
@@ -2802,7 +2622,6 @@
         </w:rPr>
       </w:pPr>
       <w:bookmarkStart w:id="12" w:name="_Toc164363914"/>
-      <w:proofErr w:type="spellStart"/>
       <w:r>
         <w:rPr>
           <w:lang w:val="en-US"/>
@@ -2810,17 +2629,14 @@
         <w:t>MediaPipe</w:t>
       </w:r>
       <w:bookmarkEnd w:id="12"/>
-      <w:proofErr w:type="spellEnd"/>
-    </w:p>
-    <w:p>
-      <w:proofErr w:type="spellStart"/>
+    </w:p>
+    <w:p>
       <w:r>
         <w:rPr>
           <w:lang w:val="en-US"/>
         </w:rPr>
         <w:t>MediaPipe</w:t>
       </w:r>
-      <w:proofErr w:type="spellEnd"/>
       <w:r>
         <w:t xml:space="preserve"> </w:t>
       </w:r>
@@ -2839,25 +2655,21 @@
       <w:r>
         <w:t xml:space="preserve"> использует топологию ориентиров </w:t>
       </w:r>
-      <w:proofErr w:type="spellStart"/>
       <w:r>
         <w:rPr>
           <w:lang w:val="en-US"/>
         </w:rPr>
         <w:t>BlazePose</w:t>
       </w:r>
-      <w:proofErr w:type="spellEnd"/>
       <w:r>
         <w:t xml:space="preserve"> 33. </w:t>
       </w:r>
-      <w:proofErr w:type="spellStart"/>
       <w:r>
         <w:rPr>
           <w:lang w:val="en-US"/>
         </w:rPr>
         <w:t>BlazePose</w:t>
       </w:r>
-      <w:proofErr w:type="spellEnd"/>
       <w:r>
         <w:t xml:space="preserve"> — это расширенный набор ключевых точек </w:t>
       </w:r>
@@ -2934,14 +2746,12 @@
         <w:lastRenderedPageBreak/>
         <w:t xml:space="preserve">этапа – обнаружение и отслеживание. Поскольку обнаружение не выполняется в каждом кадре, </w:t>
       </w:r>
-      <w:proofErr w:type="spellStart"/>
       <w:r>
         <w:rPr>
           <w:lang w:val="en-US"/>
         </w:rPr>
         <w:t>MediaPipe</w:t>
       </w:r>
-      <w:proofErr w:type="spellEnd"/>
       <w:r>
         <w:t xml:space="preserve"> может выполнять вывод </w:t>
       </w:r>
@@ -3386,352 +3196,342 @@
         <w:t>ами</w:t>
       </w:r>
       <w:r>
+        <w:t xml:space="preserve"> Mediapipe</w:t>
+      </w:r>
+      <w:r>
+        <w:t xml:space="preserve"> и</w:t>
+      </w:r>
+      <w:r>
+        <w:t xml:space="preserve"> OpenCV</w:t>
+      </w:r>
+      <w:r>
         <w:t xml:space="preserve"> </w:t>
       </w:r>
-      <w:proofErr w:type="spellStart"/>
-      <w:r>
+      <w:r>
+        <w:t xml:space="preserve">для работы с изображениями и камерой, </w:t>
+      </w:r>
+      <w:r>
+        <w:rPr>
+          <w:lang w:val="en-US"/>
+        </w:rPr>
+        <w:t>PyQt</w:t>
+      </w:r>
+      <w:r>
+        <w:t xml:space="preserve"> для разработки интерфейса, </w:t>
+      </w:r>
+      <w:r>
+        <w:rPr>
+          <w:lang w:val="en-US"/>
+        </w:rPr>
+        <w:t>Matplotlib</w:t>
+      </w:r>
+      <w:r>
+        <w:t xml:space="preserve"> </w:t>
+      </w:r>
+      <w:r>
+        <w:t xml:space="preserve">и </w:t>
+      </w:r>
+      <w:r>
+        <w:rPr>
+          <w:lang w:val="en-US"/>
+        </w:rPr>
+        <w:t>Pandas</w:t>
+      </w:r>
+      <w:r>
+        <w:t xml:space="preserve"> </w:t>
+      </w:r>
+      <w:r>
+        <w:t>для работы со статистикой</w:t>
+      </w:r>
+      <w:r>
+        <w:t>.</w:t>
+      </w:r>
+    </w:p>
+    <w:p>
+      <w:pPr>
+        <w:ind w:left="360"/>
+      </w:pPr>
+      <w:r>
+        <w:t>Для начала работы было создано виртуальное окружение, чтобы библиотеки устанавливались только для текущего проекта.</w:t>
+      </w:r>
+    </w:p>
+    <w:p>
+      <w:pPr>
+        <w:ind w:left="360"/>
+      </w:pPr>
+      <w:r>
+        <w:t xml:space="preserve">Суть алгоритма заключается в том, что его на </w:t>
+      </w:r>
+      <w:r>
+        <w:t xml:space="preserve">вход </w:t>
+      </w:r>
+      <w:r>
+        <w:t xml:space="preserve">подается </w:t>
+      </w:r>
+      <w:r>
+        <w:t>и</w:t>
+      </w:r>
+      <w:r>
+        <w:t xml:space="preserve">зображение, полученное с </w:t>
+      </w:r>
+      <w:r>
+        <w:t>веб</w:t>
+      </w:r>
+      <w:r>
+        <w:t>-</w:t>
+      </w:r>
+      <w:r>
+        <w:t>камеры</w:t>
+      </w:r>
+      <w:r>
+        <w:t xml:space="preserve"> пользователя</w:t>
+      </w:r>
+      <w:r>
+        <w:t>.</w:t>
+      </w:r>
+      <w:r>
+        <w:t xml:space="preserve"> </w:t>
+      </w:r>
+      <w:r>
+        <w:rPr>
+          <w:lang w:val="en-US"/>
+        </w:rPr>
+        <w:t>MediaPipe</w:t>
+      </w:r>
+      <w:r>
+        <w:t xml:space="preserve"> </w:t>
+      </w:r>
+      <w:r>
+        <w:t>обрабатывает данное изображение.</w:t>
+      </w:r>
+      <w:r>
+        <w:t xml:space="preserve"> </w:t>
+      </w:r>
+      <w:r>
+        <w:t xml:space="preserve">В результате </w:t>
+      </w:r>
+      <w:r>
+        <w:t>получаются</w:t>
+      </w:r>
+      <w:r>
+        <w:t xml:space="preserve"> координаты</w:t>
+      </w:r>
+      <w:r>
+        <w:t xml:space="preserve"> ключевых</w:t>
+      </w:r>
+      <w:r>
+        <w:t xml:space="preserve"> точек и коэффициенты их видимости. Формат, в котором </w:t>
+      </w:r>
+      <w:r>
+        <w:rPr>
+          <w:lang w:val="en-US"/>
+        </w:rPr>
         <w:t>Mediapipe</w:t>
       </w:r>
-      <w:proofErr w:type="spellEnd"/>
-      <w:r>
-        <w:t xml:space="preserve"> и</w:t>
-      </w:r>
       <w:r>
         <w:t xml:space="preserve"> </w:t>
       </w:r>
-      <w:proofErr w:type="spellStart"/>
-      <w:r>
-        <w:t>OpenCV</w:t>
-      </w:r>
-      <w:proofErr w:type="spellEnd"/>
+      <w:r>
+        <w:t>предоставляет данные, не очень удобен для дальнейшей работы. В связи с этим был создан класс</w:t>
+      </w:r>
       <w:r>
         <w:t xml:space="preserve"> </w:t>
       </w:r>
       <w:r>
-        <w:t xml:space="preserve">для работы с изображениями и камерой, </w:t>
-      </w:r>
-      <w:proofErr w:type="spellStart"/>
-      <w:r>
-        <w:rPr>
-          <w:lang w:val="en-US"/>
-        </w:rPr>
-        <w:t>PyQt</w:t>
-      </w:r>
-      <w:proofErr w:type="spellEnd"/>
-      <w:r>
-        <w:t xml:space="preserve"> для разработки интерфейса, </w:t>
-      </w:r>
-      <w:r>
-        <w:rPr>
-          <w:lang w:val="en-US"/>
-        </w:rPr>
-        <w:t>Matplotlib</w:t>
+        <w:rPr>
+          <w:lang w:val="en-US"/>
+        </w:rPr>
+        <w:t>Workout</w:t>
+      </w:r>
+      <w:r>
+        <w:t xml:space="preserve">, </w:t>
+      </w:r>
+      <w:r>
+        <w:t xml:space="preserve">в котором </w:t>
+      </w:r>
+      <w:r>
+        <w:t>используется</w:t>
+      </w:r>
+      <w:r>
+        <w:t xml:space="preserve"> словарь</w:t>
       </w:r>
       <w:r>
         <w:t xml:space="preserve"> </w:t>
       </w:r>
       <w:r>
-        <w:t xml:space="preserve">и </w:t>
-      </w:r>
-      <w:r>
-        <w:rPr>
-          <w:lang w:val="en-US"/>
-        </w:rPr>
-        <w:t>Pandas</w:t>
+        <w:t xml:space="preserve">в формате </w:t>
+      </w:r>
+      <w:r>
+        <w:rPr>
+          <w:lang w:val="en-US"/>
+        </w:rPr>
+        <w:t>string</w:t>
+      </w:r>
+      <w:r>
+        <w:t>:</w:t>
+      </w:r>
+      <w:r>
+        <w:rPr>
+          <w:lang w:val="en-US"/>
+        </w:rPr>
+        <w:t>Point</w:t>
+      </w:r>
+      <w:r>
+        <w:t>. Ключом здесь является название части тела, а значением – точка, содержащая координаты расположения этой части тела</w:t>
+      </w:r>
+      <w:r>
+        <w:t xml:space="preserve"> и коэффициенты видимости</w:t>
+      </w:r>
+      <w:r>
+        <w:t>.</w:t>
       </w:r>
       <w:r>
         <w:t xml:space="preserve"> </w:t>
       </w:r>
       <w:r>
-        <w:t>для работы со статистикой</w:t>
+        <w:t xml:space="preserve">Данный класс также содержит методы для определения выполнения упражнений и </w:t>
+      </w:r>
+      <w:r>
+        <w:t xml:space="preserve">вспомогательный </w:t>
+      </w:r>
+      <w:r>
+        <w:t xml:space="preserve">метод, отвечающий за то, что </w:t>
+      </w:r>
+      <w:r>
+        <w:lastRenderedPageBreak/>
+        <w:t>необходимые для выполнения части тела</w:t>
+      </w:r>
+      <w:r>
+        <w:t xml:space="preserve"> наход</w:t>
+      </w:r>
+      <w:r>
+        <w:t>я</w:t>
+      </w:r>
+      <w:r>
+        <w:t>тся в кадре целиком.</w:t>
+      </w:r>
+      <w:r>
+        <w:t xml:space="preserve"> Для удобства понимания стадии выполнения упражнения был создан </w:t>
+      </w:r>
+      <w:r>
+        <w:rPr>
+          <w:lang w:val="en-US"/>
+        </w:rPr>
+        <w:t>Enum</w:t>
+      </w:r>
+      <w:r>
+        <w:t xml:space="preserve"> </w:t>
+      </w:r>
+      <w:r>
+        <w:t>класс или класс с перечислением. В нем содержатся такие фазы выполнения упражнения как начальная, в процессе выполнения и законченная.</w:t>
+      </w:r>
+    </w:p>
+    <w:p>
+      <w:pPr>
+        <w:ind w:left="360"/>
+      </w:pPr>
+      <w:r>
+        <w:t xml:space="preserve">Основная логика алгоритма находится в функции </w:t>
+      </w:r>
+      <w:r>
+        <w:rPr>
+          <w:lang w:val="en-US"/>
+        </w:rPr>
+        <w:t>display</w:t>
+      </w:r>
+      <w:r>
+        <w:t>_</w:t>
+      </w:r>
+      <w:r>
+        <w:rPr>
+          <w:lang w:val="en-US"/>
+        </w:rPr>
+        <w:t>frame</w:t>
+      </w:r>
+      <w:r>
+        <w:t xml:space="preserve"> класса </w:t>
+      </w:r>
+      <w:r>
+        <w:rPr>
+          <w:lang w:val="en-US"/>
+        </w:rPr>
+        <w:t>VideoWindow</w:t>
       </w:r>
       <w:r>
         <w:t>.</w:t>
       </w:r>
-    </w:p>
-    <w:p>
-      <w:pPr>
-        <w:ind w:left="360"/>
-      </w:pPr>
-      <w:r>
-        <w:t xml:space="preserve">Суть алгоритма заключается в том, что его на </w:t>
-      </w:r>
-      <w:r>
-        <w:t xml:space="preserve">вход </w:t>
-      </w:r>
-      <w:r>
-        <w:t xml:space="preserve">подается </w:t>
-      </w:r>
-      <w:r>
-        <w:t>и</w:t>
-      </w:r>
-      <w:r>
-        <w:t xml:space="preserve">зображение, полученное с </w:t>
-      </w:r>
-      <w:r>
-        <w:t>веб</w:t>
-      </w:r>
-      <w:r>
-        <w:t>-</w:t>
-      </w:r>
-      <w:r>
-        <w:t>камеры</w:t>
-      </w:r>
-      <w:r>
-        <w:t xml:space="preserve"> пользователя</w:t>
+      <w:r>
+        <w:t xml:space="preserve"> Данная функция отвечает за отображение изображения с камеры.</w:t>
+      </w:r>
+      <w:r>
+        <w:t xml:space="preserve"> В качестве параметра данному методу передается словарь упражнений.</w:t>
+      </w:r>
+      <w:r>
+        <w:t xml:space="preserve"> В первую очередь необходимо проверить, остались ли невыполненные упражнения. Если таковых нет, то выводится сообщение о том, что комплекс выполнен, и окно можно закрывать. Также в конце происходит подсчет выполненных повторений для каждого упражнения, и эта информация записывается в файл </w:t>
+      </w:r>
+      <w:r>
+        <w:rPr>
+          <w:lang w:val="en-US"/>
+        </w:rPr>
+        <w:t>data</w:t>
       </w:r>
       <w:r>
         <w:t>.</w:t>
       </w:r>
       <w:r>
+        <w:rPr>
+          <w:lang w:val="en-US"/>
+        </w:rPr>
+        <w:t>csv</w:t>
+      </w:r>
+      <w:r>
         <w:t xml:space="preserve"> </w:t>
       </w:r>
-      <w:proofErr w:type="spellStart"/>
-      <w:r>
-        <w:rPr>
-          <w:lang w:val="en-US"/>
-        </w:rPr>
-        <w:t>MediaPipe</w:t>
-      </w:r>
-      <w:proofErr w:type="spellEnd"/>
+      <w:r>
+        <w:t xml:space="preserve">для статистики. Если упражнения еще остались, то изображение с камеры преобразуется и происходит поиск ключевых точек. На данном этапе необходимо убедиться, что </w:t>
+      </w:r>
+      <w:r>
+        <w:t>часть тела, соответствующая выполняемому упражнению,</w:t>
+      </w:r>
+      <w:r>
+        <w:t xml:space="preserve"> полностью находится в кадре, иначе возникает исключение и выводится сообщение о том, что необходимо сместиться. Если все в порядке, то на экран выводится список оставшихся к выполнению упражнений. Происходит проверка фазы выполнения, и если она имеет значение законченной, то из словаря с упражнениями вычитается </w:t>
+      </w:r>
+      <w:r>
+        <w:t>одно повторение для текущего упражнения. В случае если количество оставшихся повторений равно нулю, то данное упражнение из словаря убирается.</w:t>
+      </w:r>
+    </w:p>
+    <w:p>
+      <w:pPr>
+        <w:pStyle w:val="Heading2"/>
+      </w:pPr>
+      <w:r>
+        <w:t>Упражнения</w:t>
+      </w:r>
+    </w:p>
+    <w:p>
+      <w:r>
+        <w:t>Упражнения можно разделить на две группы. К первой относятся те, для которых признак завершения – это угол между ключевыми точками. Ко второй группе относятся те, которые завершаются при определенном положении частей тела относительно друг друга.</w:t>
+      </w:r>
+    </w:p>
+    <w:p>
+      <w:r>
+        <w:t>Для отслеживания выполнения каждого упражнени</w:t>
+      </w:r>
+      <w:r>
+        <w:t>я из первой группы</w:t>
+      </w:r>
+      <w:r>
+        <w:t xml:space="preserve"> необходимо выделить ключевые точки, по которым будут определяться углы</w:t>
+      </w:r>
       <w:r>
         <w:t xml:space="preserve"> </w:t>
       </w:r>
       <w:r>
-        <w:t>обрабатывает данное изображение.</w:t>
-      </w:r>
-      <w:r>
-        <w:t xml:space="preserve"> </w:t>
-      </w:r>
-      <w:r>
-        <w:t xml:space="preserve">В результате </w:t>
-      </w:r>
-      <w:r>
-        <w:t>получаются</w:t>
-      </w:r>
-      <w:r>
-        <w:t xml:space="preserve"> координаты</w:t>
-      </w:r>
-      <w:r>
-        <w:t xml:space="preserve"> ключевых</w:t>
-      </w:r>
-      <w:r>
-        <w:t xml:space="preserve"> точек и коэффициенты их видимости. Формат, в котором </w:t>
-      </w:r>
-      <w:proofErr w:type="spellStart"/>
-      <w:r>
-        <w:rPr>
-          <w:lang w:val="en-US"/>
-        </w:rPr>
-        <w:t>Mediapipe</w:t>
-      </w:r>
-      <w:proofErr w:type="spellEnd"/>
-      <w:r>
-        <w:t xml:space="preserve"> </w:t>
-      </w:r>
-      <w:r>
-        <w:t>предоставляет данные, не очень удобен для дальнейшей работы. В связи с этим был создан класс</w:t>
-      </w:r>
-      <w:r>
-        <w:t xml:space="preserve"> </w:t>
-      </w:r>
-      <w:r>
-        <w:rPr>
-          <w:lang w:val="en-US"/>
-        </w:rPr>
-        <w:t>Workout</w:t>
-      </w:r>
-      <w:r>
-        <w:t xml:space="preserve">, </w:t>
-      </w:r>
-      <w:r>
-        <w:t xml:space="preserve">в котором </w:t>
-      </w:r>
-      <w:r>
-        <w:t>используется</w:t>
-      </w:r>
-      <w:r>
-        <w:t xml:space="preserve"> словарь</w:t>
-      </w:r>
-      <w:r>
-        <w:t xml:space="preserve"> </w:t>
-      </w:r>
-      <w:r>
-        <w:t xml:space="preserve">в формате </w:t>
-      </w:r>
-      <w:r>
-        <w:rPr>
-          <w:lang w:val="en-US"/>
-        </w:rPr>
-        <w:t>string</w:t>
-      </w:r>
-      <w:r>
-        <w:t>:</w:t>
-      </w:r>
-      <w:r>
-        <w:rPr>
-          <w:lang w:val="en-US"/>
-        </w:rPr>
-        <w:t>Point</w:t>
-      </w:r>
-      <w:r>
-        <w:t>. Ключом здесь является название части тела, а значением – точка, содержащая координаты расположения этой части тела</w:t>
-      </w:r>
-      <w:r>
-        <w:t xml:space="preserve"> и коэффициенты видимости</w:t>
-      </w:r>
-      <w:r>
-        <w:t>.</w:t>
-      </w:r>
-      <w:r>
-        <w:t xml:space="preserve"> </w:t>
-      </w:r>
-      <w:r>
-        <w:t xml:space="preserve">Данный класс также содержит методы для определения выполнения упражнений и </w:t>
-      </w:r>
-      <w:r>
-        <w:t xml:space="preserve">вспомогательный </w:t>
-      </w:r>
-      <w:r>
-        <w:t xml:space="preserve">метод, отвечающий за то, что </w:t>
-      </w:r>
-      <w:r>
-        <w:t>необходимые для выполнения части тела</w:t>
-      </w:r>
-      <w:r>
-        <w:t xml:space="preserve"> наход</w:t>
-      </w:r>
-      <w:r>
-        <w:t>я</w:t>
-      </w:r>
-      <w:r>
-        <w:t>тся в кадре целиком.</w:t>
-      </w:r>
-      <w:r>
-        <w:t xml:space="preserve"> Для удобства понимания стадии выполнения упражнения был создан </w:t>
-      </w:r>
-      <w:r>
-        <w:rPr>
-          <w:lang w:val="en-US"/>
-        </w:rPr>
-        <w:t>Enum</w:t>
-      </w:r>
-      <w:r>
-        <w:t xml:space="preserve"> </w:t>
-      </w:r>
-      <w:r>
         <w:lastRenderedPageBreak/>
-        <w:t>класс или класс с перечислением. В нем содержатся такие фазы выполнения упражнения как начальная, в процессе выполнения и законченная.</w:t>
-      </w:r>
-    </w:p>
-    <w:p>
-      <w:pPr>
-        <w:ind w:left="360"/>
-      </w:pPr>
-      <w:r>
-        <w:t xml:space="preserve">Основная логика алгоритма находится в функции </w:t>
-      </w:r>
-      <w:r>
-        <w:rPr>
-          <w:lang w:val="en-US"/>
-        </w:rPr>
-        <w:t>display</w:t>
-      </w:r>
-      <w:r>
-        <w:t>_</w:t>
-      </w:r>
-      <w:r>
-        <w:rPr>
-          <w:lang w:val="en-US"/>
-        </w:rPr>
-        <w:t>frame</w:t>
-      </w:r>
-      <w:r>
-        <w:t xml:space="preserve"> класса </w:t>
-      </w:r>
-      <w:proofErr w:type="spellStart"/>
-      <w:r>
-        <w:rPr>
-          <w:lang w:val="en-US"/>
-        </w:rPr>
-        <w:t>VideoWindow</w:t>
-      </w:r>
-      <w:proofErr w:type="spellEnd"/>
-      <w:r>
-        <w:t>.</w:t>
-      </w:r>
-      <w:r>
-        <w:t xml:space="preserve"> Данная функция отвечает за отображение изображения с камеры.</w:t>
-      </w:r>
-      <w:r>
-        <w:t xml:space="preserve"> В качестве параметра данному методу передается словарь упражнений.</w:t>
-      </w:r>
-      <w:r>
-        <w:t xml:space="preserve"> В первую очередь необходимо проверить, остались ли невыполненные упражнения. Если таковых нет, то выводится сообщение о том, что комплекс выполнен, и окно можно закрывать. Также в конце происходит подсчет выполненных повторений для каждого упражнения, и эта информация записывается в файл </w:t>
-      </w:r>
-      <w:r>
-        <w:rPr>
-          <w:lang w:val="en-US"/>
-        </w:rPr>
-        <w:t>data</w:t>
-      </w:r>
-      <w:r>
-        <w:t>.</w:t>
-      </w:r>
-      <w:r>
-        <w:rPr>
-          <w:lang w:val="en-US"/>
-        </w:rPr>
-        <w:t>csv</w:t>
-      </w:r>
-      <w:r>
-        <w:t xml:space="preserve"> </w:t>
-      </w:r>
-      <w:r>
-        <w:t xml:space="preserve">для статистики. Если упражнения еще остались, то изображение с камеры преобразуется и происходит поиск ключевых точек. На данном этапе необходимо убедиться, что </w:t>
-      </w:r>
-      <w:r>
-        <w:t>часть тела, соответствующая выполняемому упражнению,</w:t>
-      </w:r>
-      <w:r>
-        <w:t xml:space="preserve"> полностью находится в кадре, иначе возникает исключение и выводится сообщение о том, что необходимо сместиться. Если все в порядке, то на экран выводится список оставшихся к выполнению упражнений. Происходит проверка фазы выполнения, и если она имеет значение законченной, то из словаря с упражнениями вычитается </w:t>
-      </w:r>
-      <w:r>
-        <w:t>одно повторение для текущего упражнения. В случае если количество оставшихся повторений равно нулю, то данное упражнение из словаря убирается.</w:t>
-      </w:r>
-    </w:p>
-    <w:p>
-      <w:pPr>
-        <w:pStyle w:val="Heading2"/>
-      </w:pPr>
-      <w:r>
-        <w:t>Упражнения</w:t>
-      </w:r>
-    </w:p>
-    <w:p>
-      <w:r>
-        <w:t>Упражнения можно разделить на две группы. К первой относятся те, для которых признак завершения – это угол между ключевыми точками. Ко второй группе относятся те, которые завершаются при определенном положении частей тела относительно друг друга.</w:t>
-      </w:r>
-    </w:p>
-    <w:p>
-      <w:r>
-        <w:t>Для отслеживания выполнения каждого упражнени</w:t>
-      </w:r>
-      <w:r>
-        <w:t>я из первой группы</w:t>
-      </w:r>
-      <w:r>
-        <w:t xml:space="preserve"> необходимо выделить ключевые точки, по которым будут определяться углы</w:t>
-      </w:r>
-      <w:r>
-        <w:t xml:space="preserve"> выполнения</w:t>
-      </w:r>
-      <w:r>
-        <w:t xml:space="preserve">. По этим углам можно понять, если повторение уже выполнено </w:t>
-      </w:r>
-      <w:r>
-        <w:lastRenderedPageBreak/>
-        <w:t xml:space="preserve">или еще выполняется. Для начала выполнения упражнения угол должен быть из колонки </w:t>
+        <w:t>выполнения</w:t>
+      </w:r>
+      <w:r>
+        <w:t xml:space="preserve">. По этим углам можно понять, если повторение уже выполнено или еще выполняется. Для начала выполнения упражнения угол должен быть из колонки </w:t>
       </w:r>
       <w:r>
         <w:t>“</w:t>
@@ -4698,14 +4498,12 @@
       <w:r>
         <w:t xml:space="preserve">Для создания графического интерфейса была использована библиотека </w:t>
       </w:r>
-      <w:proofErr w:type="spellStart"/>
       <w:r>
         <w:rPr>
           <w:lang w:val="en-US"/>
         </w:rPr>
         <w:t>PyQt</w:t>
       </w:r>
-      <w:proofErr w:type="spellEnd"/>
       <w:r>
         <w:t xml:space="preserve">5. </w:t>
       </w:r>
@@ -4716,15 +4514,7 @@
         <w:t xml:space="preserve"> </w:t>
       </w:r>
       <w:r>
-        <w:t xml:space="preserve">это набор Python-обёрток над </w:t>
-      </w:r>
-      <w:proofErr w:type="spellStart"/>
-      <w:r>
-        <w:t>Qt</w:t>
-      </w:r>
-      <w:proofErr w:type="spellEnd"/>
-      <w:r>
-        <w:t>, фреймворком для создания графических интерфейсов.</w:t>
+        <w:t>это набор Python-обёрток над Qt, фреймворком для создания графических интерфейсов.</w:t>
       </w:r>
       <w:r>
         <w:t xml:space="preserve"> </w:t>
@@ -4757,28 +4547,24 @@
       <w:r>
         <w:t xml:space="preserve">графического окна был создан класс </w:t>
       </w:r>
-      <w:proofErr w:type="spellStart"/>
       <w:r>
         <w:rPr>
           <w:lang w:val="en-US"/>
         </w:rPr>
         <w:t>MainWindow</w:t>
       </w:r>
-      <w:proofErr w:type="spellEnd"/>
       <w:r>
         <w:t xml:space="preserve">, </w:t>
       </w:r>
       <w:r>
         <w:t xml:space="preserve">унаследованный от </w:t>
       </w:r>
-      <w:proofErr w:type="spellStart"/>
       <w:r>
         <w:rPr>
           <w:lang w:val="en-US"/>
         </w:rPr>
         <w:t>QMainWindow</w:t>
       </w:r>
-      <w:proofErr w:type="spellEnd"/>
       <w:r>
         <w:t xml:space="preserve">. </w:t>
       </w:r>
@@ -4792,55 +4578,45 @@
         <w:lastRenderedPageBreak/>
         <w:t xml:space="preserve">вертикального расположения элементов используется </w:t>
       </w:r>
-      <w:proofErr w:type="spellStart"/>
       <w:r>
         <w:rPr>
           <w:lang w:val="en-US"/>
         </w:rPr>
         <w:t>QVBoxLayout</w:t>
       </w:r>
-      <w:proofErr w:type="spellEnd"/>
       <w:r>
         <w:t xml:space="preserve">, обернутый в </w:t>
       </w:r>
-      <w:proofErr w:type="spellStart"/>
       <w:r>
         <w:rPr>
           <w:lang w:val="en-US"/>
         </w:rPr>
         <w:t>QWidget</w:t>
       </w:r>
-      <w:proofErr w:type="spellEnd"/>
       <w:r>
         <w:t>. Для удобства представления списка упражнений и заданных повторений используется таблица (</w:t>
       </w:r>
-      <w:proofErr w:type="spellStart"/>
       <w:r>
         <w:t>QTableWidget</w:t>
       </w:r>
-      <w:proofErr w:type="spellEnd"/>
       <w:r>
         <w:t xml:space="preserve">). </w:t>
       </w:r>
       <w:r>
         <w:t>Чтобы перемещать элементы внутри таблицы используются две кнопки (</w:t>
       </w:r>
-      <w:proofErr w:type="spellStart"/>
       <w:r>
         <w:t>QPushButton</w:t>
       </w:r>
-      <w:proofErr w:type="spellEnd"/>
       <w:r>
         <w:t xml:space="preserve">). Это нужно для того, чтобы задать порядок выполнения упражнений. </w:t>
       </w:r>
-      <w:proofErr w:type="spellStart"/>
       <w:r>
         <w:rPr>
           <w:lang w:val="en-US"/>
         </w:rPr>
         <w:t>PyQt</w:t>
       </w:r>
-      <w:proofErr w:type="spellEnd"/>
       <w:r>
         <w:t xml:space="preserve">5 </w:t>
       </w:r>
@@ -4850,6 +4626,14 @@
     </w:p>
     <w:p>
       <w:r>
+        <w:t>Приложение рассчитано на то, что сразу несколько пользователей могут его использовать.</w:t>
+      </w:r>
+      <w:r>
+        <w:t xml:space="preserve"> Для начала использования необходимо создать хотя бы одного пользователя. Каждому пользователю создается отдельная папка в проекте для хранения статистики только для него.</w:t>
+      </w:r>
+    </w:p>
+    <w:p>
+      <w:r>
         <w:t>П</w:t>
       </w:r>
       <w:r>
@@ -4888,11 +4672,9 @@
       <w:r>
         <w:t>Для этого необходимо открыть выпадающий список (</w:t>
       </w:r>
-      <w:proofErr w:type="spellStart"/>
       <w:r>
         <w:t>QHBoxLayout</w:t>
       </w:r>
-      <w:proofErr w:type="spellEnd"/>
       <w:r>
         <w:t>)</w:t>
       </w:r>
@@ -4962,15 +4744,7 @@
         <w:t>В самом конце графического окна расположена кнопка для того, чтобы начать тренировку.</w:t>
       </w:r>
       <w:r>
-        <w:t xml:space="preserve"> При нажатии на данную кнопку произойдет </w:t>
-      </w:r>
-      <w:proofErr w:type="spellStart"/>
-      <w:r>
-        <w:t>парсинг</w:t>
-      </w:r>
-      <w:proofErr w:type="spellEnd"/>
-      <w:r>
-        <w:t xml:space="preserve"> данных из таблицы и будет запущено другое окно, в котором присутствует изображение с камеры и отображаются выбранные упражнения.</w:t>
+        <w:t xml:space="preserve"> При нажатии на данную кнопку произойдет парсинг данных из таблицы и будет запущено другое окно, в котором присутствует изображение с камеры и отображаются выбранные упражнения.</w:t>
       </w:r>
     </w:p>
     <w:p>
@@ -4978,6 +4752,7 @@
         <w:pStyle w:val="Heading3"/>
       </w:pPr>
       <w:r>
+        <w:lastRenderedPageBreak/>
         <w:t>Видео окно</w:t>
       </w:r>
     </w:p>
@@ -4985,14 +4760,12 @@
       <w:r>
         <w:t xml:space="preserve">Основная логика приложения заложена именно в классе </w:t>
       </w:r>
-      <w:proofErr w:type="spellStart"/>
       <w:r>
         <w:rPr>
           <w:lang w:val="en-US"/>
         </w:rPr>
         <w:t>VideoWindow</w:t>
       </w:r>
-      <w:proofErr w:type="spellEnd"/>
       <w:r>
         <w:t>.</w:t>
       </w:r>
@@ -5011,28 +4784,24 @@
       <w:r>
         <w:t xml:space="preserve">Видеопоток, полученный оттуда передается в </w:t>
       </w:r>
-      <w:proofErr w:type="spellStart"/>
       <w:r>
         <w:rPr>
           <w:lang w:val="en-US"/>
         </w:rPr>
         <w:t>QLabel</w:t>
       </w:r>
-      <w:proofErr w:type="spellEnd"/>
       <w:r>
         <w:t xml:space="preserve">. </w:t>
       </w:r>
       <w:r>
         <w:t xml:space="preserve">И каждые 30мс обновляется при помощи </w:t>
       </w:r>
-      <w:proofErr w:type="spellStart"/>
       <w:r>
         <w:rPr>
           <w:lang w:val="en-US"/>
         </w:rPr>
         <w:t>QTimer</w:t>
       </w:r>
-      <w:proofErr w:type="spellEnd"/>
       <w:r>
         <w:t>.</w:t>
       </w:r>
@@ -5040,11 +4809,7 @@
         <w:t xml:space="preserve"> </w:t>
       </w:r>
       <w:r>
-        <w:t xml:space="preserve">Такая обертка нужна для того, чтобы окна могли </w:t>
-      </w:r>
-      <w:r>
-        <w:lastRenderedPageBreak/>
-        <w:t xml:space="preserve">работать друг с другом и реагировать на определенные события. Например, при </w:t>
+        <w:t xml:space="preserve">Такая обертка нужна для того, чтобы окна могли работать друг с другом и реагировать на определенные события. Например, при </w:t>
       </w:r>
       <w:r>
         <w:t xml:space="preserve">закрытии основного окна все остальные окна тоже </w:t>
@@ -5099,28 +4864,24 @@
       <w:r>
         <w:t xml:space="preserve"> (</w:t>
       </w:r>
-      <w:proofErr w:type="spellStart"/>
       <w:r>
         <w:rPr>
           <w:lang w:val="en-US"/>
         </w:rPr>
         <w:t>QLabel</w:t>
       </w:r>
-      <w:proofErr w:type="spellEnd"/>
       <w:r>
         <w:t xml:space="preserve">), </w:t>
       </w:r>
       <w:r>
         <w:t>поле для ввода (</w:t>
       </w:r>
-      <w:proofErr w:type="spellStart"/>
       <w:r>
         <w:rPr>
           <w:lang w:val="en-US"/>
         </w:rPr>
         <w:t>QLineEdit</w:t>
       </w:r>
-      <w:proofErr w:type="spellEnd"/>
       <w:r>
         <w:t xml:space="preserve">) </w:t>
       </w:r>
@@ -5139,14 +4900,12 @@
       <w:r>
         <w:t xml:space="preserve"> (</w:t>
       </w:r>
-      <w:proofErr w:type="spellStart"/>
       <w:r>
         <w:rPr>
           <w:lang w:val="en-US"/>
         </w:rPr>
         <w:t>QPushButton</w:t>
       </w:r>
-      <w:proofErr w:type="spellEnd"/>
       <w:r>
         <w:t>)</w:t>
       </w:r>
@@ -5156,14 +4915,12 @@
       <w:r>
         <w:t xml:space="preserve">В качестве параметра при открытии данного окна передается набор упражнений из таблицы. Для удобства хранения используется </w:t>
       </w:r>
-      <w:proofErr w:type="spellStart"/>
-      <w:r>
-        <w:rPr>
-          <w:lang w:val="en-US"/>
-        </w:rPr>
-        <w:t>json</w:t>
-      </w:r>
-      <w:proofErr w:type="spellEnd"/>
+      <w:r>
+        <w:rPr>
+          <w:lang w:val="en-US"/>
+        </w:rPr>
+        <w:t>JSON</w:t>
+      </w:r>
       <w:r>
         <w:t>. Формат хранения следующий:</w:t>
       </w:r>
@@ -5278,6 +5035,26 @@
     </w:p>
     <w:p>
       <w:pPr>
+        <w:pStyle w:val="Heading3"/>
+      </w:pPr>
+      <w:r>
+        <w:lastRenderedPageBreak/>
+        <w:t>Окно синхронизации данных</w:t>
+      </w:r>
+    </w:p>
+    <w:p>
+      <w:r>
+        <w:t>Окно содержит две кнопки. Они предназначены для того, чтобы у пользователя была возможность выбора между загрузкой данных на сервер для дальнейшего хранения и выгрузкой своих данных с сервера для дальнейшего использования. При успешной загрузке данных появляется окно с ключом, который в дальнейшем будет использоваться для доступа к загруженной информации. Также это окно содержит кнопку для сохранения ключа</w:t>
+      </w:r>
+      <w:r>
+        <w:t xml:space="preserve"> в буфер обмена</w:t>
+      </w:r>
+      <w:r>
+        <w:t>.</w:t>
+      </w:r>
+    </w:p>
+    <w:p>
+      <w:pPr>
         <w:pStyle w:val="Heading2"/>
         <w:rPr>
           <w:lang w:val="en-US"/>
@@ -5292,12 +5069,105 @@
     </w:p>
     <w:p>
       <w:pPr>
-        <w:rPr>
-          <w:lang w:val="en-US"/>
-        </w:rPr>
-      </w:pPr>
-      <w:r>
-        <w:t xml:space="preserve">Для хранения данных на удаленном сервере было принято решение использовать </w:t>
+        <w:pStyle w:val="Heading3"/>
+      </w:pPr>
+      <w:r>
+        <w:t>Идея работы</w:t>
+      </w:r>
+    </w:p>
+    <w:p>
+      <w:r>
+        <w:t xml:space="preserve">Так как на сервере необходимо хранить файлы, предоставляемые пользователями, то было принято решение использовать </w:t>
+      </w:r>
+      <w:r>
+        <w:t>.</w:t>
+      </w:r>
+      <w:r>
+        <w:rPr>
+          <w:lang w:val="en-US"/>
+        </w:rPr>
+        <w:t>zip</w:t>
+      </w:r>
+      <w:r>
+        <w:t xml:space="preserve"> </w:t>
+      </w:r>
+      <w:r>
+        <w:t xml:space="preserve">формат для передачи данных. От пользователя будет поступать архив с файлами </w:t>
+      </w:r>
+      <w:r>
+        <w:rPr>
+          <w:lang w:val="en-US"/>
+        </w:rPr>
+        <w:t>data</w:t>
+      </w:r>
+      <w:r>
+        <w:t>.</w:t>
+      </w:r>
+      <w:r>
+        <w:rPr>
+          <w:lang w:val="en-US"/>
+        </w:rPr>
+        <w:t>csv</w:t>
+      </w:r>
+      <w:r>
+        <w:t xml:space="preserve"> </w:t>
+      </w:r>
+      <w:r>
+        <w:t xml:space="preserve">и </w:t>
+      </w:r>
+      <w:r>
+        <w:rPr>
+          <w:lang w:val="en-US"/>
+        </w:rPr>
+        <w:t>saved</w:t>
+      </w:r>
+      <w:r>
+        <w:t>_</w:t>
+      </w:r>
+      <w:r>
+        <w:rPr>
+          <w:lang w:val="en-US"/>
+        </w:rPr>
+        <w:t>sets</w:t>
+      </w:r>
+      <w:r>
+        <w:t>.</w:t>
+      </w:r>
+      <w:r>
+        <w:rPr>
+          <w:lang w:val="en-US"/>
+        </w:rPr>
+        <w:t>json</w:t>
+      </w:r>
+      <w:r>
+        <w:t>. В случае успешной передачи архив должен быть проверен и выдан ответ на запрос. Если же пользователю будет необходимо получить свои файлы с сервера, то в ответ будет отправляться также архив, который должен быть распакован со стороны клиента в соответствующую директорию пользователя.</w:t>
+      </w:r>
+    </w:p>
+    <w:p>
+      <w:r>
+        <w:t>Каждый архив, находящийся на сервере, будет назван специальным именем. Это имя будет соответствовать ключу для доступа пользователей к файлам. Этот ключ будет появляться один раз при первой загрузке. Таким образом пользователю необходимо будет сохранить его для дальнейшего доступа к своим файлам.</w:t>
+      </w:r>
+    </w:p>
+    <w:p>
+      <w:pPr>
+        <w:pStyle w:val="Heading3"/>
+      </w:pPr>
+      <w:r>
+        <w:t>Создание проекта</w:t>
+      </w:r>
+    </w:p>
+    <w:p>
+      <w:r>
+        <w:t>Для создания сервера</w:t>
+      </w:r>
+      <w:r>
+        <w:t xml:space="preserve"> </w:t>
+      </w:r>
+      <w:r>
+        <w:t>для удаленного хранения</w:t>
+      </w:r>
+      <w:r>
+        <w:t xml:space="preserve"> был выбран фреймворк </w:t>
       </w:r>
       <w:r>
         <w:rPr>
@@ -5306,7 +5176,7 @@
         <w:t>NodeJS</w:t>
       </w:r>
       <w:r>
-        <w:t xml:space="preserve"> с библиотекой </w:t>
+        <w:t xml:space="preserve"> с </w:t>
       </w:r>
       <w:r>
         <w:rPr>
@@ -5315,64 +5185,657 @@
         <w:t>Express</w:t>
       </w:r>
       <w:r>
+        <w:rPr>
+          <w:lang w:val="en-US"/>
+        </w:rPr>
+        <w:t>JS</w:t>
+      </w:r>
+      <w:r>
+        <w:t>.</w:t>
+      </w:r>
+      <w:r>
         <w:t xml:space="preserve"> </w:t>
       </w:r>
       <w:r>
-        <w:t xml:space="preserve">и базу данных </w:t>
-      </w:r>
-      <w:r>
-        <w:rPr>
-          <w:lang w:val="en-US"/>
-        </w:rPr>
-        <w:t>SQLite</w:t>
+        <w:t>Разработка началась</w:t>
+      </w:r>
+      <w:r>
+        <w:t xml:space="preserve"> </w:t>
+      </w:r>
+      <w:r>
+        <w:t>с инициализации самого проекта.</w:t>
+      </w:r>
+      <w:r>
+        <w:t xml:space="preserve"> Все настройки были оставлены по умолчанию.</w:t>
+      </w:r>
+      <w:r>
+        <w:t xml:space="preserve"> Для удобства дальнейшей разработки в</w:t>
+      </w:r>
+      <w:r>
+        <w:t xml:space="preserve"> </w:t>
+      </w:r>
+      <w:r>
+        <w:t xml:space="preserve">конфигурационный файл </w:t>
+      </w:r>
+      <w:r>
+        <w:rPr>
+          <w:lang w:val="en-US"/>
+        </w:rPr>
+        <w:t>package</w:t>
+      </w:r>
+      <w:r>
+        <w:t>.</w:t>
+      </w:r>
+      <w:r>
+        <w:rPr>
+          <w:lang w:val="en-US"/>
+        </w:rPr>
+        <w:t>json</w:t>
+      </w:r>
+      <w:r>
+        <w:t xml:space="preserve"> </w:t>
+      </w:r>
+      <w:r>
+        <w:t>были добавлены два скрипта:</w:t>
+      </w:r>
+    </w:p>
+    <w:p>
+      <w:pPr>
+        <w:rPr>
+          <w:lang w:val="en-US"/>
+        </w:rPr>
+      </w:pPr>
+      <w:r>
+        <w:rPr>
+          <w:lang w:val="en-US"/>
+        </w:rPr>
+        <w:lastRenderedPageBreak/>
+        <w:t>"scripts": {</w:t>
+      </w:r>
+    </w:p>
+    <w:p>
+      <w:pPr>
+        <w:ind w:left="709"/>
+        <w:rPr>
+          <w:lang w:val="en-US"/>
+        </w:rPr>
+      </w:pPr>
+      <w:r>
+        <w:rPr>
+          <w:lang w:val="en-US"/>
+        </w:rPr>
+        <w:t>"start": "node index.js",</w:t>
+      </w:r>
+    </w:p>
+    <w:p>
+      <w:pPr>
+        <w:ind w:left="709"/>
+        <w:rPr>
+          <w:lang w:val="en-US"/>
+        </w:rPr>
+      </w:pPr>
+      <w:r>
+        <w:rPr>
+          <w:lang w:val="en-US"/>
+        </w:rPr>
+        <w:t>"dev": "node --watch index.js"</w:t>
+      </w:r>
+    </w:p>
+    <w:p>
+      <w:r>
+        <w:rPr>
+          <w:lang w:val="en-US"/>
+        </w:rPr>
+        <w:t xml:space="preserve">  </w:t>
+      </w:r>
+      <w:r>
+        <w:t>}</w:t>
+      </w:r>
+    </w:p>
+    <w:p>
+      <w:pPr>
+        <w:ind w:firstLine="0"/>
+      </w:pPr>
+      <w:r>
+        <w:t>Первый отвечает за запуск сервера</w:t>
+      </w:r>
+      <w:r>
+        <w:t xml:space="preserve"> без дополнительных параметров</w:t>
+      </w:r>
+      <w:r>
+        <w:t xml:space="preserve">, а второй за запуск </w:t>
+      </w:r>
+      <w:r>
+        <w:t>с параметром –</w:t>
+      </w:r>
+      <w:r>
+        <w:rPr>
+          <w:lang w:val="en-US"/>
+        </w:rPr>
+        <w:t>watch</w:t>
+      </w:r>
+      <w:r>
+        <w:t xml:space="preserve">, </w:t>
+      </w:r>
+      <w:r>
+        <w:t>который позволяет автоматически перезагружать сервер при сохранении изменений в коде</w:t>
+      </w:r>
+      <w:r>
+        <w:t>.</w:t>
+      </w:r>
+    </w:p>
+    <w:p>
+      <w:pPr>
+        <w:pStyle w:val="Heading3"/>
+      </w:pPr>
+      <w:r>
+        <w:t xml:space="preserve">Разработка </w:t>
+      </w:r>
+      <w:r>
+        <w:rPr>
+          <w:lang w:val="en-US"/>
+        </w:rPr>
+        <w:t>API</w:t>
+      </w:r>
+    </w:p>
+    <w:p>
+      <w:r>
+        <w:t xml:space="preserve">Разработка началась с поиска необходимых библиотек.  В первую очередь для обработки файлов из тела запроса была установлена </w:t>
+      </w:r>
+      <w:r>
+        <w:t xml:space="preserve">библиотека </w:t>
+      </w:r>
+      <w:r>
+        <w:rPr>
+          <w:lang w:val="en-US"/>
+        </w:rPr>
+        <w:t>express</w:t>
+      </w:r>
+      <w:r>
+        <w:t>-</w:t>
+      </w:r>
+      <w:r>
+        <w:rPr>
+          <w:lang w:val="en-US"/>
+        </w:rPr>
+        <w:t>fileupload</w:t>
+      </w:r>
+      <w:r>
+        <w:t>.</w:t>
+      </w:r>
+      <w:r>
+        <w:t xml:space="preserve"> </w:t>
+      </w:r>
+      <w:r>
+        <w:t xml:space="preserve">Для работы с </w:t>
+      </w:r>
+      <w:r>
+        <w:t>.</w:t>
+      </w:r>
+      <w:r>
+        <w:rPr>
+          <w:lang w:val="en-US"/>
+        </w:rPr>
+        <w:t>zip</w:t>
+      </w:r>
+      <w:r>
+        <w:t xml:space="preserve"> </w:t>
+      </w:r>
+      <w:r>
+        <w:t xml:space="preserve">файлами используется </w:t>
+      </w:r>
+      <w:r>
+        <w:rPr>
+          <w:lang w:val="en-US"/>
+        </w:rPr>
+        <w:t>adm</w:t>
+      </w:r>
+      <w:r>
+        <w:t>-</w:t>
+      </w:r>
+      <w:r>
+        <w:rPr>
+          <w:lang w:val="en-US"/>
+        </w:rPr>
+        <w:t>zip</w:t>
+      </w:r>
+      <w:r>
+        <w:t>.</w:t>
+      </w:r>
+    </w:p>
+    <w:p>
+      <w:r>
+        <w:t>Для работы</w:t>
+      </w:r>
+      <w:r>
+        <w:t xml:space="preserve"> </w:t>
+      </w:r>
+      <w:r>
+        <w:t>с</w:t>
+      </w:r>
+      <w:r>
+        <w:t xml:space="preserve"> </w:t>
+      </w:r>
+      <w:r>
+        <w:rPr>
+          <w:lang w:val="en-US"/>
+        </w:rPr>
+        <w:t>API</w:t>
+      </w:r>
+      <w:r>
+        <w:t xml:space="preserve"> </w:t>
+      </w:r>
+      <w:r>
+        <w:t xml:space="preserve">используются два метода </w:t>
+      </w:r>
+      <w:r>
+        <w:rPr>
+          <w:lang w:val="en-US"/>
+        </w:rPr>
+        <w:t>HTTP</w:t>
+      </w:r>
+      <w:r>
+        <w:t xml:space="preserve"> запроса: </w:t>
+      </w:r>
+      <w:r>
+        <w:rPr>
+          <w:lang w:val="en-US"/>
+        </w:rPr>
+        <w:t>GET</w:t>
+      </w:r>
+      <w:r>
+        <w:t xml:space="preserve"> </w:t>
+      </w:r>
+      <w:r>
+        <w:t xml:space="preserve">и </w:t>
+      </w:r>
+      <w:r>
+        <w:rPr>
+          <w:lang w:val="en-US"/>
+        </w:rPr>
+        <w:t>POST</w:t>
+      </w:r>
+      <w:r>
+        <w:t>.</w:t>
+      </w:r>
+      <w:r>
+        <w:t xml:space="preserve"> Запрос </w:t>
+      </w:r>
+      <w:r>
+        <w:rPr>
+          <w:lang w:val="en-US"/>
+        </w:rPr>
+        <w:t>GET</w:t>
+      </w:r>
+      <w:r>
+        <w:t xml:space="preserve"> </w:t>
+      </w:r>
+      <w:r>
+        <w:t xml:space="preserve">используется в том случае, когда пользователь хочет получить свои файлы с сервера. В свою очередь </w:t>
+      </w:r>
+      <w:r>
+        <w:rPr>
+          <w:lang w:val="en-US"/>
+        </w:rPr>
+        <w:t>POST</w:t>
+      </w:r>
+      <w:r>
+        <w:t xml:space="preserve"> </w:t>
+      </w:r>
+      <w:r>
+        <w:t>означает, что файлы необходимо разместить на сервере.</w:t>
+      </w:r>
+    </w:p>
+    <w:p>
+      <w:r>
+        <w:t xml:space="preserve"> В случае отправки пользователем </w:t>
+      </w:r>
+      <w:r>
+        <w:rPr>
+          <w:lang w:val="en-US"/>
+        </w:rPr>
+        <w:t>GET</w:t>
+      </w:r>
+      <w:r>
+        <w:t xml:space="preserve"> </w:t>
+      </w:r>
+      <w:r>
+        <w:t>запроса необходимо также указать ключ доступа. В противном случае будет получен ответ с кодом 400, что означает, что запрос был некорректный. По ключу происходит поиск файла с названием как у ключа. В случае успешного нахождения такого файла он отправляется обратно в теле ответа. Что касается неудачного поиска, то в таком случае будет отправлен код 404, который означает, что файл не найден.</w:t>
+      </w:r>
+    </w:p>
+    <w:p>
+      <w:r>
+        <w:t>При отправке POST</w:t>
+      </w:r>
+      <w:r>
+        <w:t xml:space="preserve"> </w:t>
+      </w:r>
+      <w:r>
+        <w:t xml:space="preserve">запроса необходимо рассмотреть два варианта событий. При первом варианте </w:t>
+      </w:r>
+      <w:r>
+        <w:t xml:space="preserve">ключ не был введен. Это означает, что пользователь еще не сохранял свои файлы на сервере, или ключ был утерян. В данному случае отработает </w:t>
+      </w:r>
+      <w:r>
+        <w:rPr>
+          <w:lang w:val="en-US"/>
+        </w:rPr>
+        <w:t>middleware</w:t>
+      </w:r>
+      <w:r>
+        <w:t xml:space="preserve"> </w:t>
+      </w:r>
+      <w:r>
+        <w:t xml:space="preserve">функция для фильтрации запроса. Данная функция проверяет, что запрос вообще содержит файлы и в каком количестве. Также она проверяет </w:t>
+      </w:r>
+      <w:r>
+        <w:rPr>
+          <w:lang w:val="en-US"/>
+        </w:rPr>
+        <w:t>mime</w:t>
+      </w:r>
+      <w:r>
+        <w:t xml:space="preserve"> </w:t>
+      </w:r>
+      <w:r>
+        <w:rPr>
+          <w:lang w:val="en-US"/>
+        </w:rPr>
+        <w:t>type</w:t>
+      </w:r>
+      <w:r>
+        <w:t xml:space="preserve">, </w:t>
+      </w:r>
+      <w:r>
+        <w:t>который должен соответствовать</w:t>
+      </w:r>
+      <w:r>
+        <w:t xml:space="preserve"> </w:t>
+      </w:r>
+      <w:r>
+        <w:t>application/zip</w:t>
+      </w:r>
+      <w:r>
+        <w:t xml:space="preserve">. Если данная проверка не пройдена, то в ответ пользователю отправляется ответ с кодом 400 и сообщением, что не так было с запросом. При </w:t>
+      </w:r>
+      <w:r>
+        <w:lastRenderedPageBreak/>
+        <w:t>прохождении данной проверки</w:t>
+      </w:r>
+      <w:r>
+        <w:t xml:space="preserve"> генерируется новый ключ при помощи функции</w:t>
+      </w:r>
+      <w:r>
+        <w:t xml:space="preserve"> </w:t>
+      </w:r>
+      <w:r>
+        <w:rPr>
+          <w:lang w:val="en-US"/>
+        </w:rPr>
+        <w:t>generateKey</w:t>
+      </w:r>
+      <w:r>
+        <w:t>().</w:t>
+      </w:r>
+    </w:p>
+    <w:p>
+      <w:pPr>
+        <w:pStyle w:val="a7"/>
+        <w:rPr>
+          <w:lang w:val="ru-RU"/>
+        </w:rPr>
+      </w:pPr>
+      <w:r>
+        <w:t>function</w:t>
+      </w:r>
+      <w:r>
+        <w:rPr>
+          <w:lang w:val="ru-RU"/>
+        </w:rPr>
+        <w:t xml:space="preserve"> </w:t>
+      </w:r>
+      <w:r>
+        <w:t>generateKey</w:t>
+      </w:r>
+      <w:r>
+        <w:rPr>
+          <w:lang w:val="ru-RU"/>
+        </w:rPr>
+        <w:t>() {</w:t>
+      </w:r>
+    </w:p>
+    <w:p>
+      <w:pPr>
+        <w:pStyle w:val="a7"/>
+      </w:pPr>
+      <w:r>
+        <w:rPr>
+          <w:lang w:val="ru-RU"/>
+        </w:rPr>
+        <w:tab/>
+      </w:r>
+      <w:r>
+        <w:t>const LENGTH = 20</w:t>
+      </w:r>
+    </w:p>
+    <w:p>
+      <w:pPr>
+        <w:pStyle w:val="a7"/>
+      </w:pPr>
+      <w:r>
+        <w:tab/>
+        <w:t>const charset = 'abcdefghijklmnopqrstuvwxyzABCDEFGHIJKLMNOPQRSTUVWXYZ0123456789'</w:t>
+      </w:r>
+    </w:p>
+    <w:p>
+      <w:pPr>
+        <w:pStyle w:val="a7"/>
+      </w:pPr>
+      <w:r>
+        <w:tab/>
+        <w:t>let key = ''</w:t>
+      </w:r>
+    </w:p>
+    <w:p>
+      <w:pPr>
+        <w:pStyle w:val="a7"/>
+      </w:pPr>
+      <w:r>
+        <w:tab/>
+        <w:t>for (let i = 0; i &lt; LENGTH; i++)</w:t>
+      </w:r>
+    </w:p>
+    <w:p>
+      <w:pPr>
+        <w:pStyle w:val="a7"/>
+      </w:pPr>
+      <w:r>
+        <w:tab/>
+      </w:r>
+      <w:r>
+        <w:tab/>
+        <w:t>key += charset.charAt(Math.floor(Math.random() * charset.length))</w:t>
+      </w:r>
+    </w:p>
+    <w:p>
+      <w:pPr>
+        <w:pStyle w:val="a7"/>
+      </w:pPr>
+      <w:r>
+        <w:tab/>
+      </w:r>
+      <w:r>
+        <w:t>return key</w:t>
+      </w:r>
+    </w:p>
+    <w:p>
+      <w:pPr>
+        <w:pStyle w:val="a7"/>
+        <w:rPr>
+          <w:lang w:val="ru-RU"/>
+        </w:rPr>
+      </w:pPr>
+      <w:r>
+        <w:t>}</w:t>
+      </w:r>
+    </w:p>
+    <w:p>
+      <w:r>
+        <w:t xml:space="preserve">Длина ключа составляет 20 символов, которые случайным образом берутся из набора символов </w:t>
+      </w:r>
+      <w:r>
+        <w:rPr>
+          <w:lang w:val="en-US"/>
+        </w:rPr>
+        <w:t>charset</w:t>
       </w:r>
       <w:r>
         <w:t xml:space="preserve">. </w:t>
       </w:r>
       <w:r>
-        <w:t xml:space="preserve">Для удобства развертывания приложения на стороннем сервере используется </w:t>
-      </w:r>
-      <w:r>
-        <w:rPr>
-          <w:lang w:val="en-US"/>
-        </w:rPr>
-        <w:t>Docker</w:t>
+        <w:t xml:space="preserve">Символы в данном наборе соответствуют </w:t>
+      </w:r>
+      <w:r>
+        <w:t>цифрам</w:t>
+      </w:r>
+      <w:r>
+        <w:t xml:space="preserve"> и латинским буквам.</w:t>
+      </w:r>
+    </w:p>
+    <w:p>
+      <w:r>
+        <w:t xml:space="preserve">После генерации ключа идет проверка на то, что файлы в архиве соответствуют тем, которые должны быть переданы. Если данная проверка пройдена, то в ответ пользователю возвращается ответ в формате </w:t>
+      </w:r>
+      <w:r>
+        <w:rPr>
+          <w:lang w:val="en-US"/>
+        </w:rPr>
+        <w:t>json</w:t>
+      </w:r>
+      <w:r>
+        <w:t xml:space="preserve">, </w:t>
+      </w:r>
+      <w:r>
+        <w:t>содержащий ключ, по которому предоставляется доступ к этим файлам.</w:t>
+      </w:r>
+    </w:p>
+    <w:p>
+      <w:r>
+        <w:t xml:space="preserve">При втором варианте у пользователя уже есть ключ, и он хочет обновить свои файлы на сервере. </w:t>
+      </w:r>
+      <w:r>
+        <w:t>Опять срабатывает проверка на правильность файлов в запросе. При успешном прохождении файлы перезаписываются, и ключ не меняется. В ответ пользователь получает код 202, который говорит о том, что файлы приняты.</w:t>
+      </w:r>
+    </w:p>
+    <w:p>
+      <w:pPr>
+        <w:pStyle w:val="Heading3"/>
+      </w:pPr>
+      <w:r>
+        <w:t xml:space="preserve">Работа с </w:t>
+      </w:r>
+      <w:r>
+        <w:rPr>
+          <w:lang w:val="en-US"/>
+        </w:rPr>
+        <w:t>API</w:t>
+      </w:r>
+      <w:r>
+        <w:t xml:space="preserve"> </w:t>
+      </w:r>
+      <w:r>
+        <w:t>со стороны пользователя</w:t>
+      </w:r>
+    </w:p>
+    <w:p>
+      <w:r>
+        <w:t xml:space="preserve">Для отправки запросов и обработки ответов на клиенте используется библиотека </w:t>
+      </w:r>
+      <w:r>
+        <w:rPr>
+          <w:lang w:val="en-US"/>
+        </w:rPr>
+        <w:t>requests</w:t>
+      </w:r>
+      <w:r>
+        <w:t xml:space="preserve">, а для архивации и разархивации используется </w:t>
+      </w:r>
+      <w:r>
+        <w:rPr>
+          <w:lang w:val="en-US"/>
+        </w:rPr>
+        <w:t>zipfile</w:t>
+      </w:r>
+      <w:r>
+        <w:t xml:space="preserve">. </w:t>
+      </w:r>
+      <w:r>
+        <w:t xml:space="preserve">Чтобы не создавать файлов в процессе сохранения и отправки было принято решение хранить их в памяти при помощи </w:t>
+      </w:r>
+      <w:r>
+        <w:rPr>
+          <w:lang w:val="en-US"/>
+        </w:rPr>
+        <w:t>io</w:t>
       </w:r>
       <w:r>
         <w:t>.</w:t>
       </w:r>
-    </w:p>
-    <w:p>
-      <w:pPr>
-        <w:pStyle w:val="Heading3"/>
-      </w:pPr>
-    </w:p>
-    <w:p>
-      <w:pPr>
-        <w:pStyle w:val="Heading3"/>
-      </w:pPr>
-      <w:r>
-        <w:t>Взаимодействие клиентского приложения с серверным</w:t>
-      </w:r>
-    </w:p>
-    <w:p>
-      <w:pPr>
-        <w:pStyle w:val="Heading2"/>
-      </w:pPr>
-      <w:bookmarkStart w:id="20" w:name="_Toc164363922"/>
-      <w:r>
-        <w:t>Результаты</w:t>
-      </w:r>
-      <w:bookmarkEnd w:id="20"/>
-    </w:p>
-    <w:p>
-      <w:pPr>
-        <w:rPr>
-          <w:lang w:val="en-US"/>
-        </w:rPr>
-      </w:pPr>
-      <w:r>
-        <w:t>…</w:t>
+      <w:r>
+        <w:rPr>
+          <w:lang w:val="en-US"/>
+        </w:rPr>
+        <w:t>BytesIO</w:t>
+      </w:r>
+      <w:r>
+        <w:t>.</w:t>
+      </w:r>
+      <w:r>
+        <w:t xml:space="preserve"> </w:t>
+      </w:r>
+      <w:r>
+        <w:t>Обязательно необходимо учесть от какого пользователя идет запрос.</w:t>
+      </w:r>
+    </w:p>
+    <w:p>
+      <w:r>
+        <w:t xml:space="preserve">Отправка </w:t>
+      </w:r>
+      <w:r>
+        <w:rPr>
+          <w:lang w:val="en-US"/>
+        </w:rPr>
+        <w:t>GET</w:t>
+      </w:r>
+      <w:r>
+        <w:t xml:space="preserve"> </w:t>
+      </w:r>
+      <w:r>
+        <w:t xml:space="preserve">запроса означает то, что пользователь хочет получить свои файлы по ключу, который передается в качестве параметра. В теле ответа необходимо проверить, какой пришел код от сервера. В случае кода 200 архив </w:t>
+      </w:r>
+      <w:r>
+        <w:lastRenderedPageBreak/>
+        <w:t>с данными успешно доставлен, и пользователь получает соответствующее сообщение об этом. Архив распаковывается в папку текущего пользователя для дальнейшего использования.</w:t>
+      </w:r>
+    </w:p>
+    <w:p>
+      <w:r>
+        <w:t xml:space="preserve">Отправка </w:t>
+      </w:r>
+      <w:r>
+        <w:rPr>
+          <w:lang w:val="en-US"/>
+        </w:rPr>
+        <w:t>POST</w:t>
+      </w:r>
+      <w:r>
+        <w:t xml:space="preserve"> </w:t>
+      </w:r>
+      <w:r>
+        <w:t xml:space="preserve">запроса означает, что </w:t>
+      </w:r>
+      <w:r>
+        <w:t>пользователь желает обновить данные на сервере. То есть файлы текущего пользователя попадают в архив и отправляются на сервер. Если у него есть ключ, то данные по этому ключу будут перезаписаны. Если же ключа нет, то данные буду записаны на сервер, и ключ к их доступу придет в качестве ответа.</w:t>
       </w:r>
     </w:p>
     <w:p>
@@ -5384,12 +5847,12 @@
         </w:numPr>
         <w:ind w:left="709"/>
       </w:pPr>
-      <w:bookmarkStart w:id="21" w:name="_Toc164363923"/>
+      <w:bookmarkStart w:id="20" w:name="_Toc164363923"/>
       <w:r>
         <w:lastRenderedPageBreak/>
         <w:t>Приложения</w:t>
       </w:r>
-      <w:bookmarkEnd w:id="21"/>
+      <w:bookmarkEnd w:id="20"/>
     </w:p>
     <w:p>
       <w:pPr>
@@ -5410,12 +5873,12 @@
         </w:numPr>
         <w:ind w:left="709"/>
       </w:pPr>
-      <w:bookmarkStart w:id="22" w:name="_Toc164363924"/>
+      <w:bookmarkStart w:id="21" w:name="_Toc164363924"/>
       <w:r>
         <w:lastRenderedPageBreak/>
         <w:t>Заключение</w:t>
       </w:r>
-      <w:bookmarkEnd w:id="22"/>
+      <w:bookmarkEnd w:id="21"/>
     </w:p>
     <w:p>
       <w:r>
@@ -5449,6 +5912,14 @@
       </w:pPr>
       <w:r>
         <w:t>Реализована система ведения статистики выполнения упражнений, которая позволяет пользователям отслеживать свой прогресс, оценивать эффективность тренировок и планировать дальнейшие занятия.</w:t>
+      </w:r>
+    </w:p>
+    <w:p>
+      <w:pPr>
+        <w:pStyle w:val="a0"/>
+      </w:pPr>
+      <w:r>
+        <w:t>Разработан сервер для хранения файлов пользователей.</w:t>
       </w:r>
     </w:p>
     <w:p>
@@ -5473,12 +5944,12 @@
         </w:numPr>
         <w:ind w:left="709"/>
       </w:pPr>
-      <w:bookmarkStart w:id="23" w:name="_Toc164363925"/>
+      <w:bookmarkStart w:id="22" w:name="_Toc164363925"/>
       <w:r>
         <w:lastRenderedPageBreak/>
         <w:t>Литература</w:t>
       </w:r>
-      <w:bookmarkEnd w:id="23"/>
+      <w:bookmarkEnd w:id="22"/>
     </w:p>
     <w:p>
       <w:r>

</xml_diff>

<commit_message>
Split POST into POST and POST
</commit_message>
<xml_diff>
--- a/Диплом.docx
+++ b/Диплом.docx
@@ -5456,7 +5456,13 @@
         <w:t xml:space="preserve"> </w:t>
       </w:r>
       <w:r>
-        <w:t xml:space="preserve">используются два метода </w:t>
+        <w:t xml:space="preserve">используются </w:t>
+      </w:r>
+      <w:r>
+        <w:t>три</w:t>
+      </w:r>
+      <w:r>
+        <w:t xml:space="preserve"> метода </w:t>
       </w:r>
       <w:r>
         <w:rPr>
@@ -5474,18 +5480,27 @@
         <w:t>GET</w:t>
       </w:r>
       <w:r>
+        <w:t>,</w:t>
+      </w:r>
+      <w:r>
         <w:t xml:space="preserve"> </w:t>
       </w:r>
       <w:r>
-        <w:t xml:space="preserve">и </w:t>
-      </w:r>
-      <w:r>
         <w:rPr>
           <w:lang w:val="en-US"/>
         </w:rPr>
         <w:t>POST</w:t>
       </w:r>
       <w:r>
+        <w:t xml:space="preserve"> и </w:t>
+      </w:r>
+      <w:r>
+        <w:rPr>
+          <w:lang w:val="en-US"/>
+        </w:rPr>
+        <w:t>DELETE</w:t>
+      </w:r>
+      <w:r>
         <w:t>.</w:t>
       </w:r>
       <w:r>
@@ -5515,6 +5530,24 @@
       <w:r>
         <w:t>означает, что файлы необходимо разместить на сервере.</w:t>
       </w:r>
+      <w:r>
+        <w:t xml:space="preserve"> </w:t>
+      </w:r>
+      <w:r>
+        <w:t xml:space="preserve">И </w:t>
+      </w:r>
+      <w:r>
+        <w:rPr>
+          <w:lang w:val="en-US"/>
+        </w:rPr>
+        <w:t>DELETE</w:t>
+      </w:r>
+      <w:r>
+        <w:t xml:space="preserve"> </w:t>
+      </w:r>
+      <w:r>
+        <w:t>означает, что файлы должны быть удалены.</w:t>
+      </w:r>
     </w:p>
     <w:p>
       <w:r>
@@ -5583,7 +5616,11 @@
         <w:t xml:space="preserve"> application/zip</w:t>
       </w:r>
       <w:r>
-        <w:t>. Если данная проверка не пройдена, то в ответ пользователю отправляется ответ с кодом 400 и сообщением, что не так было с запросом. При прохождении данной проверки</w:t>
+        <w:t xml:space="preserve">. Если данная проверка не пройдена, то в ответ пользователю отправляется ответ с кодом 400 и сообщением, что не так было с запросом. При </w:t>
+      </w:r>
+      <w:r>
+        <w:lastRenderedPageBreak/>
+        <w:t>прохождении данной проверки</w:t>
       </w:r>
       <w:r>
         <w:t xml:space="preserve"> генерируется новый ключ при помощи функции</w:t>
@@ -5606,7 +5643,6 @@
         <w:pStyle w:val="a7"/>
       </w:pPr>
       <w:r>
-        <w:lastRenderedPageBreak/>
         <w:t>function</w:t>
       </w:r>
       <w:r>
@@ -5749,6 +5785,26 @@
       </w:r>
     </w:p>
     <w:p>
+      <w:r>
+        <w:t xml:space="preserve">Если отправляется запрос </w:t>
+      </w:r>
+      <w:r>
+        <w:rPr>
+          <w:lang w:val="en-US"/>
+        </w:rPr>
+        <w:t>DELETE</w:t>
+      </w:r>
+      <w:r>
+        <w:t xml:space="preserve">, </w:t>
+      </w:r>
+      <w:r>
+        <w:t xml:space="preserve">то </w:t>
+      </w:r>
+      <w:r>
+        <w:t>идет проверка наличия файла по ключу. Если она пройдена, то файл удален, и в ответ пользователь получает код 202. Если же файл по коду не найден, то в ответ высылается код 404.</w:t>
+      </w:r>
+    </w:p>
+    <w:p>
       <w:pPr>
         <w:pStyle w:val="Heading3"/>
       </w:pPr>
@@ -5816,8 +5872,594 @@
       </w:r>
     </w:p>
     <w:p>
-      <w:r>
-        <w:t xml:space="preserve">Отправка </w:t>
+      <w:pPr>
+        <w:rPr>
+          <w:lang w:val="en-US"/>
+        </w:rPr>
+      </w:pPr>
+      <w:r>
+        <w:lastRenderedPageBreak/>
+        <w:t>…</w:t>
+      </w:r>
+    </w:p>
+    <w:p>
+      <w:pPr>
+        <w:pStyle w:val="Heading3"/>
+      </w:pPr>
+      <w:r>
+        <w:t>Развертывание приложения</w:t>
+      </w:r>
+    </w:p>
+    <w:p>
+      <w:r>
+        <w:t xml:space="preserve">Развертывание на стороннем сервере является одним из важнейших компонентов полноценного приложения. Для удобства развертывания используется технология </w:t>
+      </w:r>
+      <w:r>
+        <w:rPr>
+          <w:lang w:val="en-US"/>
+        </w:rPr>
+        <w:t>Docker</w:t>
+      </w:r>
+      <w:r>
+        <w:t xml:space="preserve">. </w:t>
+      </w:r>
+      <w:r>
+        <w:t xml:space="preserve">В папку с сервером помещен </w:t>
+      </w:r>
+      <w:r>
+        <w:rPr>
+          <w:lang w:val="en-US"/>
+        </w:rPr>
+        <w:t>Dockerfile</w:t>
+      </w:r>
+      <w:r>
+        <w:t xml:space="preserve">. </w:t>
+      </w:r>
+      <w:r>
+        <w:t xml:space="preserve">В нем написаны инструкции создания </w:t>
+      </w:r>
+      <w:r>
+        <w:rPr>
+          <w:lang w:val="en-US"/>
+        </w:rPr>
+        <w:t>Docker</w:t>
+      </w:r>
+      <w:r>
+        <w:t xml:space="preserve"> </w:t>
+      </w:r>
+      <w:r>
+        <w:t xml:space="preserve">образа. </w:t>
+      </w:r>
+    </w:p>
+    <w:p>
+      <w:pPr>
+        <w:pStyle w:val="a7"/>
+        <w:rPr>
+          <w:lang w:val="ru-RU"/>
+        </w:rPr>
+      </w:pPr>
+      <w:r>
+        <w:t>FROM</w:t>
+      </w:r>
+      <w:r>
+        <w:rPr>
+          <w:lang w:val="ru-RU"/>
+        </w:rPr>
+        <w:t xml:space="preserve"> </w:t>
+      </w:r>
+      <w:r>
+        <w:t>node</w:t>
+      </w:r>
+      <w:r>
+        <w:rPr>
+          <w:lang w:val="ru-RU"/>
+        </w:rPr>
+        <w:t>:22-</w:t>
+      </w:r>
+      <w:r>
+        <w:t>alpine</w:t>
+      </w:r>
+    </w:p>
+    <w:p>
+      <w:pPr>
+        <w:pStyle w:val="a7"/>
+        <w:rPr>
+          <w:lang w:val="ru-RU"/>
+        </w:rPr>
+      </w:pPr>
+      <w:r>
+        <w:t>WORKDIR</w:t>
+      </w:r>
+      <w:r>
+        <w:rPr>
+          <w:lang w:val="ru-RU"/>
+        </w:rPr>
+        <w:t xml:space="preserve"> /</w:t>
+      </w:r>
+      <w:r>
+        <w:t>server</w:t>
+      </w:r>
+    </w:p>
+    <w:p>
+      <w:pPr>
+        <w:pStyle w:val="a7"/>
+      </w:pPr>
+      <w:r>
+        <w:t>COPY . .</w:t>
+      </w:r>
+    </w:p>
+    <w:p>
+      <w:pPr>
+        <w:pStyle w:val="a7"/>
+      </w:pPr>
+      <w:r>
+        <w:t>RUN npm install</w:t>
+      </w:r>
+    </w:p>
+    <w:p>
+      <w:pPr>
+        <w:pStyle w:val="a7"/>
+      </w:pPr>
+      <w:r>
+        <w:t>RUN mkdir -p files</w:t>
+      </w:r>
+    </w:p>
+    <w:p>
+      <w:pPr>
+        <w:pStyle w:val="a7"/>
+        <w:rPr>
+          <w:lang w:val="ru-RU"/>
+        </w:rPr>
+      </w:pPr>
+      <w:r>
+        <w:t>EXPOSE</w:t>
+      </w:r>
+      <w:r>
+        <w:rPr>
+          <w:lang w:val="ru-RU"/>
+        </w:rPr>
+        <w:t xml:space="preserve"> 3000</w:t>
+      </w:r>
+    </w:p>
+    <w:p>
+      <w:pPr>
+        <w:pStyle w:val="a7"/>
+        <w:rPr>
+          <w:lang w:val="ru-RU"/>
+        </w:rPr>
+      </w:pPr>
+      <w:r>
+        <w:t>CMD</w:t>
+      </w:r>
+      <w:r>
+        <w:rPr>
+          <w:lang w:val="ru-RU"/>
+        </w:rPr>
+        <w:t xml:space="preserve"> ["</w:t>
+      </w:r>
+      <w:r>
+        <w:t>npm</w:t>
+      </w:r>
+      <w:r>
+        <w:rPr>
+          <w:lang w:val="ru-RU"/>
+        </w:rPr>
+        <w:t>", "</w:t>
+      </w:r>
+      <w:r>
+        <w:t>start</w:t>
+      </w:r>
+      <w:r>
+        <w:rPr>
+          <w:lang w:val="ru-RU"/>
+        </w:rPr>
+        <w:t>"]</w:t>
+      </w:r>
+    </w:p>
+    <w:p>
+      <w:r>
+        <w:t>В данном случае образ основан на дист</w:t>
+      </w:r>
+      <w:r>
+        <w:t>р</w:t>
+      </w:r>
+      <w:r>
+        <w:t xml:space="preserve">ибутиве </w:t>
+      </w:r>
+      <w:r>
+        <w:rPr>
+          <w:lang w:val="en-US"/>
+        </w:rPr>
+        <w:t>Linux</w:t>
+      </w:r>
+      <w:r>
+        <w:t xml:space="preserve"> </w:t>
+      </w:r>
+      <w:r>
+        <w:t xml:space="preserve">под названием </w:t>
+      </w:r>
+      <w:r>
+        <w:rPr>
+          <w:lang w:val="en-US"/>
+        </w:rPr>
+        <w:t>Alpine</w:t>
+      </w:r>
+      <w:r>
+        <w:t xml:space="preserve"> </w:t>
+      </w:r>
+      <w:r>
+        <w:rPr>
+          <w:lang w:val="en-US"/>
+        </w:rPr>
+        <w:t>Linux</w:t>
+      </w:r>
+      <w:r>
+        <w:t xml:space="preserve">. </w:t>
+      </w:r>
+      <w:r>
+        <w:t xml:space="preserve">Он был выбран из-за своей легковесности. Рабочей папкой была назначена папка </w:t>
+      </w:r>
+      <w:r>
+        <w:rPr>
+          <w:lang w:val="en-US"/>
+        </w:rPr>
+        <w:t>server</w:t>
+      </w:r>
+      <w:r>
+        <w:t xml:space="preserve">. Сначала все файлы сервера копируются в основную директорию. </w:t>
+      </w:r>
+      <w:r>
+        <w:t xml:space="preserve">После этого устанавливаются все необходимые библиотеки. </w:t>
+      </w:r>
+      <w:r>
+        <w:t xml:space="preserve">В случае отсутствия папки </w:t>
+      </w:r>
+      <w:r>
+        <w:rPr>
+          <w:lang w:val="en-US"/>
+        </w:rPr>
+        <w:t>files</w:t>
+      </w:r>
+      <w:r>
+        <w:t>, в которой хранятся архивы с данными пользователей, она создается. Порт для работы был выбран 3000. И в конце идет запуск самого образа.</w:t>
+      </w:r>
+    </w:p>
+    <w:p>
+      <w:r>
+        <w:t xml:space="preserve">Помимо </w:t>
+      </w:r>
+      <w:r>
+        <w:rPr>
+          <w:lang w:val="en-US"/>
+        </w:rPr>
+        <w:t>Dockerfile</w:t>
+      </w:r>
+      <w:r>
+        <w:t xml:space="preserve"> </w:t>
+      </w:r>
+      <w:r>
+        <w:t xml:space="preserve">также был добавлен файл </w:t>
+      </w:r>
+      <w:r>
+        <w:t>.</w:t>
+      </w:r>
+      <w:r>
+        <w:rPr>
+          <w:lang w:val="en-US"/>
+        </w:rPr>
+        <w:t>dockerignore</w:t>
+      </w:r>
+      <w:r>
+        <w:t xml:space="preserve">. </w:t>
+      </w:r>
+      <w:r>
+        <w:t xml:space="preserve">Он отвечает за те файлы и папки, которые не должны попасть в контейнер. В данном случае это папки </w:t>
+      </w:r>
+      <w:r>
+        <w:rPr>
+          <w:lang w:val="en-US"/>
+        </w:rPr>
+        <w:t>files</w:t>
+      </w:r>
+      <w:r>
+        <w:t xml:space="preserve"> </w:t>
+      </w:r>
+      <w:r>
+        <w:t xml:space="preserve">и </w:t>
+      </w:r>
+      <w:r>
+        <w:rPr>
+          <w:lang w:val="en-US"/>
+        </w:rPr>
+        <w:t>node</w:t>
+      </w:r>
+      <w:r>
+        <w:t>_</w:t>
+      </w:r>
+      <w:r>
+        <w:rPr>
+          <w:lang w:val="en-US"/>
+        </w:rPr>
+        <w:t>modules</w:t>
+      </w:r>
+      <w:r>
+        <w:t xml:space="preserve">. </w:t>
+      </w:r>
+      <w:r>
+        <w:t>Первая создается автоматически при отсутствии ее, а вторая будет создана при загрузке библиотек.</w:t>
+      </w:r>
+    </w:p>
+    <w:p>
+      <w:r>
+        <w:t xml:space="preserve">Оберткой над </w:t>
+      </w:r>
+      <w:r>
+        <w:rPr>
+          <w:lang w:val="en-US"/>
+        </w:rPr>
+        <w:t>Docker</w:t>
+      </w:r>
+      <w:r>
+        <w:t xml:space="preserve"> </w:t>
+      </w:r>
+      <w:r>
+        <w:t xml:space="preserve">образами является технология </w:t>
+      </w:r>
+      <w:r>
+        <w:rPr>
+          <w:lang w:val="en-US"/>
+        </w:rPr>
+        <w:t>Docker</w:t>
+      </w:r>
+      <w:r>
+        <w:t xml:space="preserve"> </w:t>
+      </w:r>
+      <w:r>
+        <w:rPr>
+          <w:lang w:val="en-US"/>
+        </w:rPr>
+        <w:t>Compose</w:t>
+      </w:r>
+      <w:r>
+        <w:t>.</w:t>
+      </w:r>
+      <w:r>
+        <w:t xml:space="preserve"> Для ее использования необходимо добавить </w:t>
+      </w:r>
+      <w:r>
+        <w:rPr>
+          <w:lang w:val="en-US"/>
+        </w:rPr>
+        <w:t>docker</w:t>
+      </w:r>
+      <w:r>
+        <w:t>-</w:t>
+      </w:r>
+      <w:r>
+        <w:rPr>
+          <w:lang w:val="en-US"/>
+        </w:rPr>
+        <w:t>compose</w:t>
+      </w:r>
+      <w:r>
+        <w:t>.</w:t>
+      </w:r>
+      <w:r>
+        <w:rPr>
+          <w:lang w:val="en-US"/>
+        </w:rPr>
+        <w:t>yml</w:t>
+      </w:r>
+      <w:r>
+        <w:t xml:space="preserve"> </w:t>
+      </w:r>
+      <w:r>
+        <w:t>файл</w:t>
+      </w:r>
+      <w:r>
+        <w:t xml:space="preserve"> в корневой каталог проекта</w:t>
+      </w:r>
+      <w:r>
+        <w:t>.</w:t>
+      </w:r>
+      <w:r>
+        <w:t xml:space="preserve"> В данном случае он выглядит следующим образом:</w:t>
+      </w:r>
+    </w:p>
+    <w:p>
+      <w:pPr>
+        <w:pStyle w:val="a7"/>
+      </w:pPr>
+      <w:r>
+        <w:t>version: '3.8'</w:t>
+      </w:r>
+    </w:p>
+    <w:p>
+      <w:pPr>
+        <w:pStyle w:val="a7"/>
+      </w:pPr>
+    </w:p>
+    <w:p>
+      <w:pPr>
+        <w:pStyle w:val="a7"/>
+      </w:pPr>
+      <w:r>
+        <w:t>services:</w:t>
+      </w:r>
+    </w:p>
+    <w:p>
+      <w:pPr>
+        <w:pStyle w:val="a7"/>
+      </w:pPr>
+      <w:r>
+        <w:t xml:space="preserve">  </w:t>
+      </w:r>
+      <w:r>
+        <w:t>server:</w:t>
+      </w:r>
+    </w:p>
+    <w:p>
+      <w:pPr>
+        <w:pStyle w:val="a7"/>
+      </w:pPr>
+      <w:r>
+        <w:t xml:space="preserve">    build: ./server</w:t>
+      </w:r>
+    </w:p>
+    <w:p>
+      <w:pPr>
+        <w:pStyle w:val="a7"/>
+      </w:pPr>
+      <w:r>
+        <w:t xml:space="preserve">    container_name: server</w:t>
+      </w:r>
+    </w:p>
+    <w:p>
+      <w:pPr>
+        <w:pStyle w:val="a7"/>
+      </w:pPr>
+      <w:r>
+        <w:t xml:space="preserve">    ports:</w:t>
+      </w:r>
+    </w:p>
+    <w:p>
+      <w:pPr>
+        <w:pStyle w:val="a7"/>
+      </w:pPr>
+      <w:r>
+        <w:lastRenderedPageBreak/>
+        <w:t xml:space="preserve">      - 3000:3000</w:t>
+      </w:r>
+    </w:p>
+    <w:p>
+      <w:pPr>
+        <w:pStyle w:val="a7"/>
+      </w:pPr>
+      <w:r>
+        <w:t xml:space="preserve">    volumes:</w:t>
+      </w:r>
+    </w:p>
+    <w:p>
+      <w:pPr>
+        <w:pStyle w:val="a7"/>
+      </w:pPr>
+      <w:r>
+        <w:t xml:space="preserve">      - files:/server/files</w:t>
+      </w:r>
+    </w:p>
+    <w:p>
+      <w:pPr>
+        <w:pStyle w:val="a7"/>
+      </w:pPr>
+      <w:r>
+        <w:t>volumes:</w:t>
+      </w:r>
+    </w:p>
+    <w:p>
+      <w:pPr>
+        <w:pStyle w:val="a7"/>
+        <w:rPr>
+          <w:lang w:val="ru-RU"/>
+        </w:rPr>
+      </w:pPr>
+      <w:r>
+        <w:t xml:space="preserve">  </w:t>
+      </w:r>
+      <w:r>
+        <w:t>files</w:t>
+      </w:r>
+      <w:r>
+        <w:rPr>
+          <w:lang w:val="ru-RU"/>
+        </w:rPr>
+        <w:t>:</w:t>
+      </w:r>
+    </w:p>
+    <w:p>
+      <w:r>
+        <w:t xml:space="preserve">Версия выбрана последняя 3.8. В разделе </w:t>
+      </w:r>
+      <w:r>
+        <w:rPr>
+          <w:lang w:val="en-US"/>
+        </w:rPr>
+        <w:t>services</w:t>
+      </w:r>
+      <w:r>
+        <w:t xml:space="preserve"> </w:t>
+      </w:r>
+      <w:r>
+        <w:t xml:space="preserve">указывается название сервиса </w:t>
+      </w:r>
+      <w:r>
+        <w:rPr>
+          <w:lang w:val="en-US"/>
+        </w:rPr>
+        <w:t>server</w:t>
+      </w:r>
+      <w:r>
+        <w:t xml:space="preserve">, </w:t>
+      </w:r>
+      <w:r>
+        <w:t xml:space="preserve">расположение </w:t>
+      </w:r>
+      <w:r>
+        <w:rPr>
+          <w:lang w:val="en-US"/>
+        </w:rPr>
+        <w:t>Dockerfile</w:t>
+      </w:r>
+      <w:r>
+        <w:t xml:space="preserve"> для данного сервиса</w:t>
+      </w:r>
+      <w:r>
+        <w:t xml:space="preserve">, </w:t>
+      </w:r>
+      <w:r>
+        <w:t>название контейнера, порт и раздел. Раздел необходим для того, чтобы данные, хранящиеся в определенной директории, при пересоздании контейнера не удалялись.</w:t>
+      </w:r>
+    </w:p>
+    <w:p>
+      <w:pPr>
+        <w:pStyle w:val="Heading3"/>
+      </w:pPr>
+      <w:r>
+        <w:t>Тестирование</w:t>
+      </w:r>
+    </w:p>
+    <w:p>
+      <w:r>
+        <w:t xml:space="preserve">Тестирование в случае сервера производилось при помощи </w:t>
+      </w:r>
+      <w:r>
+        <w:rPr>
+          <w:lang w:val="en-US"/>
+        </w:rPr>
+        <w:t>Postman</w:t>
+      </w:r>
+      <w:r>
+        <w:t>.</w:t>
+      </w:r>
+      <w:r>
+        <w:t xml:space="preserve"> Данная утилита очень удобна тем, что имеет расширение для </w:t>
+      </w:r>
+      <w:r>
+        <w:rPr>
+          <w:lang w:val="en-US"/>
+        </w:rPr>
+        <w:t>VSCode</w:t>
+      </w:r>
+      <w:r>
+        <w:t xml:space="preserve">. </w:t>
+      </w:r>
+      <w:r>
+        <w:t xml:space="preserve">Таким образом не было необходимости устанавливать ничего дополнительно. Для тестирования были написаны </w:t>
+      </w:r>
+      <w:r>
+        <w:t>три</w:t>
+      </w:r>
+      <w:r>
+        <w:t xml:space="preserve"> шаблона запросов: один для </w:t>
       </w:r>
       <w:r>
         <w:rPr>
@@ -5826,19 +6468,52 @@
         <w:t>GET</w:t>
       </w:r>
       <w:r>
+        <w:t xml:space="preserve">, </w:t>
+      </w:r>
+      <w:r>
+        <w:t xml:space="preserve">один для </w:t>
+      </w:r>
+      <w:r>
+        <w:rPr>
+          <w:lang w:val="en-US"/>
+        </w:rPr>
+        <w:t>POST</w:t>
+      </w:r>
+      <w:r>
+        <w:t xml:space="preserve"> и один для </w:t>
+      </w:r>
+      <w:r>
+        <w:rPr>
+          <w:lang w:val="en-US"/>
+        </w:rPr>
+        <w:t>DELETE</w:t>
+      </w:r>
+      <w:r>
+        <w:t xml:space="preserve">. </w:t>
+      </w:r>
+      <w:r>
+        <w:t xml:space="preserve">В случае </w:t>
+      </w:r>
+      <w:r>
+        <w:rPr>
+          <w:lang w:val="en-US"/>
+        </w:rPr>
+        <w:t>GET</w:t>
+      </w:r>
+      <w:r>
         <w:t xml:space="preserve"> </w:t>
       </w:r>
       <w:r>
-        <w:t xml:space="preserve">запроса означает то, что пользователь хочет получить свои файлы по ключу, который передается в качестве параметра. В теле ответа необходимо проверить, какой пришел код от сервера. В случае кода 200 архив с данными успешно доставлен, и пользователь получает соответствующее </w:t>
-      </w:r>
-      <w:r>
-        <w:lastRenderedPageBreak/>
-        <w:t>сообщение об этом. Архив распаковывается в папку текущего пользователя для дальнейшего использования.</w:t>
-      </w:r>
-    </w:p>
-    <w:p>
-      <w:r>
-        <w:t xml:space="preserve">Отправка </w:t>
+        <w:t xml:space="preserve">запроса единственным параметром является </w:t>
+      </w:r>
+      <w:r>
+        <w:rPr>
+          <w:lang w:val="en-US"/>
+        </w:rPr>
+        <w:t>key</w:t>
+      </w:r>
+      <w:r>
+        <w:t xml:space="preserve">, то есть ключ доступа к файлам. В </w:t>
       </w:r>
       <w:r>
         <w:rPr>
@@ -5850,642 +6525,76 @@
         <w:t xml:space="preserve"> </w:t>
       </w:r>
       <w:r>
-        <w:t xml:space="preserve">запроса означает, что </w:t>
-      </w:r>
-      <w:r>
-        <w:t>пользователь желает обновить данные на сервере. То есть файлы текущего пользователя попадают в архив и отправляются на сервер. Если у него есть ключ, то данные по этому ключу будут перезаписаны. Если же ключа нет, то данные буду записаны на сервер, и ключ к их доступу придет в качестве ответа.</w:t>
-      </w:r>
-    </w:p>
-    <w:p>
-      <w:pPr>
-        <w:pStyle w:val="Heading3"/>
-      </w:pPr>
-      <w:r>
-        <w:t>Развертывание приложения</w:t>
-      </w:r>
-    </w:p>
-    <w:p>
-      <w:pPr>
-        <w:rPr>
-          <w:lang w:val="en-US"/>
-        </w:rPr>
-      </w:pPr>
-      <w:r>
-        <w:t xml:space="preserve">Развертывание на стороннем сервере является одним из важнейших компонентов полноценного приложения. Для удобства развертывания используется технология </w:t>
-      </w:r>
-      <w:r>
-        <w:rPr>
-          <w:lang w:val="en-US"/>
-        </w:rPr>
-        <w:t>Docker</w:t>
-      </w:r>
-      <w:r>
-        <w:t xml:space="preserve">. </w:t>
-      </w:r>
-      <w:r>
-        <w:t xml:space="preserve">В папку с сервером помещен </w:t>
-      </w:r>
-      <w:r>
-        <w:rPr>
-          <w:lang w:val="en-US"/>
-        </w:rPr>
-        <w:t>Dockerfile</w:t>
-      </w:r>
-      <w:r>
-        <w:t xml:space="preserve">. </w:t>
-      </w:r>
-      <w:r>
-        <w:t xml:space="preserve">В нем написаны инструкции создания </w:t>
-      </w:r>
-      <w:r>
-        <w:rPr>
-          <w:lang w:val="en-US"/>
-        </w:rPr>
-        <w:t>Docker</w:t>
+        <w:t xml:space="preserve">запросе же еще прикрепляется архив с файлами. Так как при </w:t>
+      </w:r>
+      <w:r>
+        <w:rPr>
+          <w:lang w:val="en-US"/>
+        </w:rPr>
+        <w:t>POST</w:t>
       </w:r>
       <w:r>
         <w:t xml:space="preserve"> </w:t>
       </w:r>
       <w:r>
-        <w:t xml:space="preserve">образа. </w:t>
-      </w:r>
-    </w:p>
-    <w:p>
-      <w:pPr>
-        <w:pStyle w:val="a7"/>
-      </w:pPr>
-      <w:r>
-        <w:t>FROM node:22-alpine</w:t>
-      </w:r>
-    </w:p>
-    <w:p>
-      <w:pPr>
-        <w:pStyle w:val="a7"/>
-      </w:pPr>
-      <w:r>
-        <w:t>WORKDIR /server</w:t>
-      </w:r>
-    </w:p>
-    <w:p>
-      <w:pPr>
-        <w:pStyle w:val="a7"/>
-      </w:pPr>
-      <w:r>
-        <w:t>COPY . .</w:t>
-      </w:r>
-    </w:p>
-    <w:p>
-      <w:pPr>
-        <w:pStyle w:val="a7"/>
-      </w:pPr>
-      <w:r>
-        <w:t>RUN npm install</w:t>
-      </w:r>
-    </w:p>
-    <w:p>
-      <w:pPr>
-        <w:pStyle w:val="a7"/>
-      </w:pPr>
-      <w:r>
-        <w:t>RUN mkdir -p files</w:t>
-      </w:r>
-    </w:p>
-    <w:p>
-      <w:pPr>
-        <w:pStyle w:val="a7"/>
-      </w:pPr>
-      <w:r>
-        <w:t>EXPOSE 3000</w:t>
-      </w:r>
-    </w:p>
-    <w:p>
-      <w:pPr>
-        <w:pStyle w:val="a7"/>
-        <w:rPr>
-          <w:lang w:val="ru-RU"/>
-        </w:rPr>
-      </w:pPr>
-      <w:r>
-        <w:t>CMD</w:t>
-      </w:r>
-      <w:r>
-        <w:rPr>
-          <w:lang w:val="ru-RU"/>
-        </w:rPr>
-        <w:t xml:space="preserve"> ["</w:t>
-      </w:r>
-      <w:r>
-        <w:t>npm</w:t>
-      </w:r>
-      <w:r>
-        <w:rPr>
-          <w:lang w:val="ru-RU"/>
-        </w:rPr>
-        <w:t>", "</w:t>
-      </w:r>
-      <w:r>
-        <w:t>start</w:t>
-      </w:r>
-      <w:r>
-        <w:rPr>
-          <w:lang w:val="ru-RU"/>
-        </w:rPr>
-        <w:t>"]</w:t>
-      </w:r>
-    </w:p>
-    <w:p>
-      <w:r>
-        <w:t>В данном случае образ основан на дист</w:t>
-      </w:r>
-      <w:r>
-        <w:t>р</w:t>
-      </w:r>
-      <w:r>
-        <w:t xml:space="preserve">ибутиве </w:t>
-      </w:r>
-      <w:r>
-        <w:rPr>
-          <w:lang w:val="en-US"/>
-        </w:rPr>
-        <w:t>Linux</w:t>
+        <w:t xml:space="preserve">запросе возможны два случая, то </w:t>
+      </w:r>
+      <w:r>
+        <w:t xml:space="preserve">галочку напротив параметра </w:t>
+      </w:r>
+      <w:r>
+        <w:rPr>
+          <w:lang w:val="en-US"/>
+        </w:rPr>
+        <w:t>key</w:t>
       </w:r>
       <w:r>
         <w:t xml:space="preserve"> </w:t>
       </w:r>
       <w:r>
-        <w:t xml:space="preserve">под названием </w:t>
-      </w:r>
-      <w:r>
-        <w:rPr>
-          <w:lang w:val="en-US"/>
-        </w:rPr>
-        <w:t>Alpine</w:t>
+        <w:t>можно убрать, и будет протестирован случай, когда ключа нет, либо он утрачен.</w:t>
       </w:r>
       <w:r>
         <w:t xml:space="preserve"> </w:t>
       </w:r>
       <w:r>
-        <w:rPr>
-          <w:lang w:val="en-US"/>
-        </w:rPr>
-        <w:t>Linux</w:t>
-      </w:r>
-      <w:r>
-        <w:t xml:space="preserve">. </w:t>
-      </w:r>
-      <w:r>
-        <w:t xml:space="preserve">Он был выбран из-за своей легковесности. Рабочей папкой была назначена папка </w:t>
-      </w:r>
-      <w:r>
-        <w:rPr>
-          <w:lang w:val="en-US"/>
-        </w:rPr>
-        <w:t>server</w:t>
-      </w:r>
-      <w:r>
-        <w:t xml:space="preserve">. Сначала все файлы сервера копируются в основную директорию. </w:t>
-      </w:r>
-      <w:r>
-        <w:t xml:space="preserve">После этого устанавливаются все необходимые библиотеки. </w:t>
-      </w:r>
-      <w:r>
-        <w:t xml:space="preserve">В случае отсутствия папки </w:t>
-      </w:r>
-      <w:r>
-        <w:rPr>
-          <w:lang w:val="en-US"/>
-        </w:rPr>
-        <w:t>files</w:t>
-      </w:r>
-      <w:r>
-        <w:t>, в которой хранятся архивы с данными пользователей, она создается. Порт для работы был выбран 3000. И в конце идет запуск самого образа.</w:t>
-      </w:r>
-    </w:p>
-    <w:p>
-      <w:r>
-        <w:t xml:space="preserve">Помимо </w:t>
-      </w:r>
-      <w:r>
-        <w:rPr>
-          <w:lang w:val="en-US"/>
-        </w:rPr>
-        <w:t>Dockerfile</w:t>
+        <w:t xml:space="preserve">В случае </w:t>
+      </w:r>
+      <w:r>
+        <w:rPr>
+          <w:lang w:val="en-US"/>
+        </w:rPr>
+        <w:t>DELETE</w:t>
       </w:r>
       <w:r>
         <w:t xml:space="preserve"> </w:t>
       </w:r>
       <w:r>
-        <w:t xml:space="preserve">также был добавлен файл </w:t>
-      </w:r>
-      <w:r>
-        <w:t>.</w:t>
-      </w:r>
-      <w:r>
-        <w:rPr>
-          <w:lang w:val="en-US"/>
-        </w:rPr>
-        <w:t>dockerignore</w:t>
-      </w:r>
-      <w:r>
-        <w:t xml:space="preserve">. </w:t>
-      </w:r>
-      <w:r>
-        <w:t xml:space="preserve">Он отвечает за те файлы и папки, которые не должны попасть в контейнер. В данном случае это папки </w:t>
-      </w:r>
-      <w:r>
-        <w:rPr>
-          <w:lang w:val="en-US"/>
-        </w:rPr>
-        <w:t>files</w:t>
+        <w:t xml:space="preserve">запроса также как и в </w:t>
+      </w:r>
+      <w:r>
+        <w:rPr>
+          <w:lang w:val="en-US"/>
+        </w:rPr>
+        <w:t>GET</w:t>
       </w:r>
       <w:r>
         <w:t xml:space="preserve"> </w:t>
       </w:r>
       <w:r>
-        <w:t xml:space="preserve">и </w:t>
-      </w:r>
-      <w:r>
-        <w:rPr>
-          <w:lang w:val="en-US"/>
-        </w:rPr>
-        <w:t>node</w:t>
-      </w:r>
-      <w:r>
-        <w:t>_</w:t>
-      </w:r>
-      <w:r>
-        <w:rPr>
-          <w:lang w:val="en-US"/>
-        </w:rPr>
-        <w:t>modules</w:t>
-      </w:r>
-      <w:r>
-        <w:t xml:space="preserve">. </w:t>
-      </w:r>
-      <w:r>
-        <w:t>Первая создается автоматически при отсутствии ее, а вторая будет создана при загрузке библиотек.</w:t>
-      </w:r>
-    </w:p>
-    <w:p>
-      <w:r>
-        <w:lastRenderedPageBreak/>
-        <w:t xml:space="preserve">Оберткой над </w:t>
-      </w:r>
-      <w:r>
-        <w:rPr>
-          <w:lang w:val="en-US"/>
-        </w:rPr>
-        <w:t>Docker</w:t>
-      </w:r>
-      <w:r>
-        <w:t xml:space="preserve"> </w:t>
-      </w:r>
-      <w:r>
-        <w:t xml:space="preserve">образами является технология </w:t>
-      </w:r>
-      <w:r>
-        <w:rPr>
-          <w:lang w:val="en-US"/>
-        </w:rPr>
-        <w:t>Docker</w:t>
-      </w:r>
-      <w:r>
-        <w:t xml:space="preserve"> </w:t>
-      </w:r>
-      <w:r>
-        <w:rPr>
-          <w:lang w:val="en-US"/>
-        </w:rPr>
-        <w:t>Compose</w:t>
-      </w:r>
-      <w:r>
-        <w:t>.</w:t>
-      </w:r>
-      <w:r>
-        <w:t xml:space="preserve"> Для ее использования необходимо добавить </w:t>
-      </w:r>
-      <w:r>
-        <w:rPr>
-          <w:lang w:val="en-US"/>
-        </w:rPr>
-        <w:t>docker</w:t>
-      </w:r>
-      <w:r>
-        <w:t>-</w:t>
-      </w:r>
-      <w:r>
-        <w:rPr>
-          <w:lang w:val="en-US"/>
-        </w:rPr>
-        <w:t>compose</w:t>
-      </w:r>
-      <w:r>
-        <w:t>.</w:t>
-      </w:r>
-      <w:r>
-        <w:rPr>
-          <w:lang w:val="en-US"/>
-        </w:rPr>
-        <w:t>yml</w:t>
-      </w:r>
-      <w:r>
-        <w:t xml:space="preserve"> </w:t>
-      </w:r>
-      <w:r>
-        <w:t>файл</w:t>
-      </w:r>
-      <w:r>
-        <w:t xml:space="preserve"> в корневой каталог проекта</w:t>
-      </w:r>
-      <w:r>
-        <w:t>.</w:t>
-      </w:r>
-      <w:r>
-        <w:t xml:space="preserve"> В данном случае он выглядит следующим образом:</w:t>
-      </w:r>
-    </w:p>
-    <w:p>
-      <w:pPr>
-        <w:pStyle w:val="a7"/>
-      </w:pPr>
-      <w:r>
-        <w:t>version: '3.8'</w:t>
-      </w:r>
-    </w:p>
-    <w:p>
-      <w:pPr>
-        <w:pStyle w:val="a7"/>
-      </w:pPr>
-    </w:p>
-    <w:p>
-      <w:pPr>
-        <w:pStyle w:val="a7"/>
-      </w:pPr>
-      <w:r>
-        <w:t>services:</w:t>
-      </w:r>
-    </w:p>
-    <w:p>
-      <w:pPr>
-        <w:pStyle w:val="a7"/>
-      </w:pPr>
-      <w:r>
-        <w:t xml:space="preserve">  </w:t>
-      </w:r>
-      <w:r>
-        <w:t>server:</w:t>
-      </w:r>
-    </w:p>
-    <w:p>
-      <w:pPr>
-        <w:pStyle w:val="a7"/>
-      </w:pPr>
-      <w:r>
-        <w:t xml:space="preserve">    build: ./server</w:t>
-      </w:r>
-    </w:p>
-    <w:p>
-      <w:pPr>
-        <w:pStyle w:val="a7"/>
-      </w:pPr>
-      <w:r>
-        <w:t xml:space="preserve">    container_name: server</w:t>
-      </w:r>
-    </w:p>
-    <w:p>
-      <w:pPr>
-        <w:pStyle w:val="a7"/>
-      </w:pPr>
-      <w:r>
-        <w:t xml:space="preserve">    ports:</w:t>
-      </w:r>
-    </w:p>
-    <w:p>
-      <w:pPr>
-        <w:pStyle w:val="a7"/>
-      </w:pPr>
-      <w:r>
-        <w:t xml:space="preserve">      - 3000:3000</w:t>
-      </w:r>
-    </w:p>
-    <w:p>
-      <w:pPr>
-        <w:pStyle w:val="a7"/>
-      </w:pPr>
-      <w:r>
-        <w:t xml:space="preserve">    volumes:</w:t>
-      </w:r>
-    </w:p>
-    <w:p>
-      <w:pPr>
-        <w:pStyle w:val="a7"/>
-      </w:pPr>
-      <w:r>
-        <w:t xml:space="preserve">      - files:/server/files</w:t>
-      </w:r>
-    </w:p>
-    <w:p>
-      <w:pPr>
-        <w:pStyle w:val="a7"/>
-      </w:pPr>
-      <w:r>
-        <w:t>volumes:</w:t>
-      </w:r>
-    </w:p>
-    <w:p>
-      <w:pPr>
-        <w:pStyle w:val="a7"/>
-        <w:rPr>
-          <w:lang w:val="ru-RU"/>
-        </w:rPr>
-      </w:pPr>
-      <w:r>
-        <w:t xml:space="preserve">  </w:t>
-      </w:r>
-      <w:r>
-        <w:t>files</w:t>
-      </w:r>
-      <w:r>
-        <w:rPr>
-          <w:lang w:val="ru-RU"/>
-        </w:rPr>
-        <w:t>:</w:t>
-      </w:r>
-    </w:p>
-    <w:p>
-      <w:pPr>
-        <w:rPr>
-          <w:lang w:val="en-US"/>
-        </w:rPr>
-      </w:pPr>
-      <w:r>
-        <w:t xml:space="preserve">Версия выбрана последняя 3.8. В разделе </w:t>
-      </w:r>
-      <w:r>
-        <w:rPr>
-          <w:lang w:val="en-US"/>
-        </w:rPr>
-        <w:t>services</w:t>
-      </w:r>
-      <w:r>
-        <w:t xml:space="preserve"> </w:t>
-      </w:r>
-      <w:r>
-        <w:t xml:space="preserve">указывается название сервиса </w:t>
-      </w:r>
-      <w:r>
-        <w:rPr>
-          <w:lang w:val="en-US"/>
-        </w:rPr>
-        <w:t>server</w:t>
+        <w:t xml:space="preserve">запросе передача параметра </w:t>
+      </w:r>
+      <w:r>
+        <w:rPr>
+          <w:lang w:val="en-US"/>
+        </w:rPr>
+        <w:t>key</w:t>
       </w:r>
       <w:r>
         <w:t xml:space="preserve">, </w:t>
       </w:r>
       <w:r>
-        <w:t xml:space="preserve">расположение </w:t>
-      </w:r>
-      <w:r>
-        <w:rPr>
-          <w:lang w:val="en-US"/>
-        </w:rPr>
-        <w:t>Dockerfile</w:t>
-      </w:r>
-      <w:r>
-        <w:t xml:space="preserve"> для данного сервиса</w:t>
-      </w:r>
-      <w:r>
-        <w:t xml:space="preserve">, </w:t>
-      </w:r>
-      <w:r>
-        <w:t>название контейнера, порт и раздел. Раздел необходим для того, чтобы данные, хранящиеся в определенной директории, при пересоздании контейнера не удалялись.</w:t>
-      </w:r>
-    </w:p>
-    <w:p>
-      <w:pPr>
-        <w:pStyle w:val="Heading3"/>
-      </w:pPr>
-      <w:r>
-        <w:t>Тестирование</w:t>
-      </w:r>
-    </w:p>
-    <w:p>
-      <w:r>
-        <w:t xml:space="preserve">Тестирование в случае сервера производилось при помощи </w:t>
-      </w:r>
-      <w:r>
-        <w:rPr>
-          <w:lang w:val="en-US"/>
-        </w:rPr>
-        <w:t>Postman</w:t>
-      </w:r>
-      <w:r>
-        <w:t>.</w:t>
-      </w:r>
-      <w:r>
-        <w:t xml:space="preserve"> Данная утилита очень удобна тем, что имеет расширение для </w:t>
-      </w:r>
-      <w:r>
-        <w:rPr>
-          <w:lang w:val="en-US"/>
-        </w:rPr>
-        <w:t>VSCode</w:t>
-      </w:r>
-      <w:r>
-        <w:t xml:space="preserve">. </w:t>
-      </w:r>
-      <w:r>
-        <w:t xml:space="preserve">Таким образом не было необходимости </w:t>
-      </w:r>
-      <w:r>
-        <w:t>устанавливать</w:t>
-      </w:r>
-      <w:r>
-        <w:t xml:space="preserve"> ничего дополнительно. Для тестирования были написаны два шаблона запросов: один для </w:t>
-      </w:r>
-      <w:r>
-        <w:rPr>
-          <w:lang w:val="en-US"/>
-        </w:rPr>
-        <w:t>GET</w:t>
-      </w:r>
-      <w:r>
-        <w:t xml:space="preserve"> </w:t>
-      </w:r>
-      <w:r>
-        <w:t xml:space="preserve">и один для </w:t>
-      </w:r>
-      <w:r>
-        <w:rPr>
-          <w:lang w:val="en-US"/>
-        </w:rPr>
-        <w:t>POST</w:t>
-      </w:r>
-      <w:r>
-        <w:t xml:space="preserve">. </w:t>
-      </w:r>
-      <w:r>
-        <w:t xml:space="preserve">В случае </w:t>
-      </w:r>
-      <w:r>
-        <w:rPr>
-          <w:lang w:val="en-US"/>
-        </w:rPr>
-        <w:t>GET</w:t>
-      </w:r>
-      <w:r>
-        <w:t xml:space="preserve"> </w:t>
-      </w:r>
-      <w:r>
-        <w:t xml:space="preserve">запроса единственным параметром является </w:t>
-      </w:r>
-      <w:r>
-        <w:rPr>
-          <w:lang w:val="en-US"/>
-        </w:rPr>
-        <w:t>key</w:t>
-      </w:r>
-      <w:r>
-        <w:t xml:space="preserve">, то есть ключ доступа к файлам. В </w:t>
-      </w:r>
-      <w:r>
-        <w:rPr>
-          <w:lang w:val="en-US"/>
-        </w:rPr>
-        <w:t>POST</w:t>
-      </w:r>
-      <w:r>
-        <w:t xml:space="preserve"> </w:t>
-      </w:r>
-      <w:r>
-        <w:t xml:space="preserve">запросе же еще прикрепляется архив с файлами. Так как при </w:t>
-      </w:r>
-      <w:r>
-        <w:rPr>
-          <w:lang w:val="en-US"/>
-        </w:rPr>
-        <w:t>POST</w:t>
-      </w:r>
-      <w:r>
-        <w:t xml:space="preserve"> </w:t>
-      </w:r>
-      <w:r>
-        <w:t xml:space="preserve">запросе возможны два случая, то </w:t>
-      </w:r>
-      <w:r>
-        <w:t xml:space="preserve">галочку напротив параметра </w:t>
-      </w:r>
-      <w:r>
-        <w:rPr>
-          <w:lang w:val="en-US"/>
-        </w:rPr>
-        <w:t>key</w:t>
-      </w:r>
-      <w:r>
-        <w:t xml:space="preserve"> </w:t>
-      </w:r>
-      <w:r>
-        <w:t>можно убрать, и будет протестирован случай, когда ключа нет, либо он утрачен.</w:t>
+        <w:t>то есть ключа, является обязательной.</w:t>
       </w:r>
     </w:p>
     <w:p>
@@ -11110,16 +11219,25 @@
 </file>
 
 <file path=customXml/item1.xml><?xml version="1.0" encoding="utf-8"?>
+<b:Sources xmlns:b="http://schemas.openxmlformats.org/officeDocument/2006/bibliography" xmlns="http://schemas.openxmlformats.org/officeDocument/2006/bibliography" SelectedStyle="\APA.XSL" StyleName="APA Fifth Edition"/>
+</file>
+
+<file path=customXml/item2.xml><?xml version="1.0" encoding="utf-8"?>
 <p:properties xmlns:p="http://schemas.microsoft.com/office/2006/metadata/properties" xmlns:xsi="http://www.w3.org/2001/XMLSchema-instance" xmlns:pc="http://schemas.microsoft.com/office/infopath/2007/PartnerControls">
   <documentManagement/>
 </p:properties>
 </file>
 
-<file path=customXml/item2.xml><?xml version="1.0" encoding="utf-8"?>
-<b:Sources xmlns:b="http://schemas.openxmlformats.org/officeDocument/2006/bibliography" xmlns="http://schemas.openxmlformats.org/officeDocument/2006/bibliography" SelectedStyle="\APA.XSL" StyleName="APA Fifth Edition"/>
+<file path=customXml/item3.xml><?xml version="1.0" encoding="utf-8"?>
+<?mso-contentType ?>
+<FormTemplates xmlns="http://schemas.microsoft.com/sharepoint/v3/contenttype/forms">
+  <Display>DocumentLibraryForm</Display>
+  <Edit>DocumentLibraryForm</Edit>
+  <New>DocumentLibraryForm</New>
+</FormTemplates>
 </file>
 
-<file path=customXml/item3.xml><?xml version="1.0" encoding="utf-8"?>
+<file path=customXml/item4.xml><?xml version="1.0" encoding="utf-8"?>
 <ct:contentTypeSchema xmlns:ct="http://schemas.microsoft.com/office/2006/metadata/contentType" xmlns:ma="http://schemas.microsoft.com/office/2006/metadata/properties/metaAttributes" ct:_="" ma:_="" ma:contentTypeName="Документ" ma:contentTypeID="0x010100162E4B503F43DF40AB31F6B9E7248243" ma:contentTypeVersion="0" ma:contentTypeDescription="Создание документа." ma:contentTypeScope="" ma:versionID="a8efb09e6cf1efa694cf290ce99325cd">
   <xsd:schema xmlns:xsd="http://www.w3.org/2001/XMLSchema" xmlns:xs="http://www.w3.org/2001/XMLSchema" xmlns:p="http://schemas.microsoft.com/office/2006/metadata/properties" targetNamespace="http://schemas.microsoft.com/office/2006/metadata/properties" ma:root="true" ma:fieldsID="82fabbfca08c602fc194a16e91989008">
     <xsd:element name="properties">
@@ -11233,16 +11351,15 @@
 </ct:contentTypeSchema>
 </file>
 
-<file path=customXml/item4.xml><?xml version="1.0" encoding="utf-8"?>
-<?mso-contentType ?>
-<FormTemplates xmlns="http://schemas.microsoft.com/sharepoint/v3/contenttype/forms">
-  <Display>DocumentLibraryForm</Display>
-  <Edit>DocumentLibraryForm</Edit>
-  <New>DocumentLibraryForm</New>
-</FormTemplates>
+<file path=customXml/itemProps1.xml><?xml version="1.0" encoding="utf-8"?>
+<ds:datastoreItem xmlns:ds="http://schemas.openxmlformats.org/officeDocument/2006/customXml" ds:itemID="{D52918E1-5F85-46A8-A852-3401D422EC2C}">
+  <ds:schemaRefs>
+    <ds:schemaRef ds:uri="http://schemas.openxmlformats.org/officeDocument/2006/bibliography"/>
+  </ds:schemaRefs>
+</ds:datastoreItem>
 </file>
 
-<file path=customXml/itemProps1.xml><?xml version="1.0" encoding="utf-8"?>
+<file path=customXml/itemProps2.xml><?xml version="1.0" encoding="utf-8"?>
 <ds:datastoreItem xmlns:ds="http://schemas.openxmlformats.org/officeDocument/2006/customXml" ds:itemID="{A28E7FCA-99AA-495D-B74D-CDD64606E467}">
   <ds:schemaRefs>
     <ds:schemaRef ds:uri="http://schemas.microsoft.com/office/2006/metadata/properties"/>
@@ -11251,15 +11368,15 @@
 </ds:datastoreItem>
 </file>
 
-<file path=customXml/itemProps2.xml><?xml version="1.0" encoding="utf-8"?>
-<ds:datastoreItem xmlns:ds="http://schemas.openxmlformats.org/officeDocument/2006/customXml" ds:itemID="{D52918E1-5F85-46A8-A852-3401D422EC2C}">
+<file path=customXml/itemProps3.xml><?xml version="1.0" encoding="utf-8"?>
+<ds:datastoreItem xmlns:ds="http://schemas.openxmlformats.org/officeDocument/2006/customXml" ds:itemID="{18DB90F0-0272-4183-AA2E-4D86B955C154}">
   <ds:schemaRefs>
-    <ds:schemaRef ds:uri="http://schemas.openxmlformats.org/officeDocument/2006/bibliography"/>
+    <ds:schemaRef ds:uri="http://schemas.microsoft.com/sharepoint/v3/contenttype/forms"/>
   </ds:schemaRefs>
 </ds:datastoreItem>
 </file>
 
-<file path=customXml/itemProps3.xml><?xml version="1.0" encoding="utf-8"?>
+<file path=customXml/itemProps4.xml><?xml version="1.0" encoding="utf-8"?>
 <ds:datastoreItem xmlns:ds="http://schemas.openxmlformats.org/officeDocument/2006/customXml" ds:itemID="{664712C1-A247-41FC-BA53-9E65974DBF9B}">
   <ds:schemaRefs>
     <ds:schemaRef ds:uri="http://schemas.microsoft.com/office/2006/metadata/contentType"/>
@@ -11273,12 +11390,4 @@
     <ds:schemaRef ds:uri="http://schemas.microsoft.com/office/infopath/2007/PartnerControls"/>
   </ds:schemaRefs>
 </ds:datastoreItem>
-</file>
-
-<file path=customXml/itemProps4.xml><?xml version="1.0" encoding="utf-8"?>
-<ds:datastoreItem xmlns:ds="http://schemas.openxmlformats.org/officeDocument/2006/customXml" ds:itemID="{18DB90F0-0272-4183-AA2E-4D86B955C154}">
-  <ds:schemaRefs>
-    <ds:schemaRef ds:uri="http://schemas.microsoft.com/sharepoint/v3/contenttype/forms"/>
-  </ds:schemaRefs>
-</ds:datastoreItem>
 </file>
</xml_diff>

<commit_message>
User's directory with files can be deleted now
</commit_message>
<xml_diff>
--- a/Диплом.docx
+++ b/Диплом.docx
@@ -38,13 +38,8 @@
       </w:r>
       <w:r>
         <w:br/>
-        <w:t>и компьютерных наук им. И. И. </w:t>
-      </w:r>
-      <w:proofErr w:type="spellStart"/>
-      <w:r>
-        <w:t>Воровича</w:t>
-      </w:r>
-      <w:proofErr w:type="spellEnd"/>
+        <w:t>и компьютерных наук им. И. И. Воровича</w:t>
+      </w:r>
     </w:p>
     <w:p>
       <w:pPr>
@@ -66,13 +61,8 @@
       <w:pPr>
         <w:pStyle w:val="a3"/>
       </w:pPr>
-      <w:proofErr w:type="spellStart"/>
-      <w:r>
-        <w:t>Дурманенко</w:t>
-      </w:r>
-      <w:proofErr w:type="spellEnd"/>
-      <w:r>
-        <w:t xml:space="preserve"> Всеволод Сергеевич</w:t>
+      <w:r>
+        <w:t>Дурманенко Всеволод Сергеевич</w:t>
       </w:r>
     </w:p>
     <w:p>
@@ -135,15 +125,7 @@
       </w:r>
       <w:r>
         <w:br/>
-        <w:t xml:space="preserve">доц. </w:t>
-      </w:r>
-      <w:proofErr w:type="spellStart"/>
-      <w:r>
-        <w:t>Демяненко</w:t>
-      </w:r>
-      <w:proofErr w:type="spellEnd"/>
-      <w:r>
-        <w:t xml:space="preserve"> Яна Михайловна</w:t>
+        <w:t>доц. Демяненко Яна Михайловна</w:t>
       </w:r>
     </w:p>
     <w:p>
@@ -195,13 +177,8 @@
       <w:pPr>
         <w:pStyle w:val="a1"/>
       </w:pPr>
-      <w:proofErr w:type="spellStart"/>
-      <w:r>
-        <w:t>Ростов</w:t>
-      </w:r>
-      <w:proofErr w:type="spellEnd"/>
-      <w:r>
-        <w:t>-на-Дону – 2024</w:t>
+      <w:r>
+        <w:t>Ростов-на-Дону – 2024</w:t>
       </w:r>
     </w:p>
     <w:p>
@@ -2740,119 +2717,29 @@
         <w:pStyle w:val="Heading2"/>
       </w:pPr>
       <w:bookmarkStart w:id="6" w:name="_Toc166081961"/>
-      <w:proofErr w:type="spellStart"/>
-      <w:r>
-        <w:t>Сверточная</w:t>
-      </w:r>
-      <w:proofErr w:type="spellEnd"/>
-      <w:r>
-        <w:t xml:space="preserve"> нейросеть</w:t>
+      <w:r>
+        <w:t>Сверточная нейросеть</w:t>
       </w:r>
       <w:bookmarkEnd w:id="6"/>
     </w:p>
     <w:p>
-      <w:proofErr w:type="spellStart"/>
-      <w:r>
-        <w:t>Сверточная</w:t>
-      </w:r>
-      <w:proofErr w:type="spellEnd"/>
-      <w:r>
-        <w:t xml:space="preserve"> нейронная сеть (CNN) представляет собой специализированный тип нейронной сети, применяемый в основном для обработки изображений и других данных с пространственной структурой, таких как аудио и видео. Основное отличие CNN от обычной нейронной сети заключается в способе обработки входных данных.</w:t>
-      </w:r>
-    </w:p>
-    <w:p>
-      <w:r>
-        <w:t xml:space="preserve">Основные концепции </w:t>
-      </w:r>
-      <w:proofErr w:type="spellStart"/>
-      <w:r>
-        <w:t>сверточных</w:t>
-      </w:r>
-      <w:proofErr w:type="spellEnd"/>
-      <w:r>
-        <w:t xml:space="preserve"> нейронных сетей включают в себя </w:t>
-      </w:r>
-      <w:proofErr w:type="spellStart"/>
-      <w:r>
-        <w:t>сверточные</w:t>
-      </w:r>
-      <w:proofErr w:type="spellEnd"/>
-      <w:r>
-        <w:t xml:space="preserve"> слои, которые обнаруживают локальные шаблоны, такие как грани и текстуры, путем скольжения окна фильтра по входным данным. Затем следует операция </w:t>
-      </w:r>
-      <w:proofErr w:type="spellStart"/>
-      <w:r>
-        <w:t>подвыборки</w:t>
-      </w:r>
-      <w:proofErr w:type="spellEnd"/>
-      <w:r>
-        <w:t>, которая уменьшает размерность данных, сохраняя наиболее важные признаки.</w:t>
-      </w:r>
-    </w:p>
-    <w:p>
-      <w:r>
-        <w:t xml:space="preserve">После каждого </w:t>
-      </w:r>
-      <w:proofErr w:type="spellStart"/>
-      <w:r>
-        <w:t>сверточного</w:t>
-      </w:r>
-      <w:proofErr w:type="spellEnd"/>
-      <w:r>
-        <w:t xml:space="preserve"> или </w:t>
-      </w:r>
-      <w:proofErr w:type="spellStart"/>
-      <w:r>
-        <w:t>подвыборочного</w:t>
-      </w:r>
-      <w:proofErr w:type="spellEnd"/>
-      <w:r>
-        <w:t xml:space="preserve"> слоя обычно применяется нелинейная функция активации, такая как </w:t>
-      </w:r>
-      <w:proofErr w:type="spellStart"/>
-      <w:r>
-        <w:t>ReLU</w:t>
-      </w:r>
-      <w:proofErr w:type="spellEnd"/>
-      <w:r>
-        <w:t xml:space="preserve">, для введения нелинейности в модель. И, наконец, после серии </w:t>
-      </w:r>
-      <w:proofErr w:type="spellStart"/>
-      <w:r>
-        <w:t>сверточных</w:t>
-      </w:r>
-      <w:proofErr w:type="spellEnd"/>
-      <w:r>
-        <w:t xml:space="preserve"> и </w:t>
-      </w:r>
-      <w:proofErr w:type="spellStart"/>
-      <w:r>
-        <w:t>подвыборочных</w:t>
-      </w:r>
-      <w:proofErr w:type="spellEnd"/>
-      <w:r>
-        <w:t xml:space="preserve"> слоев следует один или несколько </w:t>
-      </w:r>
-      <w:proofErr w:type="spellStart"/>
-      <w:r>
-        <w:t>полносвязных</w:t>
-      </w:r>
-      <w:proofErr w:type="spellEnd"/>
-      <w:r>
-        <w:t xml:space="preserve"> слоев, которые объединяют глобальные признаки для принятия окончательного решения.</w:t>
-      </w:r>
-    </w:p>
-    <w:p>
-      <w:r>
-        <w:t xml:space="preserve">В целом, </w:t>
-      </w:r>
-      <w:proofErr w:type="spellStart"/>
-      <w:r>
-        <w:t>сверточная</w:t>
-      </w:r>
-      <w:proofErr w:type="spellEnd"/>
-      <w:r>
-        <w:t xml:space="preserve"> нейронная сеть отличается от обычной тем, что она эффективно обрабатывает данные с пространственной структурой, сохраняя локальные шаблоны и признаки, что делает ее более подходящей для задач компьютерного зрения и обработки изображений.</w:t>
+      <w:r>
+        <w:t>Сверточная нейронная сеть (CNN) представляет собой специализированный тип нейронной сети, применяемый в основном для обработки изображений и других данных с пространственной структурой, таких как аудио и видео. Основное отличие CNN от обычной нейронной сети заключается в способе обработки входных данных.</w:t>
+      </w:r>
+    </w:p>
+    <w:p>
+      <w:r>
+        <w:t>Основные концепции сверточных нейронных сетей включают в себя сверточные слои, которые обнаруживают локальные шаблоны, такие как грани и текстуры, путем скольжения окна фильтра по входным данным. Затем следует операция подвыборки, которая уменьшает размерность данных, сохраняя наиболее важные признаки.</w:t>
+      </w:r>
+    </w:p>
+    <w:p>
+      <w:r>
+        <w:t>После каждого сверточного или подвыборочного слоя обычно применяется нелинейная функция активации, такая как ReLU, для введения нелинейности в модель. И, наконец, после серии сверточных и подвыборочных слоев следует один или несколько полносвязных слоев, которые объединяют глобальные признаки для принятия окончательного решения.</w:t>
+      </w:r>
+    </w:p>
+    <w:p>
+      <w:r>
+        <w:t>В целом, сверточная нейронная сеть отличается от обычной тем, что она эффективно обрабатывает данные с пространственной структурой, сохраняя локальные шаблоны и признаки, что делает ее более подходящей для задач компьютерного зрения и обработки изображений.</w:t>
       </w:r>
     </w:p>
     <w:p>
@@ -2873,7 +2760,6 @@
         </w:rPr>
       </w:pPr>
       <w:bookmarkStart w:id="8" w:name="_Toc166081963"/>
-      <w:proofErr w:type="spellStart"/>
       <w:r>
         <w:rPr>
           <w:lang w:val="en-US"/>
@@ -2881,17 +2767,14 @@
         <w:t>OpenPose</w:t>
       </w:r>
       <w:bookmarkEnd w:id="8"/>
-      <w:proofErr w:type="spellEnd"/>
-    </w:p>
-    <w:p>
-      <w:proofErr w:type="spellStart"/>
+    </w:p>
+    <w:p>
       <w:r>
         <w:rPr>
           <w:lang w:val="en-US"/>
         </w:rPr>
         <w:t>OpenPose</w:t>
       </w:r>
-      <w:proofErr w:type="spellEnd"/>
       <w:r>
         <w:t xml:space="preserve"> </w:t>
       </w:r>
@@ -2903,14 +2786,12 @@
       </w:r>
     </w:p>
     <w:p>
-      <w:proofErr w:type="spellStart"/>
       <w:r>
         <w:rPr>
           <w:lang w:val="en-US"/>
         </w:rPr>
         <w:t>OpenPose</w:t>
       </w:r>
-      <w:proofErr w:type="spellEnd"/>
       <w:r>
         <w:t xml:space="preserve"> также использует </w:t>
       </w:r>
@@ -2921,15 +2802,7 @@
         <w:t>CNN</w:t>
       </w:r>
       <w:r>
-        <w:t xml:space="preserve"> в качестве основной архитектуры. Он состоит из </w:t>
-      </w:r>
-      <w:proofErr w:type="spellStart"/>
-      <w:r>
-        <w:t>сверточной</w:t>
-      </w:r>
-      <w:proofErr w:type="spellEnd"/>
-      <w:r>
-        <w:t xml:space="preserve"> сети </w:t>
+        <w:t xml:space="preserve"> в качестве основной архитектуры. Он состоит из сверточной сети </w:t>
       </w:r>
       <w:r>
         <w:rPr>
@@ -2951,15 +2824,7 @@
         <w:t>VGG</w:t>
       </w:r>
       <w:r>
-        <w:t xml:space="preserve">-19 попадают в две ветви </w:t>
-      </w:r>
-      <w:proofErr w:type="spellStart"/>
-      <w:r>
-        <w:t>сверточных</w:t>
-      </w:r>
-      <w:proofErr w:type="spellEnd"/>
-      <w:r>
-        <w:t xml:space="preserve"> сетей.</w:t>
+        <w:t>-19 попадают в две ветви сверточных сетей.</w:t>
       </w:r>
     </w:p>
     <w:p>
@@ -2983,15 +2848,7 @@
     </w:p>
     <w:p>
       <w:r>
-        <w:t xml:space="preserve">На изображении выше показана архитектура </w:t>
-      </w:r>
-      <w:proofErr w:type="spellStart"/>
-      <w:r>
-        <w:t>OpenPose</w:t>
-      </w:r>
-      <w:proofErr w:type="spellEnd"/>
-      <w:r>
-        <w:t>, которая представляет собой многоступенчатую CNN.</w:t>
+        <w:t>На изображении выше показана архитектура OpenPose, которая представляет собой многоступенчатую CNN.</w:t>
       </w:r>
     </w:p>
     <w:p>
@@ -3059,27 +2916,14 @@
         <w:pStyle w:val="Heading3"/>
       </w:pPr>
       <w:bookmarkStart w:id="9" w:name="_Toc166081964"/>
-      <w:proofErr w:type="spellStart"/>
-      <w:r>
-        <w:t>AlphaPose</w:t>
-      </w:r>
-      <w:proofErr w:type="spellEnd"/>
-      <w:r>
-        <w:t xml:space="preserve"> (RMPE)</w:t>
+      <w:r>
+        <w:t>AlphaPose (RMPE)</w:t>
       </w:r>
       <w:bookmarkEnd w:id="9"/>
     </w:p>
     <w:p>
       <w:r>
-        <w:t xml:space="preserve">Региональная оценка положения нескольких человек (RMPE) или </w:t>
-      </w:r>
-      <w:proofErr w:type="spellStart"/>
-      <w:r>
-        <w:t>AlphaPose</w:t>
-      </w:r>
-      <w:proofErr w:type="spellEnd"/>
-      <w:r>
-        <w:t xml:space="preserve"> реализует нисходящий подход к HPE.</w:t>
+        <w:t>Региональная оценка положения нескольких человек (RMPE) или AlphaPose реализует нисходящий подход к HPE.</w:t>
       </w:r>
     </w:p>
     <w:p>
@@ -3169,14 +3013,12 @@
       <w:r>
         <w:t xml:space="preserve">Авторы </w:t>
       </w:r>
-      <w:proofErr w:type="spellStart"/>
       <w:r>
         <w:rPr>
           <w:lang w:val="en-US"/>
         </w:rPr>
         <w:t>AlphaPose</w:t>
       </w:r>
-      <w:proofErr w:type="spellEnd"/>
       <w:r>
         <w:t xml:space="preserve"> решили проблему несовершенного обнаружения людей с помощью двухэтапной схемы. В рамках этой структуры они представили две сети:</w:t>
       </w:r>
@@ -3213,14 +3055,12 @@
       <w:r>
         <w:t xml:space="preserve">Цель </w:t>
       </w:r>
-      <w:proofErr w:type="spellStart"/>
       <w:r>
         <w:rPr>
           <w:lang w:val="en-US"/>
         </w:rPr>
         <w:t>AlphaPose</w:t>
       </w:r>
-      <w:proofErr w:type="spellEnd"/>
       <w:r>
         <w:t xml:space="preserve"> — извлечь высококачественную область с одним человеком из неточной ограничивающей рамки путем присоединения </w:t>
       </w:r>
@@ -3311,7 +3151,6 @@
         </w:rPr>
       </w:pPr>
       <w:bookmarkStart w:id="10" w:name="_Toc166081965"/>
-      <w:proofErr w:type="spellStart"/>
       <w:r>
         <w:rPr>
           <w:lang w:val="en-US"/>
@@ -3319,17 +3158,14 @@
         <w:t>DeepCut</w:t>
       </w:r>
       <w:bookmarkEnd w:id="10"/>
-      <w:proofErr w:type="spellEnd"/>
-    </w:p>
-    <w:p>
-      <w:proofErr w:type="spellStart"/>
+    </w:p>
+    <w:p>
       <w:r>
         <w:rPr>
           <w:lang w:val="en-US"/>
         </w:rPr>
         <w:t>DeepCut</w:t>
       </w:r>
-      <w:proofErr w:type="spellEnd"/>
       <w:r>
         <w:t xml:space="preserve"> был предложен Леонидом Пищулиным и др. ал. в 2016 году с целью совместного решения задач обнаружения и оценки позы одновременно.</w:t>
       </w:r>
@@ -3452,15 +3288,7 @@
     </w:p>
     <w:p>
       <w:r>
-        <w:t xml:space="preserve">Модель </w:t>
-      </w:r>
-      <w:proofErr w:type="spellStart"/>
-      <w:r>
-        <w:t>Mask</w:t>
-      </w:r>
-      <w:proofErr w:type="spellEnd"/>
-      <w:r>
-        <w:t xml:space="preserve"> R-CNN имеет возможность одновременно локализовать и классифицировать объекты, создавая ограничивающую рамку вокруг объекта, а также создавая маску сегментации.</w:t>
+        <w:t>Модель Mask R-CNN имеет возможность одновременно локализовать и классифицировать объекты, создавая ограничивающую рамку вокруг объекта, а также создавая маску сегментации.</w:t>
       </w:r>
     </w:p>
     <w:p>
@@ -3531,28 +3359,12 @@
     <w:p>
       <w:r>
         <w:lastRenderedPageBreak/>
-        <w:t xml:space="preserve">Поскольку ограничивающая рамка может иметь разные размеры, как на изображении выше, слой под названием </w:t>
-      </w:r>
-      <w:proofErr w:type="spellStart"/>
-      <w:r>
-        <w:t>RoIAlign</w:t>
-      </w:r>
-      <w:proofErr w:type="spellEnd"/>
-      <w:r>
-        <w:t xml:space="preserve"> используется для нормализации извлеченных объектов, чтобы все они имели одинаковые размеры.</w:t>
-      </w:r>
-    </w:p>
-    <w:p>
-      <w:r>
-        <w:t>Извлеченные признаки передаются в параллельные ветви сети для уточнения предлагаемой области интереса (</w:t>
-      </w:r>
-      <w:proofErr w:type="spellStart"/>
-      <w:r>
-        <w:t>RoI</w:t>
-      </w:r>
-      <w:proofErr w:type="spellEnd"/>
-      <w:r>
-        <w:t>) для создания ограничивающих рамок и масок сегментации.</w:t>
+        <w:t>Поскольку ограничивающая рамка может иметь разные размеры, как на изображении выше, слой под названием RoIAlign используется для нормализации извлеченных объектов, чтобы все они имели одинаковые размеры.</w:t>
+      </w:r>
+    </w:p>
+    <w:p>
+      <w:r>
+        <w:t>Извлеченные признаки передаются в параллельные ветви сети для уточнения предлагаемой области интереса (RoI) для создания ограничивающих рамок и масок сегментации.</w:t>
       </w:r>
     </w:p>
     <w:p>
@@ -3633,7 +3445,6 @@
         </w:rPr>
       </w:pPr>
       <w:bookmarkStart w:id="12" w:name="_Toc166081967"/>
-      <w:proofErr w:type="spellStart"/>
       <w:r>
         <w:rPr>
           <w:lang w:val="en-US"/>
@@ -3641,17 +3452,14 @@
         <w:t>MediaPipe</w:t>
       </w:r>
       <w:bookmarkEnd w:id="12"/>
-      <w:proofErr w:type="spellEnd"/>
-    </w:p>
-    <w:p>
-      <w:proofErr w:type="spellStart"/>
+    </w:p>
+    <w:p>
       <w:r>
         <w:rPr>
           <w:lang w:val="en-US"/>
         </w:rPr>
         <w:t>MediaPipe</w:t>
       </w:r>
-      <w:proofErr w:type="spellEnd"/>
       <w:r>
         <w:t xml:space="preserve"> </w:t>
       </w:r>
@@ -3670,25 +3478,21 @@
       <w:r>
         <w:t xml:space="preserve"> использует топологию ориентиров </w:t>
       </w:r>
-      <w:proofErr w:type="spellStart"/>
       <w:r>
         <w:rPr>
           <w:lang w:val="en-US"/>
         </w:rPr>
         <w:t>BlazePose</w:t>
       </w:r>
-      <w:proofErr w:type="spellEnd"/>
       <w:r>
         <w:t xml:space="preserve"> 33. </w:t>
       </w:r>
-      <w:proofErr w:type="spellStart"/>
       <w:r>
         <w:rPr>
           <w:lang w:val="en-US"/>
         </w:rPr>
         <w:t>BlazePose</w:t>
       </w:r>
-      <w:proofErr w:type="spellEnd"/>
       <w:r>
         <w:t xml:space="preserve"> — это расширенный набор ключевых точек </w:t>
       </w:r>
@@ -3765,14 +3569,12 @@
         <w:lastRenderedPageBreak/>
         <w:t xml:space="preserve">этапа – обнаружение и отслеживание. Поскольку обнаружение не выполняется в каждом кадре, </w:t>
       </w:r>
-      <w:proofErr w:type="spellStart"/>
       <w:r>
         <w:rPr>
           <w:lang w:val="en-US"/>
         </w:rPr>
         <w:t>MediaPipe</w:t>
       </w:r>
-      <w:proofErr w:type="spellEnd"/>
       <w:r>
         <w:t xml:space="preserve"> может выполнять вывод </w:t>
       </w:r>
@@ -4217,205 +4019,185 @@
         <w:t>ами</w:t>
       </w:r>
       <w:r>
+        <w:t xml:space="preserve"> Mediapipe</w:t>
+      </w:r>
+      <w:r>
+        <w:t xml:space="preserve"> и</w:t>
+      </w:r>
+      <w:r>
+        <w:t xml:space="preserve"> OpenCV</w:t>
+      </w:r>
+      <w:r>
         <w:t xml:space="preserve"> </w:t>
       </w:r>
-      <w:proofErr w:type="spellStart"/>
-      <w:r>
+      <w:r>
+        <w:t xml:space="preserve">для работы с изображениями и камерой, </w:t>
+      </w:r>
+      <w:r>
+        <w:rPr>
+          <w:lang w:val="en-US"/>
+        </w:rPr>
+        <w:t>PyQt</w:t>
+      </w:r>
+      <w:r>
+        <w:t xml:space="preserve"> для разработки интерфейса, </w:t>
+      </w:r>
+      <w:r>
+        <w:rPr>
+          <w:lang w:val="en-US"/>
+        </w:rPr>
+        <w:t>Matplotlib</w:t>
+      </w:r>
+      <w:r>
+        <w:t xml:space="preserve"> </w:t>
+      </w:r>
+      <w:r>
+        <w:t xml:space="preserve">и </w:t>
+      </w:r>
+      <w:r>
+        <w:rPr>
+          <w:lang w:val="en-US"/>
+        </w:rPr>
+        <w:t>Pandas</w:t>
+      </w:r>
+      <w:r>
+        <w:t xml:space="preserve"> </w:t>
+      </w:r>
+      <w:r>
+        <w:t>для работы со статистикой</w:t>
+      </w:r>
+      <w:r>
+        <w:t>.</w:t>
+      </w:r>
+      <w:r>
+        <w:t xml:space="preserve"> </w:t>
+      </w:r>
+    </w:p>
+    <w:p>
+      <w:pPr>
+        <w:ind w:left="360"/>
+      </w:pPr>
+      <w:r>
+        <w:t>Для начала работы было создано виртуальное окружение, чтобы библиотеки устанавливались только для текущего проекта.</w:t>
+      </w:r>
+      <w:r>
+        <w:t xml:space="preserve"> Также был создан репозиторий на </w:t>
+      </w:r>
+      <w:r>
+        <w:rPr>
+          <w:lang w:val="en-US"/>
+        </w:rPr>
+        <w:t>Github</w:t>
+      </w:r>
+      <w:r>
+        <w:t>,</w:t>
+      </w:r>
+      <w:r>
+        <w:t xml:space="preserve"> </w:t>
+      </w:r>
+      <w:r>
+        <w:t xml:space="preserve">и в </w:t>
+      </w:r>
+      <w:proofErr w:type="gramStart"/>
+      <w:r>
+        <w:t xml:space="preserve">файл </w:t>
+      </w:r>
+      <w:r>
+        <w:t>.</w:t>
+      </w:r>
+      <w:r>
+        <w:rPr>
+          <w:lang w:val="en-US"/>
+        </w:rPr>
+        <w:t>gitignore</w:t>
+      </w:r>
+      <w:proofErr w:type="gramEnd"/>
+      <w:r>
+        <w:t xml:space="preserve"> </w:t>
+      </w:r>
+      <w:r>
+        <w:t>были добавлены файлы, содержащие временную информацию, библиотеки и файлы пользователей.</w:t>
+      </w:r>
+    </w:p>
+    <w:p>
+      <w:pPr>
+        <w:ind w:left="360"/>
+      </w:pPr>
+      <w:r>
+        <w:t xml:space="preserve">Суть алгоритма заключается в том, что его на </w:t>
+      </w:r>
+      <w:r>
+        <w:t xml:space="preserve">вход </w:t>
+      </w:r>
+      <w:r>
+        <w:t xml:space="preserve">подается </w:t>
+      </w:r>
+      <w:r>
+        <w:t>и</w:t>
+      </w:r>
+      <w:r>
+        <w:t xml:space="preserve">зображение, полученное с </w:t>
+      </w:r>
+      <w:r>
+        <w:t>веб</w:t>
+      </w:r>
+      <w:r>
+        <w:t>-</w:t>
+      </w:r>
+      <w:r>
+        <w:t>камеры</w:t>
+      </w:r>
+      <w:r>
+        <w:t xml:space="preserve"> пользователя</w:t>
+      </w:r>
+      <w:r>
+        <w:t>.</w:t>
+      </w:r>
+      <w:r>
+        <w:t xml:space="preserve"> </w:t>
+      </w:r>
+      <w:r>
+        <w:rPr>
+          <w:lang w:val="en-US"/>
+        </w:rPr>
+        <w:t>MediaPipe</w:t>
+      </w:r>
+      <w:r>
+        <w:t xml:space="preserve"> </w:t>
+      </w:r>
+      <w:r>
+        <w:t>обрабатывает данное изображение.</w:t>
+      </w:r>
+      <w:r>
+        <w:t xml:space="preserve"> </w:t>
+      </w:r>
+      <w:r>
+        <w:t xml:space="preserve">В результате </w:t>
+      </w:r>
+      <w:r>
+        <w:t>получаются</w:t>
+      </w:r>
+      <w:r>
+        <w:t xml:space="preserve"> координаты</w:t>
+      </w:r>
+      <w:r>
+        <w:t xml:space="preserve"> ключевых</w:t>
+      </w:r>
+      <w:r>
+        <w:t xml:space="preserve"> точек и коэффициенты их видимости.</w:t>
+      </w:r>
+      <w:r>
+        <w:t xml:space="preserve"> Для корректного распознавания частей тела, необходимо, чтобы тело полностью находилось в кадре. </w:t>
+      </w:r>
+      <w:r>
+        <w:t xml:space="preserve">Формат, в котором </w:t>
+      </w:r>
+      <w:r>
+        <w:rPr>
+          <w:lang w:val="en-US"/>
+        </w:rPr>
         <w:t>Mediapipe</w:t>
       </w:r>
-      <w:proofErr w:type="spellEnd"/>
-      <w:r>
-        <w:t xml:space="preserve"> и</w:t>
-      </w:r>
-      <w:r>
-        <w:t xml:space="preserve"> </w:t>
-      </w:r>
-      <w:proofErr w:type="spellStart"/>
-      <w:r>
-        <w:t>OpenCV</w:t>
-      </w:r>
-      <w:proofErr w:type="spellEnd"/>
-      <w:r>
-        <w:t xml:space="preserve"> </w:t>
-      </w:r>
-      <w:r>
-        <w:t xml:space="preserve">для работы с изображениями и камерой, </w:t>
-      </w:r>
-      <w:proofErr w:type="spellStart"/>
-      <w:r>
-        <w:rPr>
-          <w:lang w:val="en-US"/>
-        </w:rPr>
-        <w:t>PyQt</w:t>
-      </w:r>
-      <w:proofErr w:type="spellEnd"/>
-      <w:r>
-        <w:t xml:space="preserve"> для разработки интерфейса, </w:t>
-      </w:r>
-      <w:r>
-        <w:rPr>
-          <w:lang w:val="en-US"/>
-        </w:rPr>
-        <w:t>Matplotlib</w:t>
-      </w:r>
-      <w:r>
-        <w:t xml:space="preserve"> </w:t>
-      </w:r>
-      <w:r>
-        <w:t xml:space="preserve">и </w:t>
-      </w:r>
-      <w:r>
-        <w:rPr>
-          <w:lang w:val="en-US"/>
-        </w:rPr>
-        <w:t>Pandas</w:t>
-      </w:r>
-      <w:r>
-        <w:t xml:space="preserve"> </w:t>
-      </w:r>
-      <w:r>
-        <w:t>для работы со статистикой</w:t>
-      </w:r>
-      <w:r>
-        <w:t>.</w:t>
-      </w:r>
-      <w:r>
-        <w:t xml:space="preserve"> </w:t>
-      </w:r>
-    </w:p>
-    <w:p>
-      <w:pPr>
-        <w:ind w:left="360"/>
-      </w:pPr>
-      <w:r>
-        <w:t>Для начала работы было создано виртуальное окружение, чтобы библиотеки устанавливались только для текущего проекта.</w:t>
-      </w:r>
-      <w:r>
-        <w:t xml:space="preserve"> Также был создан репозиторий на </w:t>
-      </w:r>
-      <w:proofErr w:type="spellStart"/>
-      <w:r>
-        <w:rPr>
-          <w:lang w:val="en-US"/>
-        </w:rPr>
-        <w:t>Github</w:t>
-      </w:r>
-      <w:proofErr w:type="spellEnd"/>
-      <w:r>
-        <w:t>,</w:t>
-      </w:r>
-      <w:r>
-        <w:t xml:space="preserve"> </w:t>
-      </w:r>
-      <w:r>
-        <w:t xml:space="preserve">и в </w:t>
-      </w:r>
-      <w:proofErr w:type="gramStart"/>
-      <w:r>
-        <w:t xml:space="preserve">файл </w:t>
-      </w:r>
-      <w:r>
-        <w:t>.</w:t>
-      </w:r>
-      <w:proofErr w:type="spellStart"/>
-      <w:r>
-        <w:rPr>
-          <w:lang w:val="en-US"/>
-        </w:rPr>
-        <w:t>gitignore</w:t>
-      </w:r>
-      <w:proofErr w:type="spellEnd"/>
-      <w:proofErr w:type="gramEnd"/>
-      <w:r>
-        <w:t xml:space="preserve"> </w:t>
-      </w:r>
-      <w:r>
-        <w:t>были добавлены файлы, содержащие временную информацию, библиотеки и файлы пользователей.</w:t>
-      </w:r>
-    </w:p>
-    <w:p>
-      <w:pPr>
-        <w:ind w:left="360"/>
-      </w:pPr>
-      <w:r>
-        <w:t xml:space="preserve">Суть алгоритма заключается в том, что его на </w:t>
-      </w:r>
-      <w:r>
-        <w:t xml:space="preserve">вход </w:t>
-      </w:r>
-      <w:r>
-        <w:t xml:space="preserve">подается </w:t>
-      </w:r>
-      <w:r>
-        <w:t>и</w:t>
-      </w:r>
-      <w:r>
-        <w:t xml:space="preserve">зображение, полученное с </w:t>
-      </w:r>
-      <w:r>
-        <w:t>веб</w:t>
-      </w:r>
-      <w:r>
-        <w:t>-</w:t>
-      </w:r>
-      <w:r>
-        <w:t>камеры</w:t>
-      </w:r>
-      <w:r>
-        <w:t xml:space="preserve"> пользователя</w:t>
-      </w:r>
-      <w:r>
-        <w:t>.</w:t>
-      </w:r>
-      <w:r>
-        <w:t xml:space="preserve"> </w:t>
-      </w:r>
-      <w:proofErr w:type="spellStart"/>
-      <w:r>
-        <w:rPr>
-          <w:lang w:val="en-US"/>
-        </w:rPr>
-        <w:t>MediaPipe</w:t>
-      </w:r>
-      <w:proofErr w:type="spellEnd"/>
-      <w:r>
-        <w:t xml:space="preserve"> </w:t>
-      </w:r>
-      <w:r>
-        <w:t>обрабатывает данное изображение.</w:t>
-      </w:r>
-      <w:r>
-        <w:t xml:space="preserve"> </w:t>
-      </w:r>
-      <w:r>
-        <w:t xml:space="preserve">В результате </w:t>
-      </w:r>
-      <w:r>
-        <w:t>получаются</w:t>
-      </w:r>
-      <w:r>
-        <w:t xml:space="preserve"> координаты</w:t>
-      </w:r>
-      <w:r>
-        <w:t xml:space="preserve"> ключевых</w:t>
-      </w:r>
-      <w:r>
-        <w:t xml:space="preserve"> точек и коэффициенты их видимости.</w:t>
-      </w:r>
-      <w:r>
-        <w:t xml:space="preserve"> Для корректного распознавания частей тела, необходимо, чтобы тело полностью находилось в кадре. </w:t>
-      </w:r>
-      <w:r>
-        <w:t xml:space="preserve">Формат, в котором </w:t>
-      </w:r>
-      <w:proofErr w:type="spellStart"/>
-      <w:r>
-        <w:rPr>
-          <w:lang w:val="en-US"/>
-        </w:rPr>
-        <w:t>Mediapipe</w:t>
-      </w:r>
-      <w:proofErr w:type="spellEnd"/>
       <w:r>
         <w:t xml:space="preserve"> </w:t>
       </w:r>
@@ -4544,14 +4326,12 @@
       <w:r>
         <w:t xml:space="preserve"> класса </w:t>
       </w:r>
-      <w:proofErr w:type="spellStart"/>
       <w:r>
         <w:rPr>
           <w:lang w:val="en-US"/>
         </w:rPr>
         <w:t>VideoWindow</w:t>
       </w:r>
-      <w:proofErr w:type="spellEnd"/>
       <w:r>
         <w:t>.</w:t>
       </w:r>
@@ -5591,14 +5371,12 @@
       <w:r>
         <w:t xml:space="preserve">Для создания графического интерфейса была использована библиотека </w:t>
       </w:r>
-      <w:proofErr w:type="spellStart"/>
       <w:r>
         <w:rPr>
           <w:lang w:val="en-US"/>
         </w:rPr>
         <w:t>PyQt</w:t>
       </w:r>
-      <w:proofErr w:type="spellEnd"/>
       <w:r>
         <w:t xml:space="preserve">5. </w:t>
       </w:r>
@@ -5609,15 +5387,7 @@
         <w:t xml:space="preserve"> </w:t>
       </w:r>
       <w:r>
-        <w:t xml:space="preserve">это набор Python-обёрток над </w:t>
-      </w:r>
-      <w:proofErr w:type="spellStart"/>
-      <w:r>
-        <w:t>Qt</w:t>
-      </w:r>
-      <w:proofErr w:type="spellEnd"/>
-      <w:r>
-        <w:t>, фреймворком для создания графических интерфейсов.</w:t>
+        <w:t>это набор Python-обёрток над Qt, фреймворком для создания графических интерфейсов.</w:t>
       </w:r>
       <w:r>
         <w:t xml:space="preserve"> </w:t>
@@ -5652,28 +5422,24 @@
       <w:r>
         <w:t xml:space="preserve">графического окна был создан класс </w:t>
       </w:r>
-      <w:proofErr w:type="spellStart"/>
       <w:r>
         <w:rPr>
           <w:lang w:val="en-US"/>
         </w:rPr>
         <w:t>MainWindow</w:t>
       </w:r>
-      <w:proofErr w:type="spellEnd"/>
       <w:r>
         <w:t xml:space="preserve">, </w:t>
       </w:r>
       <w:r>
         <w:t xml:space="preserve">унаследованный от </w:t>
       </w:r>
-      <w:proofErr w:type="spellStart"/>
       <w:r>
         <w:rPr>
           <w:lang w:val="en-US"/>
         </w:rPr>
         <w:t>QMainWindow</w:t>
       </w:r>
-      <w:proofErr w:type="spellEnd"/>
       <w:r>
         <w:t xml:space="preserve">. </w:t>
       </w:r>
@@ -5687,55 +5453,45 @@
         <w:lastRenderedPageBreak/>
         <w:t xml:space="preserve">вертикального расположения элементов используется </w:t>
       </w:r>
-      <w:proofErr w:type="spellStart"/>
       <w:r>
         <w:rPr>
           <w:lang w:val="en-US"/>
         </w:rPr>
         <w:t>QVBoxLayout</w:t>
       </w:r>
-      <w:proofErr w:type="spellEnd"/>
       <w:r>
         <w:t xml:space="preserve">, обернутый в </w:t>
       </w:r>
-      <w:proofErr w:type="spellStart"/>
       <w:r>
         <w:rPr>
           <w:lang w:val="en-US"/>
         </w:rPr>
         <w:t>QWidget</w:t>
       </w:r>
-      <w:proofErr w:type="spellEnd"/>
       <w:r>
         <w:t>. Для удобства представления списка упражнений и заданных повторений используется таблица (</w:t>
       </w:r>
-      <w:proofErr w:type="spellStart"/>
       <w:r>
         <w:t>QTableWidget</w:t>
       </w:r>
-      <w:proofErr w:type="spellEnd"/>
       <w:r>
         <w:t xml:space="preserve">). </w:t>
       </w:r>
       <w:r>
         <w:t>Чтобы перемещать элементы внутри таблицы используются две кнопки (</w:t>
       </w:r>
-      <w:proofErr w:type="spellStart"/>
       <w:r>
         <w:t>QPushButton</w:t>
       </w:r>
-      <w:proofErr w:type="spellEnd"/>
       <w:r>
         <w:t xml:space="preserve">). Это нужно для того, чтобы задать порядок выполнения упражнений. </w:t>
       </w:r>
-      <w:proofErr w:type="spellStart"/>
       <w:r>
         <w:rPr>
           <w:lang w:val="en-US"/>
         </w:rPr>
         <w:t>PyQt</w:t>
       </w:r>
-      <w:proofErr w:type="spellEnd"/>
       <w:r>
         <w:t xml:space="preserve">5 </w:t>
       </w:r>
@@ -5791,11 +5547,9 @@
       <w:r>
         <w:t>Для этого необходимо открыть выпадающий список (</w:t>
       </w:r>
-      <w:proofErr w:type="spellStart"/>
       <w:r>
         <w:t>QHBoxLayout</w:t>
       </w:r>
-      <w:proofErr w:type="spellEnd"/>
       <w:r>
         <w:t>)</w:t>
       </w:r>
@@ -5865,15 +5619,7 @@
         <w:t>В самом конце графического окна расположена кнопка для того, чтобы начать тренировку.</w:t>
       </w:r>
       <w:r>
-        <w:t xml:space="preserve"> При нажатии на данную кнопку произойдет </w:t>
-      </w:r>
-      <w:proofErr w:type="spellStart"/>
-      <w:r>
-        <w:t>парсинг</w:t>
-      </w:r>
-      <w:proofErr w:type="spellEnd"/>
-      <w:r>
-        <w:t xml:space="preserve"> данных из таблицы и будет запущено другое окно, в котором присутствует изображение с камеры и отображаются выбранные упражнения.</w:t>
+        <w:t xml:space="preserve"> При нажатии на данную кнопку произойдет парсинг данных из таблицы и будет запущено другое окно, в котором присутствует изображение с камеры и отображаются выбранные упражнения.</w:t>
       </w:r>
     </w:p>
     <w:p>
@@ -5891,14 +5637,12 @@
       <w:r>
         <w:t xml:space="preserve">Основная логика приложения заложена именно в классе </w:t>
       </w:r>
-      <w:proofErr w:type="spellStart"/>
       <w:r>
         <w:rPr>
           <w:lang w:val="en-US"/>
         </w:rPr>
         <w:t>VideoWindow</w:t>
       </w:r>
-      <w:proofErr w:type="spellEnd"/>
       <w:r>
         <w:t>.</w:t>
       </w:r>
@@ -5917,28 +5661,24 @@
       <w:r>
         <w:t xml:space="preserve">Видеопоток, полученный оттуда передается в </w:t>
       </w:r>
-      <w:proofErr w:type="spellStart"/>
       <w:r>
         <w:rPr>
           <w:lang w:val="en-US"/>
         </w:rPr>
         <w:t>QLabel</w:t>
       </w:r>
-      <w:proofErr w:type="spellEnd"/>
       <w:r>
         <w:t xml:space="preserve">. </w:t>
       </w:r>
       <w:r>
         <w:t xml:space="preserve">И каждые 30мс обновляется при помощи </w:t>
       </w:r>
-      <w:proofErr w:type="spellStart"/>
       <w:r>
         <w:rPr>
           <w:lang w:val="en-US"/>
         </w:rPr>
         <w:t>QTimer</w:t>
       </w:r>
-      <w:proofErr w:type="spellEnd"/>
       <w:r>
         <w:t>.</w:t>
       </w:r>
@@ -6003,28 +5743,24 @@
       <w:r>
         <w:t xml:space="preserve"> (</w:t>
       </w:r>
-      <w:proofErr w:type="spellStart"/>
       <w:r>
         <w:rPr>
           <w:lang w:val="en-US"/>
         </w:rPr>
         <w:t>QLabel</w:t>
       </w:r>
-      <w:proofErr w:type="spellEnd"/>
       <w:r>
         <w:t xml:space="preserve">), </w:t>
       </w:r>
       <w:r>
         <w:t>поле для ввода (</w:t>
       </w:r>
-      <w:proofErr w:type="spellStart"/>
       <w:r>
         <w:rPr>
           <w:lang w:val="en-US"/>
         </w:rPr>
         <w:t>QLineEdit</w:t>
       </w:r>
-      <w:proofErr w:type="spellEnd"/>
       <w:r>
         <w:t xml:space="preserve">) </w:t>
       </w:r>
@@ -6043,14 +5779,12 @@
       <w:r>
         <w:t xml:space="preserve"> (</w:t>
       </w:r>
-      <w:proofErr w:type="spellStart"/>
       <w:r>
         <w:rPr>
           <w:lang w:val="en-US"/>
         </w:rPr>
         <w:t>QPushButton</w:t>
       </w:r>
-      <w:proofErr w:type="spellEnd"/>
       <w:r>
         <w:t>)</w:t>
       </w:r>
@@ -6297,14 +6031,12 @@
       <w:r>
         <w:t>.</w:t>
       </w:r>
-      <w:proofErr w:type="spellStart"/>
       <w:r>
         <w:rPr>
           <w:lang w:val="en-US"/>
         </w:rPr>
         <w:t>json</w:t>
       </w:r>
-      <w:proofErr w:type="spellEnd"/>
       <w:proofErr w:type="gramEnd"/>
       <w:r>
         <w:t>. В случае успешной передачи архив должен быть проверен и выдан ответ на запрос. Если же пользователю будет необходимо получить свои файлы с сервера, то в ответ будет отправляться также архив, который должен быть распакован со стороны клиента в соответствующую директорию пользователя.</w:t>
@@ -6353,7 +6085,6 @@
       <w:r>
         <w:t xml:space="preserve"> с </w:t>
       </w:r>
-      <w:proofErr w:type="spellStart"/>
       <w:r>
         <w:rPr>
           <w:lang w:val="en-US"/>
@@ -6366,7 +6097,6 @@
         </w:rPr>
         <w:t>JS</w:t>
       </w:r>
-      <w:proofErr w:type="spellEnd"/>
       <w:r>
         <w:t>.</w:t>
       </w:r>
@@ -6404,14 +6134,12 @@
       <w:r>
         <w:t>.</w:t>
       </w:r>
-      <w:proofErr w:type="spellStart"/>
       <w:r>
         <w:rPr>
           <w:lang w:val="en-US"/>
         </w:rPr>
         <w:t>json</w:t>
       </w:r>
-      <w:proofErr w:type="spellEnd"/>
       <w:proofErr w:type="gramEnd"/>
       <w:r>
         <w:t xml:space="preserve"> </w:t>
@@ -6526,14 +6254,12 @@
       <w:r>
         <w:t>-</w:t>
       </w:r>
-      <w:proofErr w:type="spellStart"/>
       <w:r>
         <w:rPr>
           <w:lang w:val="en-US"/>
         </w:rPr>
         <w:t>fileupload</w:t>
       </w:r>
-      <w:proofErr w:type="spellEnd"/>
       <w:r>
         <w:t>.</w:t>
       </w:r>
@@ -6558,14 +6284,12 @@
       <w:r>
         <w:t xml:space="preserve">файлами используется </w:t>
       </w:r>
-      <w:proofErr w:type="spellStart"/>
       <w:r>
         <w:rPr>
           <w:lang w:val="en-US"/>
         </w:rPr>
         <w:t>adm</w:t>
       </w:r>
-      <w:proofErr w:type="spellEnd"/>
       <w:r>
         <w:t>-</w:t>
       </w:r>
@@ -6580,11 +6304,6 @@
       </w:r>
     </w:p>
     <w:p>
-      <w:pPr>
-        <w:rPr>
-          <w:lang w:val="en-US"/>
-        </w:rPr>
-      </w:pPr>
       <w:r>
         <w:t>Для работы</w:t>
       </w:r>
@@ -6796,21 +6515,8 @@
         <w:t>который должен соответствовать</w:t>
       </w:r>
       <w:r>
-        <w:t xml:space="preserve"> </w:t>
-      </w:r>
-      <w:proofErr w:type="spellStart"/>
-      <w:r>
-        <w:t>application</w:t>
-      </w:r>
-      <w:proofErr w:type="spellEnd"/>
-      <w:r>
-        <w:t>/</w:t>
-      </w:r>
-      <w:proofErr w:type="spellStart"/>
-      <w:r>
-        <w:t>zip</w:t>
-      </w:r>
-      <w:proofErr w:type="spellEnd"/>
+        <w:t xml:space="preserve"> application/zip</w:t>
+      </w:r>
       <w:r>
         <w:t>. Если данная проверка не пройдена, то в ответ пользователю отправляется ответ с кодом 4</w:t>
       </w:r>
@@ -6941,14 +6647,12 @@
       <w:r>
         <w:t xml:space="preserve">, а для архивации и разархивации используется </w:t>
       </w:r>
-      <w:proofErr w:type="spellStart"/>
       <w:r>
         <w:rPr>
           <w:lang w:val="en-US"/>
         </w:rPr>
         <w:t>zipfile</w:t>
       </w:r>
-      <w:proofErr w:type="spellEnd"/>
       <w:r>
         <w:t xml:space="preserve">. </w:t>
       </w:r>
@@ -6964,14 +6668,12 @@
       <w:r>
         <w:t>.</w:t>
       </w:r>
-      <w:proofErr w:type="spellStart"/>
       <w:r>
         <w:rPr>
           <w:lang w:val="en-US"/>
         </w:rPr>
         <w:t>BytesIO</w:t>
       </w:r>
-      <w:proofErr w:type="spellEnd"/>
       <w:r>
         <w:t>.</w:t>
       </w:r>
@@ -7362,14 +7064,12 @@
       <w:r>
         <w:t xml:space="preserve">В папку с сервером помещен </w:t>
       </w:r>
-      <w:proofErr w:type="spellStart"/>
       <w:r>
         <w:rPr>
           <w:lang w:val="en-US"/>
         </w:rPr>
         <w:t>Dockerfile</w:t>
       </w:r>
-      <w:proofErr w:type="spellEnd"/>
       <w:r>
         <w:t xml:space="preserve">. </w:t>
       </w:r>
@@ -7456,84 +7156,66 @@
         <w:pStyle w:val="a7"/>
       </w:pPr>
       <w:r>
-        <w:t xml:space="preserve">RUN </w:t>
-      </w:r>
-      <w:proofErr w:type="spellStart"/>
+        <w:t>RUN npm install</w:t>
+      </w:r>
+    </w:p>
+    <w:p>
+      <w:pPr>
+        <w:pStyle w:val="a7"/>
+      </w:pPr>
+      <w:r>
+        <w:t>RUN mkdir -p files</w:t>
+      </w:r>
+    </w:p>
+    <w:p>
+      <w:pPr>
+        <w:pStyle w:val="a7"/>
+        <w:rPr>
+          <w:lang w:val="ru-RU"/>
+        </w:rPr>
+      </w:pPr>
+      <w:r>
+        <w:t>EXPOSE</w:t>
+      </w:r>
+      <w:r>
+        <w:rPr>
+          <w:lang w:val="ru-RU"/>
+        </w:rPr>
+        <w:t xml:space="preserve"> 3000</w:t>
+      </w:r>
+    </w:p>
+    <w:p>
+      <w:pPr>
+        <w:pStyle w:val="a7"/>
+        <w:rPr>
+          <w:lang w:val="ru-RU"/>
+        </w:rPr>
+      </w:pPr>
+      <w:r>
+        <w:t>CMD</w:t>
+      </w:r>
+      <w:r>
+        <w:rPr>
+          <w:lang w:val="ru-RU"/>
+        </w:rPr>
+        <w:t xml:space="preserve"> ["</w:t>
+      </w:r>
       <w:r>
         <w:t>npm</w:t>
       </w:r>
-      <w:proofErr w:type="spellEnd"/>
-      <w:r>
-        <w:t xml:space="preserve"> install</w:t>
-      </w:r>
-    </w:p>
-    <w:p>
-      <w:pPr>
-        <w:pStyle w:val="a7"/>
-      </w:pPr>
-      <w:r>
-        <w:t xml:space="preserve">RUN </w:t>
-      </w:r>
-      <w:proofErr w:type="spellStart"/>
-      <w:r>
-        <w:t>mkdir</w:t>
-      </w:r>
-      <w:proofErr w:type="spellEnd"/>
-      <w:r>
-        <w:t xml:space="preserve"> -p files</w:t>
-      </w:r>
-    </w:p>
-    <w:p>
-      <w:pPr>
-        <w:pStyle w:val="a7"/>
+      <w:r>
         <w:rPr>
           <w:lang w:val="ru-RU"/>
         </w:rPr>
-      </w:pPr>
-      <w:r>
-        <w:t>EXPOSE</w:t>
+        <w:t>", "</w:t>
+      </w:r>
+      <w:r>
+        <w:t>start</w:t>
       </w:r>
       <w:r>
         <w:rPr>
           <w:lang w:val="ru-RU"/>
         </w:rPr>
-        <w:t xml:space="preserve"> 3000</w:t>
-      </w:r>
-    </w:p>
-    <w:p>
-      <w:pPr>
-        <w:pStyle w:val="a7"/>
-        <w:rPr>
-          <w:lang w:val="ru-RU"/>
-        </w:rPr>
-      </w:pPr>
-      <w:r>
-        <w:t>CMD</w:t>
-      </w:r>
-      <w:r>
-        <w:rPr>
-          <w:lang w:val="ru-RU"/>
-        </w:rPr>
-        <w:t xml:space="preserve"> ["</w:t>
-      </w:r>
-      <w:proofErr w:type="spellStart"/>
-      <w:r>
-        <w:t>npm</w:t>
-      </w:r>
-      <w:proofErr w:type="spellEnd"/>
-      <w:r>
-        <w:rPr>
-          <w:lang w:val="ru-RU"/>
-        </w:rPr>
-        <w:t>", "</w:t>
-      </w:r>
-      <w:r>
-        <w:t>start</w:t>
-      </w:r>
-      <w:r>
-        <w:rPr>
-          <w:lang w:val="ru-RU"/>
-        </w:rPr>
         <w:t>"]</w:t>
       </w:r>
     </w:p>
@@ -7609,14 +7291,12 @@
       <w:r>
         <w:t xml:space="preserve">Помимо </w:t>
       </w:r>
-      <w:proofErr w:type="spellStart"/>
       <w:r>
         <w:rPr>
           <w:lang w:val="en-US"/>
         </w:rPr>
         <w:t>Dockerfile</w:t>
       </w:r>
-      <w:proofErr w:type="spellEnd"/>
       <w:r>
         <w:t xml:space="preserve"> </w:t>
       </w:r>
@@ -7630,14 +7310,12 @@
       <w:r>
         <w:t>.</w:t>
       </w:r>
-      <w:proofErr w:type="spellStart"/>
       <w:r>
         <w:rPr>
           <w:lang w:val="en-US"/>
         </w:rPr>
         <w:t>dockerignore</w:t>
       </w:r>
-      <w:proofErr w:type="spellEnd"/>
       <w:proofErr w:type="gramEnd"/>
       <w:r>
         <w:t xml:space="preserve">. </w:t>
@@ -7735,14 +7413,12 @@
       <w:r>
         <w:t>.</w:t>
       </w:r>
-      <w:proofErr w:type="spellStart"/>
       <w:r>
         <w:rPr>
           <w:lang w:val="en-US"/>
         </w:rPr>
         <w:t>yml</w:t>
       </w:r>
-      <w:proofErr w:type="spellEnd"/>
       <w:r>
         <w:t xml:space="preserve"> </w:t>
       </w:r>
@@ -7836,15 +7512,7 @@
         <w:pStyle w:val="a7"/>
       </w:pPr>
       <w:r>
-        <w:t xml:space="preserve">    </w:t>
-      </w:r>
-      <w:proofErr w:type="spellStart"/>
-      <w:r>
-        <w:t>container_name</w:t>
-      </w:r>
-      <w:proofErr w:type="spellEnd"/>
-      <w:r>
-        <w:t>: server</w:t>
+        <w:t xml:space="preserve">    container_name: server</w:t>
       </w:r>
     </w:p>
     <w:p>
@@ -7935,14 +7603,12 @@
       <w:r>
         <w:t xml:space="preserve">расположение </w:t>
       </w:r>
-      <w:proofErr w:type="spellStart"/>
       <w:r>
         <w:rPr>
           <w:lang w:val="en-US"/>
         </w:rPr>
         <w:t>Dockerfile</w:t>
       </w:r>
-      <w:proofErr w:type="spellEnd"/>
       <w:r>
         <w:t xml:space="preserve"> для данного сервиса</w:t>
       </w:r>
@@ -7979,14 +7645,12 @@
       <w:r>
         <w:t xml:space="preserve"> Данная утилита очень удобна тем, что имеет расширение для </w:t>
       </w:r>
-      <w:proofErr w:type="spellStart"/>
       <w:r>
         <w:rPr>
           <w:lang w:val="en-US"/>
         </w:rPr>
         <w:t>VSCode</w:t>
       </w:r>
-      <w:proofErr w:type="spellEnd"/>
       <w:r>
         <w:t xml:space="preserve">. </w:t>
       </w:r>
@@ -8208,9 +7872,6 @@
     <w:p>
       <w:pPr>
         <w:pStyle w:val="Caption"/>
-        <w:rPr>
-          <w:lang w:val="en-US"/>
-        </w:rPr>
       </w:pPr>
       <w:r>
         <w:t>Рис</w:t>
@@ -12852,16 +12513,25 @@
 </file>
 
 <file path=customXml/item1.xml><?xml version="1.0" encoding="utf-8"?>
+<b:Sources xmlns:b="http://schemas.openxmlformats.org/officeDocument/2006/bibliography" xmlns="http://schemas.openxmlformats.org/officeDocument/2006/bibliography" SelectedStyle="\APA.XSL" StyleName="APA Fifth Edition"/>
+</file>
+
+<file path=customXml/item2.xml><?xml version="1.0" encoding="utf-8"?>
 <p:properties xmlns:p="http://schemas.microsoft.com/office/2006/metadata/properties" xmlns:xsi="http://www.w3.org/2001/XMLSchema-instance" xmlns:pc="http://schemas.microsoft.com/office/infopath/2007/PartnerControls">
   <documentManagement/>
 </p:properties>
 </file>
 
-<file path=customXml/item2.xml><?xml version="1.0" encoding="utf-8"?>
-<b:Sources xmlns:b="http://schemas.openxmlformats.org/officeDocument/2006/bibliography" xmlns="http://schemas.openxmlformats.org/officeDocument/2006/bibliography" SelectedStyle="\APA.XSL" StyleName="APA Fifth Edition"/>
+<file path=customXml/item3.xml><?xml version="1.0" encoding="utf-8"?>
+<?mso-contentType ?>
+<FormTemplates xmlns="http://schemas.microsoft.com/sharepoint/v3/contenttype/forms">
+  <Display>DocumentLibraryForm</Display>
+  <Edit>DocumentLibraryForm</Edit>
+  <New>DocumentLibraryForm</New>
+</FormTemplates>
 </file>
 
-<file path=customXml/item3.xml><?xml version="1.0" encoding="utf-8"?>
+<file path=customXml/item4.xml><?xml version="1.0" encoding="utf-8"?>
 <ct:contentTypeSchema xmlns:ct="http://schemas.microsoft.com/office/2006/metadata/contentType" xmlns:ma="http://schemas.microsoft.com/office/2006/metadata/properties/metaAttributes" ct:_="" ma:_="" ma:contentTypeName="Документ" ma:contentTypeID="0x010100162E4B503F43DF40AB31F6B9E7248243" ma:contentTypeVersion="0" ma:contentTypeDescription="Создание документа." ma:contentTypeScope="" ma:versionID="a8efb09e6cf1efa694cf290ce99325cd">
   <xsd:schema xmlns:xsd="http://www.w3.org/2001/XMLSchema" xmlns:xs="http://www.w3.org/2001/XMLSchema" xmlns:p="http://schemas.microsoft.com/office/2006/metadata/properties" targetNamespace="http://schemas.microsoft.com/office/2006/metadata/properties" ma:root="true" ma:fieldsID="82fabbfca08c602fc194a16e91989008">
     <xsd:element name="properties">
@@ -12975,16 +12645,15 @@
 </ct:contentTypeSchema>
 </file>
 
-<file path=customXml/item4.xml><?xml version="1.0" encoding="utf-8"?>
-<?mso-contentType ?>
-<FormTemplates xmlns="http://schemas.microsoft.com/sharepoint/v3/contenttype/forms">
-  <Display>DocumentLibraryForm</Display>
-  <Edit>DocumentLibraryForm</Edit>
-  <New>DocumentLibraryForm</New>
-</FormTemplates>
+<file path=customXml/itemProps1.xml><?xml version="1.0" encoding="utf-8"?>
+<ds:datastoreItem xmlns:ds="http://schemas.openxmlformats.org/officeDocument/2006/customXml" ds:itemID="{D52918E1-5F85-46A8-A852-3401D422EC2C}">
+  <ds:schemaRefs>
+    <ds:schemaRef ds:uri="http://schemas.openxmlformats.org/officeDocument/2006/bibliography"/>
+  </ds:schemaRefs>
+</ds:datastoreItem>
 </file>
 
-<file path=customXml/itemProps1.xml><?xml version="1.0" encoding="utf-8"?>
+<file path=customXml/itemProps2.xml><?xml version="1.0" encoding="utf-8"?>
 <ds:datastoreItem xmlns:ds="http://schemas.openxmlformats.org/officeDocument/2006/customXml" ds:itemID="{A28E7FCA-99AA-495D-B74D-CDD64606E467}">
   <ds:schemaRefs>
     <ds:schemaRef ds:uri="http://schemas.microsoft.com/office/2006/metadata/properties"/>
@@ -12993,15 +12662,15 @@
 </ds:datastoreItem>
 </file>
 
-<file path=customXml/itemProps2.xml><?xml version="1.0" encoding="utf-8"?>
-<ds:datastoreItem xmlns:ds="http://schemas.openxmlformats.org/officeDocument/2006/customXml" ds:itemID="{D52918E1-5F85-46A8-A852-3401D422EC2C}">
+<file path=customXml/itemProps3.xml><?xml version="1.0" encoding="utf-8"?>
+<ds:datastoreItem xmlns:ds="http://schemas.openxmlformats.org/officeDocument/2006/customXml" ds:itemID="{18DB90F0-0272-4183-AA2E-4D86B955C154}">
   <ds:schemaRefs>
-    <ds:schemaRef ds:uri="http://schemas.openxmlformats.org/officeDocument/2006/bibliography"/>
+    <ds:schemaRef ds:uri="http://schemas.microsoft.com/sharepoint/v3/contenttype/forms"/>
   </ds:schemaRefs>
 </ds:datastoreItem>
 </file>
 
-<file path=customXml/itemProps3.xml><?xml version="1.0" encoding="utf-8"?>
+<file path=customXml/itemProps4.xml><?xml version="1.0" encoding="utf-8"?>
 <ds:datastoreItem xmlns:ds="http://schemas.openxmlformats.org/officeDocument/2006/customXml" ds:itemID="{664712C1-A247-41FC-BA53-9E65974DBF9B}">
   <ds:schemaRefs>
     <ds:schemaRef ds:uri="http://schemas.microsoft.com/office/2006/metadata/contentType"/>
@@ -13015,12 +12684,4 @@
     <ds:schemaRef ds:uri="http://schemas.microsoft.com/office/infopath/2007/PartnerControls"/>
   </ds:schemaRefs>
 </ds:datastoreItem>
-</file>
-
-<file path=customXml/itemProps4.xml><?xml version="1.0" encoding="utf-8"?>
-<ds:datastoreItem xmlns:ds="http://schemas.openxmlformats.org/officeDocument/2006/customXml" ds:itemID="{18DB90F0-0272-4183-AA2E-4D86B955C154}">
-  <ds:schemaRefs>
-    <ds:schemaRef ds:uri="http://schemas.microsoft.com/sharepoint/v3/contenttype/forms"/>
-  </ds:schemaRefs>
-</ds:datastoreItem>
 </file>
</xml_diff>